<commit_message>
Documentation touchups by Aditya
</commit_message>
<xml_diff>
--- a/meetme/Documents/Final Project Report.docx
+++ b/meetme/Documents/Final Project Report.docx
@@ -85,7 +85,6 @@
           <w:szCs w:val="56"/>
         </w:rPr>
       </w:pPr>
-      <w:proofErr w:type="spellStart"/>
       <w:r>
         <w:rPr>
           <w:rFonts w:ascii="Times New Roman" w:eastAsia="Times New Roman" w:hAnsi="Times New Roman" w:cs="Times New Roman"/>
@@ -95,595 +94,52 @@
         </w:rPr>
         <w:t>MeetMe</w:t>
       </w:r>
-      <w:proofErr w:type="spellEnd"/>
-    </w:p>
-    <w:p>
-      <w:pPr>
-        <w:spacing w:after="0" w:line="240" w:lineRule="auto"/>
-        <w:rPr>
-          <w:rFonts w:ascii="Times New Roman" w:eastAsia="Times New Roman" w:hAnsi="Times New Roman" w:cs="Times New Roman"/>
-          <w:sz w:val="24"/>
-          <w:szCs w:val="24"/>
-        </w:rPr>
-      </w:pPr>
-    </w:p>
-    <w:p>
-      <w:pPr>
-        <w:spacing w:after="0" w:line="240" w:lineRule="auto"/>
-        <w:rPr>
-          <w:rFonts w:ascii="Times New Roman" w:eastAsia="Times New Roman" w:hAnsi="Times New Roman" w:cs="Times New Roman"/>
-          <w:sz w:val="24"/>
-          <w:szCs w:val="24"/>
-        </w:rPr>
-      </w:pPr>
-    </w:p>
-    <w:p>
-      <w:pPr>
-        <w:spacing w:after="0" w:line="240" w:lineRule="auto"/>
-        <w:jc w:val="center"/>
-        <w:rPr>
-          <w:rFonts w:ascii="Times New Roman" w:eastAsia="Times New Roman" w:hAnsi="Times New Roman" w:cs="Times New Roman"/>
-          <w:color w:val="000000"/>
-        </w:rPr>
-      </w:pPr>
-      <w:r>
-        <w:rPr>
-          <w:rFonts w:ascii="Times New Roman" w:eastAsia="Times New Roman" w:hAnsi="Times New Roman" w:cs="Times New Roman"/>
-          <w:color w:val="000000"/>
-        </w:rPr>
-        <w:t>Group Members</w:t>
-      </w:r>
-    </w:p>
-    <w:p>
-      <w:pPr>
-        <w:spacing w:after="0" w:line="240" w:lineRule="auto"/>
-        <w:rPr>
-          <w:rFonts w:ascii="Times New Roman" w:eastAsia="Times New Roman" w:hAnsi="Times New Roman" w:cs="Times New Roman"/>
-          <w:sz w:val="24"/>
-          <w:szCs w:val="24"/>
-        </w:rPr>
-      </w:pPr>
-    </w:p>
-    <w:p>
-      <w:pPr>
-        <w:spacing w:after="0" w:line="240" w:lineRule="auto"/>
-        <w:rPr>
-          <w:rFonts w:ascii="Times New Roman" w:eastAsia="Times New Roman" w:hAnsi="Times New Roman" w:cs="Times New Roman"/>
-          <w:sz w:val="24"/>
-          <w:szCs w:val="24"/>
-        </w:rPr>
-      </w:pPr>
-    </w:p>
-    <w:tbl>
-      <w:tblPr>
-        <w:tblW w:w="0" w:type="auto"/>
-        <w:tblInd w:w="2737" w:type="dxa"/>
-        <w:tblCellMar>
-          <w:top w:w="15" w:type="dxa"/>
-          <w:left w:w="15" w:type="dxa"/>
-          <w:bottom w:w="15" w:type="dxa"/>
-          <w:right w:w="15" w:type="dxa"/>
-        </w:tblCellMar>
-        <w:tblLook w:val="04A0" w:firstRow="1" w:lastRow="0" w:firstColumn="1" w:lastColumn="0" w:noHBand="0" w:noVBand="1"/>
-      </w:tblPr>
-      <w:tblGrid>
-        <w:gridCol w:w="2171"/>
-        <w:gridCol w:w="1670"/>
-      </w:tblGrid>
-      <w:tr>
-        <w:tc>
-          <w:tcPr>
-            <w:tcW w:w="0" w:type="auto"/>
-            <w:tcBorders>
-              <w:top w:val="single" w:sz="12" w:space="0" w:color="000000"/>
-              <w:left w:val="single" w:sz="12" w:space="0" w:color="000000"/>
-              <w:bottom w:val="single" w:sz="36" w:space="0" w:color="000000"/>
-              <w:right w:val="single" w:sz="6" w:space="0" w:color="000000"/>
-            </w:tcBorders>
-            <w:tcMar>
-              <w:top w:w="105" w:type="dxa"/>
-              <w:left w:w="105" w:type="dxa"/>
-              <w:bottom w:w="105" w:type="dxa"/>
-              <w:right w:w="105" w:type="dxa"/>
-            </w:tcMar>
-            <w:hideMark/>
-          </w:tcPr>
-          <w:p>
-            <w:pPr>
-              <w:spacing w:before="40" w:after="40" w:line="240" w:lineRule="auto"/>
-              <w:rPr>
-                <w:rFonts w:ascii="Times New Roman" w:eastAsia="Times New Roman" w:hAnsi="Times New Roman" w:cs="Times New Roman"/>
-                <w:sz w:val="24"/>
-                <w:szCs w:val="24"/>
-              </w:rPr>
-            </w:pPr>
-            <w:r>
-              <w:rPr>
-                <w:rFonts w:ascii="Times New Roman" w:eastAsia="Times New Roman" w:hAnsi="Times New Roman" w:cs="Times New Roman"/>
-                <w:b/>
-                <w:bCs/>
-                <w:color w:val="000000"/>
-              </w:rPr>
-              <w:t>Name</w:t>
-            </w:r>
-          </w:p>
-        </w:tc>
-        <w:tc>
-          <w:tcPr>
-            <w:tcW w:w="0" w:type="auto"/>
-            <w:tcBorders>
-              <w:top w:val="single" w:sz="12" w:space="0" w:color="000000"/>
-              <w:left w:val="single" w:sz="6" w:space="0" w:color="000000"/>
-              <w:bottom w:val="single" w:sz="36" w:space="0" w:color="000000"/>
-              <w:right w:val="single" w:sz="12" w:space="0" w:color="000000"/>
-            </w:tcBorders>
-            <w:tcMar>
-              <w:top w:w="105" w:type="dxa"/>
-              <w:left w:w="105" w:type="dxa"/>
-              <w:bottom w:w="105" w:type="dxa"/>
-              <w:right w:w="105" w:type="dxa"/>
-            </w:tcMar>
-            <w:hideMark/>
-          </w:tcPr>
-          <w:p>
-            <w:pPr>
-              <w:spacing w:before="40" w:after="40" w:line="240" w:lineRule="auto"/>
-              <w:rPr>
-                <w:rFonts w:ascii="Times New Roman" w:eastAsia="Times New Roman" w:hAnsi="Times New Roman" w:cs="Times New Roman"/>
-                <w:sz w:val="24"/>
-                <w:szCs w:val="24"/>
-              </w:rPr>
-            </w:pPr>
-            <w:r>
-              <w:rPr>
-                <w:rFonts w:ascii="Times New Roman" w:eastAsia="Times New Roman" w:hAnsi="Times New Roman" w:cs="Times New Roman"/>
-                <w:b/>
-                <w:bCs/>
-                <w:color w:val="000000"/>
-              </w:rPr>
-              <w:t>Role</w:t>
-            </w:r>
-          </w:p>
-        </w:tc>
-      </w:tr>
-      <w:tr>
-        <w:tc>
-          <w:tcPr>
-            <w:tcW w:w="0" w:type="auto"/>
-            <w:tcBorders>
-              <w:top w:val="single" w:sz="36" w:space="0" w:color="000000"/>
-              <w:left w:val="single" w:sz="12" w:space="0" w:color="000000"/>
-              <w:bottom w:val="single" w:sz="6" w:space="0" w:color="000000"/>
-              <w:right w:val="single" w:sz="6" w:space="0" w:color="000000"/>
-            </w:tcBorders>
-            <w:tcMar>
-              <w:top w:w="105" w:type="dxa"/>
-              <w:left w:w="105" w:type="dxa"/>
-              <w:bottom w:w="105" w:type="dxa"/>
-              <w:right w:w="105" w:type="dxa"/>
-            </w:tcMar>
-            <w:hideMark/>
-          </w:tcPr>
-          <w:p>
-            <w:pPr>
-              <w:spacing w:after="0" w:line="240" w:lineRule="auto"/>
-              <w:rPr>
-                <w:rFonts w:ascii="Times New Roman" w:eastAsia="Times New Roman" w:hAnsi="Times New Roman" w:cs="Times New Roman"/>
-                <w:sz w:val="24"/>
-                <w:szCs w:val="24"/>
-              </w:rPr>
-            </w:pPr>
-            <w:r>
-              <w:rPr>
-                <w:rFonts w:ascii="Times New Roman" w:eastAsia="Times New Roman" w:hAnsi="Times New Roman" w:cs="Times New Roman"/>
-                <w:color w:val="000000"/>
-              </w:rPr>
-              <w:t>Dr. Kevin Gary</w:t>
-            </w:r>
-          </w:p>
-        </w:tc>
-        <w:tc>
-          <w:tcPr>
-            <w:tcW w:w="0" w:type="auto"/>
-            <w:tcBorders>
-              <w:top w:val="single" w:sz="36" w:space="0" w:color="000000"/>
-              <w:left w:val="single" w:sz="6" w:space="0" w:color="000000"/>
-              <w:bottom w:val="single" w:sz="6" w:space="0" w:color="000000"/>
-              <w:right w:val="single" w:sz="12" w:space="0" w:color="000000"/>
-            </w:tcBorders>
-            <w:tcMar>
-              <w:top w:w="105" w:type="dxa"/>
-              <w:left w:w="105" w:type="dxa"/>
-              <w:bottom w:w="105" w:type="dxa"/>
-              <w:right w:w="105" w:type="dxa"/>
-            </w:tcMar>
-            <w:hideMark/>
-          </w:tcPr>
-          <w:p>
-            <w:pPr>
-              <w:spacing w:after="0" w:line="240" w:lineRule="auto"/>
-              <w:rPr>
-                <w:rFonts w:ascii="Times New Roman" w:eastAsia="Times New Roman" w:hAnsi="Times New Roman" w:cs="Times New Roman"/>
-                <w:sz w:val="24"/>
-                <w:szCs w:val="24"/>
-              </w:rPr>
-            </w:pPr>
-            <w:r>
-              <w:rPr>
-                <w:rFonts w:ascii="Times New Roman" w:eastAsia="Times New Roman" w:hAnsi="Times New Roman" w:cs="Times New Roman"/>
-                <w:color w:val="000000"/>
-              </w:rPr>
-              <w:t>Project Manager</w:t>
-            </w:r>
-          </w:p>
-        </w:tc>
-      </w:tr>
-      <w:tr>
-        <w:tc>
-          <w:tcPr>
-            <w:tcW w:w="0" w:type="auto"/>
-            <w:tcBorders>
-              <w:top w:val="single" w:sz="6" w:space="0" w:color="000000"/>
-              <w:left w:val="single" w:sz="12" w:space="0" w:color="000000"/>
-              <w:bottom w:val="single" w:sz="6" w:space="0" w:color="000000"/>
-              <w:right w:val="single" w:sz="6" w:space="0" w:color="000000"/>
-            </w:tcBorders>
-            <w:tcMar>
-              <w:top w:w="105" w:type="dxa"/>
-              <w:left w:w="105" w:type="dxa"/>
-              <w:bottom w:w="105" w:type="dxa"/>
-              <w:right w:w="105" w:type="dxa"/>
-            </w:tcMar>
-            <w:hideMark/>
-          </w:tcPr>
-          <w:p>
-            <w:pPr>
-              <w:spacing w:after="0" w:line="240" w:lineRule="auto"/>
-              <w:rPr>
-                <w:rFonts w:ascii="Times New Roman" w:eastAsia="Times New Roman" w:hAnsi="Times New Roman" w:cs="Times New Roman"/>
-                <w:sz w:val="24"/>
-                <w:szCs w:val="24"/>
-              </w:rPr>
-            </w:pPr>
-            <w:proofErr w:type="spellStart"/>
-            <w:r>
-              <w:rPr>
-                <w:rFonts w:ascii="Times New Roman" w:eastAsia="Times New Roman" w:hAnsi="Times New Roman" w:cs="Times New Roman"/>
-                <w:color w:val="000000"/>
-              </w:rPr>
-              <w:t>Praful</w:t>
-            </w:r>
-            <w:proofErr w:type="spellEnd"/>
-            <w:r>
-              <w:rPr>
-                <w:rFonts w:ascii="Times New Roman" w:eastAsia="Times New Roman" w:hAnsi="Times New Roman" w:cs="Times New Roman"/>
-                <w:color w:val="000000"/>
-              </w:rPr>
-              <w:t xml:space="preserve"> Gaikwad</w:t>
-            </w:r>
-          </w:p>
-        </w:tc>
-        <w:tc>
-          <w:tcPr>
-            <w:tcW w:w="0" w:type="auto"/>
-            <w:tcBorders>
-              <w:top w:val="single" w:sz="6" w:space="0" w:color="000000"/>
-              <w:left w:val="single" w:sz="6" w:space="0" w:color="000000"/>
-              <w:bottom w:val="single" w:sz="6" w:space="0" w:color="000000"/>
-              <w:right w:val="single" w:sz="12" w:space="0" w:color="000000"/>
-            </w:tcBorders>
-            <w:tcMar>
-              <w:top w:w="105" w:type="dxa"/>
-              <w:left w:w="105" w:type="dxa"/>
-              <w:bottom w:w="105" w:type="dxa"/>
-              <w:right w:w="105" w:type="dxa"/>
-            </w:tcMar>
-            <w:hideMark/>
-          </w:tcPr>
-          <w:p>
-            <w:pPr>
-              <w:spacing w:after="0" w:line="240" w:lineRule="auto"/>
-              <w:rPr>
-                <w:rFonts w:ascii="Times New Roman" w:eastAsia="Times New Roman" w:hAnsi="Times New Roman" w:cs="Times New Roman"/>
-                <w:sz w:val="24"/>
-                <w:szCs w:val="24"/>
-              </w:rPr>
-            </w:pPr>
-          </w:p>
-        </w:tc>
-      </w:tr>
-      <w:tr>
-        <w:tc>
-          <w:tcPr>
-            <w:tcW w:w="0" w:type="auto"/>
-            <w:tcBorders>
-              <w:top w:val="single" w:sz="6" w:space="0" w:color="000000"/>
-              <w:left w:val="single" w:sz="12" w:space="0" w:color="000000"/>
-              <w:bottom w:val="single" w:sz="6" w:space="0" w:color="000000"/>
-              <w:right w:val="single" w:sz="6" w:space="0" w:color="000000"/>
-            </w:tcBorders>
-            <w:tcMar>
-              <w:top w:w="105" w:type="dxa"/>
-              <w:left w:w="105" w:type="dxa"/>
-              <w:bottom w:w="105" w:type="dxa"/>
-              <w:right w:w="105" w:type="dxa"/>
-            </w:tcMar>
-            <w:hideMark/>
-          </w:tcPr>
-          <w:p>
-            <w:pPr>
-              <w:spacing w:after="0" w:line="240" w:lineRule="auto"/>
-              <w:rPr>
-                <w:rFonts w:ascii="Times New Roman" w:eastAsia="Times New Roman" w:hAnsi="Times New Roman" w:cs="Times New Roman"/>
-                <w:sz w:val="24"/>
-                <w:szCs w:val="24"/>
-              </w:rPr>
-            </w:pPr>
-            <w:r>
-              <w:rPr>
-                <w:rFonts w:ascii="Times New Roman" w:eastAsia="Times New Roman" w:hAnsi="Times New Roman" w:cs="Times New Roman"/>
-                <w:color w:val="000000"/>
-              </w:rPr>
-              <w:t>Syed Zafar Shah</w:t>
-            </w:r>
-          </w:p>
-        </w:tc>
-        <w:tc>
-          <w:tcPr>
-            <w:tcW w:w="0" w:type="auto"/>
-            <w:tcBorders>
-              <w:top w:val="single" w:sz="6" w:space="0" w:color="000000"/>
-              <w:left w:val="single" w:sz="6" w:space="0" w:color="000000"/>
-              <w:bottom w:val="single" w:sz="6" w:space="0" w:color="000000"/>
-              <w:right w:val="single" w:sz="12" w:space="0" w:color="000000"/>
-            </w:tcBorders>
-            <w:tcMar>
-              <w:top w:w="105" w:type="dxa"/>
-              <w:left w:w="105" w:type="dxa"/>
-              <w:bottom w:w="105" w:type="dxa"/>
-              <w:right w:w="105" w:type="dxa"/>
-            </w:tcMar>
-            <w:hideMark/>
-          </w:tcPr>
-          <w:p>
-            <w:pPr>
-              <w:spacing w:after="0" w:line="240" w:lineRule="auto"/>
-              <w:rPr>
-                <w:rFonts w:ascii="Times New Roman" w:eastAsia="Times New Roman" w:hAnsi="Times New Roman" w:cs="Times New Roman"/>
-                <w:sz w:val="24"/>
-                <w:szCs w:val="24"/>
-              </w:rPr>
-            </w:pPr>
-          </w:p>
-        </w:tc>
-      </w:tr>
-      <w:tr>
-        <w:tc>
-          <w:tcPr>
-            <w:tcW w:w="0" w:type="auto"/>
-            <w:tcBorders>
-              <w:top w:val="single" w:sz="6" w:space="0" w:color="000000"/>
-              <w:left w:val="single" w:sz="12" w:space="0" w:color="000000"/>
-              <w:bottom w:val="single" w:sz="6" w:space="0" w:color="000000"/>
-              <w:right w:val="single" w:sz="6" w:space="0" w:color="000000"/>
-            </w:tcBorders>
-            <w:tcMar>
-              <w:top w:w="105" w:type="dxa"/>
-              <w:left w:w="105" w:type="dxa"/>
-              <w:bottom w:w="105" w:type="dxa"/>
-              <w:right w:w="105" w:type="dxa"/>
-            </w:tcMar>
-          </w:tcPr>
-          <w:p>
-            <w:pPr>
-              <w:spacing w:after="0" w:line="240" w:lineRule="auto"/>
-              <w:rPr>
-                <w:rFonts w:ascii="Times New Roman" w:eastAsia="Times New Roman" w:hAnsi="Times New Roman" w:cs="Times New Roman"/>
-                <w:color w:val="000000"/>
-              </w:rPr>
-            </w:pPr>
-            <w:proofErr w:type="spellStart"/>
-            <w:r>
-              <w:rPr>
-                <w:rFonts w:ascii="Times New Roman" w:eastAsia="Times New Roman" w:hAnsi="Times New Roman" w:cs="Times New Roman"/>
-                <w:color w:val="000000"/>
-              </w:rPr>
-              <w:t>Dha</w:t>
-            </w:r>
-            <w:r>
-              <w:rPr>
-                <w:rFonts w:ascii="Times New Roman" w:eastAsia="Times New Roman" w:hAnsi="Times New Roman" w:cs="Times New Roman"/>
-                <w:color w:val="000000"/>
-              </w:rPr>
-              <w:t>wal</w:t>
-            </w:r>
-            <w:proofErr w:type="spellEnd"/>
-            <w:r>
-              <w:rPr>
-                <w:rFonts w:ascii="Times New Roman" w:eastAsia="Times New Roman" w:hAnsi="Times New Roman" w:cs="Times New Roman"/>
-                <w:color w:val="000000"/>
-              </w:rPr>
-              <w:t xml:space="preserve"> </w:t>
-            </w:r>
-            <w:proofErr w:type="spellStart"/>
-            <w:r>
-              <w:rPr>
-                <w:rFonts w:ascii="Times New Roman" w:eastAsia="Times New Roman" w:hAnsi="Times New Roman" w:cs="Times New Roman"/>
-                <w:color w:val="000000"/>
-              </w:rPr>
-              <w:t>Soni</w:t>
-            </w:r>
-            <w:proofErr w:type="spellEnd"/>
-          </w:p>
-        </w:tc>
-        <w:tc>
-          <w:tcPr>
-            <w:tcW w:w="0" w:type="auto"/>
-            <w:tcBorders>
-              <w:top w:val="single" w:sz="6" w:space="0" w:color="000000"/>
-              <w:left w:val="single" w:sz="6" w:space="0" w:color="000000"/>
-              <w:bottom w:val="single" w:sz="6" w:space="0" w:color="000000"/>
-              <w:right w:val="single" w:sz="12" w:space="0" w:color="000000"/>
-            </w:tcBorders>
-            <w:tcMar>
-              <w:top w:w="105" w:type="dxa"/>
-              <w:left w:w="105" w:type="dxa"/>
-              <w:bottom w:w="105" w:type="dxa"/>
-              <w:right w:w="105" w:type="dxa"/>
-            </w:tcMar>
-          </w:tcPr>
-          <w:p>
-            <w:pPr>
-              <w:spacing w:after="0" w:line="240" w:lineRule="auto"/>
-              <w:rPr>
-                <w:rFonts w:ascii="Times New Roman" w:eastAsia="Times New Roman" w:hAnsi="Times New Roman" w:cs="Times New Roman"/>
-                <w:color w:val="000000"/>
-              </w:rPr>
-            </w:pPr>
-          </w:p>
-        </w:tc>
-      </w:tr>
-      <w:tr>
-        <w:tc>
-          <w:tcPr>
-            <w:tcW w:w="0" w:type="auto"/>
-            <w:tcBorders>
-              <w:top w:val="single" w:sz="6" w:space="0" w:color="000000"/>
-              <w:left w:val="single" w:sz="12" w:space="0" w:color="000000"/>
-              <w:bottom w:val="single" w:sz="6" w:space="0" w:color="000000"/>
-              <w:right w:val="single" w:sz="6" w:space="0" w:color="000000"/>
-            </w:tcBorders>
-            <w:tcMar>
-              <w:top w:w="105" w:type="dxa"/>
-              <w:left w:w="105" w:type="dxa"/>
-              <w:bottom w:w="105" w:type="dxa"/>
-              <w:right w:w="105" w:type="dxa"/>
-            </w:tcMar>
-          </w:tcPr>
-          <w:p>
-            <w:pPr>
-              <w:spacing w:after="0" w:line="240" w:lineRule="auto"/>
-              <w:rPr>
-                <w:rFonts w:ascii="Times New Roman" w:eastAsia="Times New Roman" w:hAnsi="Times New Roman" w:cs="Times New Roman"/>
-                <w:color w:val="000000"/>
-              </w:rPr>
-            </w:pPr>
-            <w:r>
-              <w:rPr>
-                <w:rFonts w:ascii="Times New Roman" w:eastAsia="Times New Roman" w:hAnsi="Times New Roman" w:cs="Times New Roman"/>
-                <w:color w:val="000000"/>
-              </w:rPr>
-              <w:t xml:space="preserve">Aditya </w:t>
-            </w:r>
-            <w:proofErr w:type="spellStart"/>
-            <w:r>
-              <w:rPr>
-                <w:rFonts w:ascii="Times New Roman" w:eastAsia="Times New Roman" w:hAnsi="Times New Roman" w:cs="Times New Roman"/>
-                <w:color w:val="000000"/>
-              </w:rPr>
-              <w:t>Kanakamedala</w:t>
-            </w:r>
-            <w:proofErr w:type="spellEnd"/>
-          </w:p>
-        </w:tc>
-        <w:tc>
-          <w:tcPr>
-            <w:tcW w:w="0" w:type="auto"/>
-            <w:tcBorders>
-              <w:top w:val="single" w:sz="6" w:space="0" w:color="000000"/>
-              <w:left w:val="single" w:sz="6" w:space="0" w:color="000000"/>
-              <w:bottom w:val="single" w:sz="6" w:space="0" w:color="000000"/>
-              <w:right w:val="single" w:sz="12" w:space="0" w:color="000000"/>
-            </w:tcBorders>
-            <w:tcMar>
-              <w:top w:w="105" w:type="dxa"/>
-              <w:left w:w="105" w:type="dxa"/>
-              <w:bottom w:w="105" w:type="dxa"/>
-              <w:right w:w="105" w:type="dxa"/>
-            </w:tcMar>
-          </w:tcPr>
-          <w:p>
-            <w:pPr>
-              <w:spacing w:after="0" w:line="240" w:lineRule="auto"/>
-              <w:rPr>
-                <w:rFonts w:ascii="Times New Roman" w:eastAsia="Times New Roman" w:hAnsi="Times New Roman" w:cs="Times New Roman"/>
-                <w:color w:val="000000"/>
-              </w:rPr>
-            </w:pPr>
-          </w:p>
-        </w:tc>
-      </w:tr>
-      <w:tr>
-        <w:tc>
-          <w:tcPr>
-            <w:tcW w:w="0" w:type="auto"/>
-            <w:tcBorders>
-              <w:top w:val="single" w:sz="6" w:space="0" w:color="000000"/>
-              <w:left w:val="single" w:sz="12" w:space="0" w:color="000000"/>
-              <w:bottom w:val="single" w:sz="12" w:space="0" w:color="000000"/>
-              <w:right w:val="single" w:sz="6" w:space="0" w:color="000000"/>
-            </w:tcBorders>
-            <w:tcMar>
-              <w:top w:w="105" w:type="dxa"/>
-              <w:left w:w="105" w:type="dxa"/>
-              <w:bottom w:w="105" w:type="dxa"/>
-              <w:right w:w="105" w:type="dxa"/>
-            </w:tcMar>
-          </w:tcPr>
-          <w:p>
-            <w:pPr>
-              <w:spacing w:after="0" w:line="240" w:lineRule="auto"/>
-              <w:rPr>
-                <w:rFonts w:ascii="Times New Roman" w:eastAsia="Times New Roman" w:hAnsi="Times New Roman" w:cs="Times New Roman"/>
-                <w:color w:val="000000"/>
-              </w:rPr>
-            </w:pPr>
-            <w:r>
-              <w:rPr>
-                <w:rFonts w:ascii="Times New Roman" w:eastAsia="Times New Roman" w:hAnsi="Times New Roman" w:cs="Times New Roman"/>
-                <w:color w:val="000000"/>
-              </w:rPr>
-              <w:t>Viplav Kadam</w:t>
-            </w:r>
-          </w:p>
-        </w:tc>
-        <w:tc>
-          <w:tcPr>
-            <w:tcW w:w="0" w:type="auto"/>
-            <w:tcBorders>
-              <w:top w:val="single" w:sz="6" w:space="0" w:color="000000"/>
-              <w:left w:val="single" w:sz="6" w:space="0" w:color="000000"/>
-              <w:bottom w:val="single" w:sz="12" w:space="0" w:color="000000"/>
-              <w:right w:val="single" w:sz="12" w:space="0" w:color="000000"/>
-            </w:tcBorders>
-            <w:tcMar>
-              <w:top w:w="105" w:type="dxa"/>
-              <w:left w:w="105" w:type="dxa"/>
-              <w:bottom w:w="105" w:type="dxa"/>
-              <w:right w:w="105" w:type="dxa"/>
-            </w:tcMar>
-          </w:tcPr>
-          <w:p>
-            <w:pPr>
-              <w:spacing w:after="0" w:line="240" w:lineRule="auto"/>
-              <w:rPr>
-                <w:rFonts w:ascii="Times New Roman" w:eastAsia="Times New Roman" w:hAnsi="Times New Roman" w:cs="Times New Roman"/>
-                <w:color w:val="000000"/>
-              </w:rPr>
-            </w:pPr>
-          </w:p>
-        </w:tc>
-      </w:tr>
-    </w:tbl>
-    <w:p>
-      <w:pPr>
-        <w:spacing w:after="0" w:line="240" w:lineRule="auto"/>
-        <w:rPr>
-          <w:rFonts w:ascii="Times New Roman" w:eastAsia="Times New Roman" w:hAnsi="Times New Roman" w:cs="Times New Roman"/>
-          <w:sz w:val="24"/>
-          <w:szCs w:val="24"/>
-        </w:rPr>
-      </w:pPr>
+    </w:p>
+    <w:p>
+      <w:pPr>
+        <w:spacing w:after="0" w:line="240" w:lineRule="auto"/>
+        <w:rPr>
+          <w:rFonts w:ascii="Times New Roman" w:eastAsia="Times New Roman" w:hAnsi="Times New Roman" w:cs="Times New Roman"/>
+          <w:sz w:val="24"/>
+          <w:szCs w:val="24"/>
+        </w:rPr>
+      </w:pPr>
+    </w:p>
+    <w:p>
+      <w:pPr>
+        <w:spacing w:after="0" w:line="240" w:lineRule="auto"/>
+        <w:rPr>
+          <w:rFonts w:ascii="Times New Roman" w:eastAsia="Times New Roman" w:hAnsi="Times New Roman" w:cs="Times New Roman"/>
+          <w:sz w:val="24"/>
+          <w:szCs w:val="24"/>
+        </w:rPr>
+      </w:pPr>
+      <w:r>
+        <w:rPr>
+          <w:rFonts w:ascii="Times New Roman" w:eastAsia="Times New Roman" w:hAnsi="Times New Roman" w:cs="Times New Roman"/>
+          <w:sz w:val="24"/>
+          <w:szCs w:val="24"/>
+        </w:rPr>
+        <w:t>Product Owner: Michal Young</w:t>
+      </w:r>
+    </w:p>
+    <w:p>
+      <w:pPr>
+        <w:spacing w:after="0" w:line="240" w:lineRule="auto"/>
+        <w:rPr>
+          <w:rFonts w:ascii="Times New Roman" w:eastAsia="Times New Roman" w:hAnsi="Times New Roman" w:cs="Times New Roman"/>
+          <w:sz w:val="24"/>
+          <w:szCs w:val="24"/>
+        </w:rPr>
+      </w:pPr>
+      <w:r>
+        <w:rPr>
+          <w:rFonts w:ascii="Times New Roman" w:eastAsia="Times New Roman" w:hAnsi="Times New Roman" w:cs="Times New Roman"/>
+          <w:sz w:val="24"/>
+          <w:szCs w:val="24"/>
+        </w:rPr>
+        <w:t>Contributors: Aditya Kanakamedala, Syed zafar shah, Dhawal Soni, Praful Gaikwad, Viplav Kadam</w:t>
+      </w:r>
     </w:p>
     <w:p>
       <w:pPr>
@@ -857,52 +313,88 @@
           <w:sz w:val="24"/>
           <w:szCs w:val="24"/>
         </w:rPr>
-        <w:t xml:space="preserve">The key decision for choosing this system is create a better scheduling meeting planner which is easier and efficient to use than other existing meeting planners. It allows users to log in into the applications </w:t>
-      </w:r>
-      <w:r>
-        <w:rPr>
-          <w:rFonts w:ascii="Times New Roman" w:eastAsia="Times New Roman" w:hAnsi="Times New Roman" w:cs="Times New Roman"/>
-          <w:color w:val="000000"/>
-          <w:sz w:val="24"/>
-          <w:szCs w:val="24"/>
-        </w:rPr>
-        <w:t>either as</w:t>
-      </w:r>
-      <w:r>
-        <w:rPr>
-          <w:rFonts w:ascii="Times New Roman" w:eastAsia="Times New Roman" w:hAnsi="Times New Roman" w:cs="Times New Roman"/>
-          <w:color w:val="000000"/>
-          <w:sz w:val="24"/>
-          <w:szCs w:val="24"/>
-        </w:rPr>
-        <w:t xml:space="preserve"> a scheduler to schedule meetings and send invites to participants or as a participant to accept invites and participate in meetings. Moreover the user can also view the events that has been scheduled in his calendar dashboard. The application also provides a feature to user to log in using google credentials and allow them to provide their google calendar to scheduler in order to </w:t>
-      </w:r>
-      <w:r>
-        <w:rPr>
-          <w:rFonts w:ascii="Times New Roman" w:eastAsia="Times New Roman" w:hAnsi="Times New Roman" w:cs="Times New Roman"/>
-          <w:color w:val="000000"/>
-          <w:sz w:val="24"/>
-          <w:szCs w:val="24"/>
-        </w:rPr>
-        <w:t xml:space="preserve">decide preferred time slots for </w:t>
-      </w:r>
-      <w:r>
-        <w:rPr>
-          <w:rFonts w:ascii="Times New Roman" w:eastAsia="Times New Roman" w:hAnsi="Times New Roman" w:cs="Times New Roman"/>
-          <w:color w:val="000000"/>
-          <w:sz w:val="24"/>
-          <w:szCs w:val="24"/>
-        </w:rPr>
-        <w:t xml:space="preserve">the meeting </w:t>
-      </w:r>
-      <w:r>
-        <w:rPr>
-          <w:rFonts w:ascii="Times New Roman" w:eastAsia="Times New Roman" w:hAnsi="Times New Roman" w:cs="Times New Roman"/>
-          <w:color w:val="000000"/>
-          <w:sz w:val="24"/>
-          <w:szCs w:val="24"/>
-        </w:rPr>
-        <w:t>without violating user privacy.</w:t>
+        <w:t xml:space="preserve">The key decision for choosing this system is </w:t>
+      </w:r>
+      <w:r>
+        <w:rPr>
+          <w:rFonts w:ascii="Times New Roman" w:eastAsia="Times New Roman" w:hAnsi="Times New Roman" w:cs="Times New Roman"/>
+          <w:color w:val="000000"/>
+          <w:sz w:val="24"/>
+          <w:szCs w:val="24"/>
+        </w:rPr>
+        <w:t xml:space="preserve">to </w:t>
+      </w:r>
+      <w:r>
+        <w:rPr>
+          <w:rFonts w:ascii="Times New Roman" w:eastAsia="Times New Roman" w:hAnsi="Times New Roman" w:cs="Times New Roman"/>
+          <w:color w:val="000000"/>
+          <w:sz w:val="24"/>
+          <w:szCs w:val="24"/>
+        </w:rPr>
+        <w:t xml:space="preserve">create a better </w:t>
+      </w:r>
+      <w:r>
+        <w:rPr>
+          <w:rFonts w:ascii="Times New Roman" w:eastAsia="Times New Roman" w:hAnsi="Times New Roman" w:cs="Times New Roman"/>
+          <w:color w:val="000000"/>
+          <w:sz w:val="24"/>
+          <w:szCs w:val="24"/>
+        </w:rPr>
+        <w:t>meeting scheduler</w:t>
+      </w:r>
+      <w:r>
+        <w:rPr>
+          <w:rFonts w:ascii="Times New Roman" w:eastAsia="Times New Roman" w:hAnsi="Times New Roman" w:cs="Times New Roman"/>
+          <w:color w:val="000000"/>
+          <w:sz w:val="24"/>
+          <w:szCs w:val="24"/>
+        </w:rPr>
+        <w:t xml:space="preserve"> planner which is easier and efficient than other existing meeting planners. </w:t>
+      </w:r>
+      <w:r>
+        <w:rPr>
+          <w:rFonts w:ascii="Times New Roman" w:eastAsia="Times New Roman" w:hAnsi="Times New Roman" w:cs="Times New Roman"/>
+          <w:color w:val="000000"/>
+          <w:sz w:val="24"/>
+          <w:szCs w:val="24"/>
+        </w:rPr>
+        <w:t>It allows the users to schedule meetings or respond to a meeting availability request in a simple, easy to use environment</w:t>
+      </w:r>
+      <w:r>
+        <w:rPr>
+          <w:rFonts w:ascii="Times New Roman" w:eastAsia="Times New Roman" w:hAnsi="Times New Roman" w:cs="Times New Roman"/>
+          <w:color w:val="000000"/>
+          <w:sz w:val="24"/>
+          <w:szCs w:val="24"/>
+        </w:rPr>
+        <w:t xml:space="preserve">. </w:t>
+      </w:r>
+      <w:r>
+        <w:rPr>
+          <w:rFonts w:ascii="Times New Roman" w:eastAsia="Times New Roman" w:hAnsi="Times New Roman" w:cs="Times New Roman"/>
+          <w:color w:val="000000"/>
+          <w:sz w:val="24"/>
+          <w:szCs w:val="24"/>
+        </w:rPr>
+        <w:t>The user can view scheduled events on his dashboard</w:t>
+      </w:r>
+      <w:r>
+        <w:rPr>
+          <w:rFonts w:ascii="Times New Roman" w:eastAsia="Times New Roman" w:hAnsi="Times New Roman" w:cs="Times New Roman"/>
+          <w:color w:val="000000"/>
+          <w:sz w:val="24"/>
+          <w:szCs w:val="24"/>
+        </w:rPr>
+        <w:t xml:space="preserve">. </w:t>
+      </w:r>
+      <w:r>
+        <w:rPr>
+          <w:rFonts w:ascii="Times New Roman" w:eastAsia="Times New Roman" w:hAnsi="Times New Roman" w:cs="Times New Roman"/>
+          <w:color w:val="000000"/>
+          <w:sz w:val="24"/>
+          <w:szCs w:val="24"/>
+        </w:rPr>
+        <w:t xml:space="preserve">The application can draw from other calendar sources such as google calendar in order to provide the user with a much more convenient way to schedule events taking into consideration other calendar events. The synced calendars do not violate user privacy. </w:t>
       </w:r>
       <w:r>
         <w:rPr>
@@ -969,59 +461,46 @@
         <w:jc w:val="both"/>
         <w:rPr>
           <w:rFonts w:ascii="Times New Roman" w:eastAsia="Times New Roman" w:hAnsi="Times New Roman" w:cs="Times New Roman"/>
-          <w:sz w:val="24"/>
-          <w:szCs w:val="24"/>
-        </w:rPr>
-      </w:pPr>
-      <w:r>
-        <w:rPr>
-          <w:rFonts w:ascii="Times New Roman" w:eastAsia="Times New Roman" w:hAnsi="Times New Roman" w:cs="Times New Roman"/>
-          <w:color w:val="000000"/>
-          <w:sz w:val="24"/>
-          <w:szCs w:val="24"/>
-        </w:rPr>
-        <w:lastRenderedPageBreak/>
-        <w:t xml:space="preserve">We have used scrum which is an incremental and interactive agile software development methodology. </w:t>
-      </w:r>
-      <w:proofErr w:type="gramStart"/>
-      <w:r>
-        <w:rPr>
-          <w:rFonts w:ascii="Times New Roman" w:eastAsia="Times New Roman" w:hAnsi="Times New Roman" w:cs="Times New Roman"/>
-          <w:color w:val="000000"/>
-          <w:sz w:val="24"/>
-          <w:szCs w:val="24"/>
-        </w:rPr>
-        <w:t>it</w:t>
-      </w:r>
-      <w:proofErr w:type="gramEnd"/>
-      <w:r>
-        <w:rPr>
-          <w:rFonts w:ascii="Times New Roman" w:eastAsia="Times New Roman" w:hAnsi="Times New Roman" w:cs="Times New Roman"/>
-          <w:color w:val="000000"/>
-          <w:sz w:val="24"/>
-          <w:szCs w:val="24"/>
-        </w:rPr>
-        <w:t xml:space="preserve"> provide flexibility for user throughout the project as the learning occurs and environment changes. Since we are using this methodology for the first time, we have faced some challenges. We have handled the changes in the requirements with great care and again estimated the time to finish the requirements within the pre decided sprint. We have used online tool called taiga to implement scrum methodology and control the flow of the project. We have also used </w:t>
-      </w:r>
-      <w:proofErr w:type="spellStart"/>
-      <w:r>
-        <w:rPr>
-          <w:rFonts w:ascii="Times New Roman" w:eastAsia="Times New Roman" w:hAnsi="Times New Roman" w:cs="Times New Roman"/>
-          <w:color w:val="000000"/>
-          <w:sz w:val="24"/>
-          <w:szCs w:val="24"/>
-        </w:rPr>
-        <w:t>github</w:t>
-      </w:r>
-      <w:proofErr w:type="spellEnd"/>
-      <w:r>
-        <w:rPr>
-          <w:rFonts w:ascii="Times New Roman" w:eastAsia="Times New Roman" w:hAnsi="Times New Roman" w:cs="Times New Roman"/>
-          <w:color w:val="000000"/>
-          <w:sz w:val="24"/>
-          <w:szCs w:val="24"/>
-        </w:rPr>
-        <w:t xml:space="preserve"> to push our source code so that it will be available for each team member.</w:t>
+          <w:color w:val="000000"/>
+          <w:sz w:val="24"/>
+          <w:szCs w:val="24"/>
+        </w:rPr>
+      </w:pPr>
+      <w:r>
+        <w:rPr>
+          <w:rFonts w:ascii="Times New Roman" w:eastAsia="Times New Roman" w:hAnsi="Times New Roman" w:cs="Times New Roman"/>
+          <w:color w:val="000000"/>
+          <w:sz w:val="24"/>
+          <w:szCs w:val="24"/>
+        </w:rPr>
+        <w:t>The process flow is modelled on scrum, which is and in incremental agile process methodology. The primary advantage of the process model is flexibility, and its ability to incorporate the learning curve efficiently into the process model. The model helps to adapt in cases of constantly evolving and changing requirements. The changing requirements are easy to incorporate in scrum</w:t>
+      </w:r>
+      <w:r>
+        <w:rPr>
+          <w:rFonts w:ascii="Times New Roman" w:eastAsia="Times New Roman" w:hAnsi="Times New Roman" w:cs="Times New Roman"/>
+          <w:color w:val="000000"/>
+          <w:sz w:val="24"/>
+          <w:szCs w:val="24"/>
+        </w:rPr>
+        <w:t xml:space="preserve">. </w:t>
+      </w:r>
+      <w:r>
+        <w:rPr>
+          <w:rFonts w:ascii="Times New Roman" w:eastAsia="Times New Roman" w:hAnsi="Times New Roman" w:cs="Times New Roman"/>
+          <w:color w:val="000000"/>
+          <w:sz w:val="24"/>
+          <w:szCs w:val="24"/>
+        </w:rPr>
+        <w:t>The entire product backlog was divide to be completed in five sprints. The first four sprints were two weeks long, with a major part of the development happening in these sprints. The final sprint is a week-long sprint which was primarily dedicated to stabilizing the system</w:t>
+      </w:r>
+      <w:r>
+        <w:rPr>
+          <w:rFonts w:ascii="Times New Roman" w:eastAsia="Times New Roman" w:hAnsi="Times New Roman" w:cs="Times New Roman"/>
+          <w:color w:val="000000"/>
+          <w:sz w:val="24"/>
+          <w:szCs w:val="24"/>
+        </w:rPr>
+        <w:t xml:space="preserve">. </w:t>
       </w:r>
     </w:p>
     <w:p>
@@ -1083,7 +562,16 @@
           <w:sz w:val="24"/>
           <w:szCs w:val="24"/>
         </w:rPr>
-        <w:t>The meeting planner that we were supposed to make need to have conditions that a minimum meeting planner is expected to have:-</w:t>
+        <w:t xml:space="preserve">The meeting planner </w:t>
+      </w:r>
+      <w:r>
+        <w:rPr>
+          <w:rFonts w:ascii="Times New Roman" w:eastAsia="Times New Roman" w:hAnsi="Times New Roman" w:cs="Times New Roman"/>
+          <w:color w:val="000000"/>
+          <w:sz w:val="24"/>
+          <w:szCs w:val="24"/>
+        </w:rPr>
+        <w:t>titled MEETME is expected to meet the following constraints at the very minimum:</w:t>
       </w:r>
     </w:p>
     <w:p>
@@ -1155,6 +643,7 @@
           <w:sz w:val="24"/>
           <w:szCs w:val="24"/>
         </w:rPr>
+        <w:lastRenderedPageBreak/>
         <w:t>The scheduler should work for user’s google calendar or any other calendaring application that he is using.</w:t>
       </w:r>
     </w:p>
@@ -1178,7 +667,7 @@
           <w:sz w:val="24"/>
           <w:szCs w:val="24"/>
         </w:rPr>
-        <w:t>There were certain enhanced features that were asked to make it a part of application. We tried to work on some of them but couldn’t completer because of time constraints.</w:t>
+        <w:t>There was a scope for a lot of enhancements, and we could get around some of them:</w:t>
       </w:r>
     </w:p>
     <w:p>
@@ -1356,25 +845,7 @@
           <w:sz w:val="24"/>
           <w:szCs w:val="24"/>
         </w:rPr>
-        <w:t xml:space="preserve">As a user system, I want to show the calendar in a grid view of the synced google calendar data, so that I don’t have to separately manage the calendar application for </w:t>
-      </w:r>
-      <w:proofErr w:type="spellStart"/>
-      <w:r>
-        <w:rPr>
-          <w:rFonts w:ascii="Times New Roman" w:eastAsia="Times New Roman" w:hAnsi="Times New Roman" w:cs="Times New Roman"/>
-          <w:sz w:val="24"/>
-          <w:szCs w:val="24"/>
-        </w:rPr>
-        <w:t>Meetme</w:t>
-      </w:r>
-      <w:proofErr w:type="spellEnd"/>
-      <w:r>
-        <w:rPr>
-          <w:rFonts w:ascii="Times New Roman" w:eastAsia="Times New Roman" w:hAnsi="Times New Roman" w:cs="Times New Roman"/>
-          <w:sz w:val="24"/>
-          <w:szCs w:val="24"/>
-        </w:rPr>
-        <w:t xml:space="preserve"> and google calendar.</w:t>
+        <w:t>As a user system, I want to show the calendar in a grid view of the synced google calendar data, so that I don’t have to separately manage the calendar application for Meetme and google calendar.</w:t>
       </w:r>
     </w:p>
     <w:p>
@@ -1522,25 +993,7 @@
           <w:sz w:val="24"/>
           <w:szCs w:val="24"/>
         </w:rPr>
-        <w:t xml:space="preserve">Use </w:t>
-      </w:r>
-      <w:proofErr w:type="spellStart"/>
-      <w:r>
-        <w:rPr>
-          <w:rFonts w:ascii="Times New Roman" w:eastAsia="Times New Roman" w:hAnsi="Times New Roman" w:cs="Times New Roman"/>
-          <w:sz w:val="24"/>
-          <w:szCs w:val="24"/>
-        </w:rPr>
-        <w:t>facebook</w:t>
-      </w:r>
-      <w:proofErr w:type="spellEnd"/>
-      <w:r>
-        <w:rPr>
-          <w:rFonts w:ascii="Times New Roman" w:eastAsia="Times New Roman" w:hAnsi="Times New Roman" w:cs="Times New Roman"/>
-          <w:sz w:val="24"/>
-          <w:szCs w:val="24"/>
-        </w:rPr>
-        <w:t xml:space="preserve"> login to authenticate to the website.</w:t>
+        <w:t>Use facebook login to authenticate to the website.</w:t>
       </w:r>
       <w:r>
         <w:t xml:space="preserve"> </w:t>
@@ -1595,10 +1048,6 @@
     <w:p>
       <w:pPr>
         <w:pStyle w:val="ListParagraph"/>
-        <w:numPr>
-          <w:ilvl w:val="0"/>
-          <w:numId w:val="2"/>
-        </w:numPr>
         <w:tabs>
           <w:tab w:val="left" w:pos="450"/>
         </w:tabs>
@@ -1705,7 +1154,7 @@
           <w:sz w:val="24"/>
           <w:szCs w:val="24"/>
         </w:rPr>
-        <w:t xml:space="preserve"> data for each of the user story. </w:t>
+        <w:t xml:space="preserve"> - data for each of the user story. </w:t>
       </w:r>
       <w:r>
         <w:rPr>
@@ -1736,17 +1185,7 @@
           <w:szCs w:val="24"/>
           <w:shd w:val="clear" w:color="auto" w:fill="FCFCFC"/>
         </w:rPr>
-        <w:t xml:space="preserve">We maintain a product backlog which contains all our requirements in the form of user stories and sprint by sprint we move the requirements in the current sprint. The product backlog is what </w:t>
-      </w:r>
-      <w:r>
-        <w:rPr>
-          <w:rFonts w:ascii="Times New Roman" w:hAnsi="Times New Roman" w:cs="Times New Roman"/>
-          <w:sz w:val="24"/>
-          <w:szCs w:val="24"/>
-          <w:shd w:val="clear" w:color="auto" w:fill="FCFCFC"/>
-        </w:rPr>
-        <w:lastRenderedPageBreak/>
-        <w:t>will ultimately be delivered, ordered into the sequence in which it should be delivered. Product Backlogs are broken into manageable, executa</w:t>
+        <w:t>We maintain a product backlog which contains all our requirements in the form of user stories and sprint by sprint we move the requirements in the current sprint. The product backlog is what will ultimately be delivered, ordered into the sequence in which it should be delivered. Product Backlogs are broken into manageable, executa</w:t>
       </w:r>
       <w:r>
         <w:rPr>
@@ -1880,7 +1319,7 @@
           <w:szCs w:val="24"/>
           <w:shd w:val="clear" w:color="auto" w:fill="FCFCFC"/>
         </w:rPr>
-        <w:t xml:space="preserve">The product backlog contains user stories that were framed and edited as the application building process proceeded. </w:t>
+        <w:t xml:space="preserve">The product backlog consisted of the set of </w:t>
       </w:r>
       <w:r>
         <w:rPr>
@@ -1889,7 +1328,34 @@
           <w:szCs w:val="24"/>
           <w:shd w:val="clear" w:color="auto" w:fill="FCFCFC"/>
         </w:rPr>
-        <w:t>These user stories were moved before the start of each sprint and we assigned tasks to each of them. The product backlog is</w:t>
+        <w:t xml:space="preserve">user stories that were </w:t>
+      </w:r>
+      <w:r>
+        <w:rPr>
+          <w:rFonts w:ascii="Times New Roman" w:hAnsi="Times New Roman" w:cs="Times New Roman"/>
+          <w:sz w:val="24"/>
+          <w:szCs w:val="24"/>
+          <w:shd w:val="clear" w:color="auto" w:fill="FCFCFC"/>
+        </w:rPr>
+        <w:t>elicited by having one of the team member proxy as product owner</w:t>
+      </w:r>
+      <w:r>
+        <w:rPr>
+          <w:rFonts w:ascii="Times New Roman" w:hAnsi="Times New Roman" w:cs="Times New Roman"/>
+          <w:sz w:val="24"/>
+          <w:szCs w:val="24"/>
+          <w:shd w:val="clear" w:color="auto" w:fill="FCFCFC"/>
+        </w:rPr>
+        <w:t xml:space="preserve">. </w:t>
+      </w:r>
+      <w:r>
+        <w:rPr>
+          <w:rFonts w:ascii="Times New Roman" w:hAnsi="Times New Roman" w:cs="Times New Roman"/>
+          <w:sz w:val="24"/>
+          <w:szCs w:val="24"/>
+          <w:shd w:val="clear" w:color="auto" w:fill="FCFCFC"/>
+        </w:rPr>
+        <w:t>Limited availability of product owner has forced us to use this elicitation technique, however, efforts were made to get the user stories from the sponsor himself. The user stories were regularly reviewed and updated after each sprint by having a team member proxy as the product owner. The priority user stories are moved to the sprint backlog at the beginning of each sprint. The user stories are then decomposed into a set of tasks which are assigned to the team members. The aim is to close all or most of these tasks before the end of the sprint. An important feature of user story elicitation is attributing each user story with IEEE The user stories that went into the final product backlog are:</w:t>
       </w:r>
     </w:p>
     <w:p>
@@ -1941,6 +1407,7 @@
           <w:sz w:val="24"/>
           <w:szCs w:val="24"/>
         </w:rPr>
+        <w:lastRenderedPageBreak/>
         <w:t>Create form for user registration and store in database.</w:t>
       </w:r>
     </w:p>
@@ -1967,25 +1434,7 @@
           <w:sz w:val="24"/>
           <w:szCs w:val="24"/>
         </w:rPr>
-        <w:t xml:space="preserve">As a user system, I want to show the calendar in a grid view of the synced google calendar data, so that I don’t have to separately manage the calendar application for </w:t>
-      </w:r>
-      <w:proofErr w:type="spellStart"/>
-      <w:r>
-        <w:rPr>
-          <w:rFonts w:ascii="Times New Roman" w:eastAsia="Times New Roman" w:hAnsi="Times New Roman" w:cs="Times New Roman"/>
-          <w:sz w:val="24"/>
-          <w:szCs w:val="24"/>
-        </w:rPr>
-        <w:t>Meetme</w:t>
-      </w:r>
-      <w:proofErr w:type="spellEnd"/>
-      <w:r>
-        <w:rPr>
-          <w:rFonts w:ascii="Times New Roman" w:eastAsia="Times New Roman" w:hAnsi="Times New Roman" w:cs="Times New Roman"/>
-          <w:sz w:val="24"/>
-          <w:szCs w:val="24"/>
-        </w:rPr>
-        <w:t xml:space="preserve"> and google calendar.</w:t>
+        <w:t>As a user system, I want to show the calendar in a grid view of the synced google calendar data, so that I don’t have to separately manage the calendar application for Meetme and google calendar.</w:t>
       </w:r>
     </w:p>
     <w:p>
@@ -2063,25 +1512,39 @@
           <w:sz w:val="24"/>
           <w:szCs w:val="24"/>
         </w:rPr>
-        <w:t xml:space="preserve">Implement </w:t>
-      </w:r>
-      <w:proofErr w:type="gramStart"/>
-      <w:r>
-        <w:rPr>
-          <w:rFonts w:ascii="Times New Roman" w:eastAsia="Times New Roman" w:hAnsi="Times New Roman" w:cs="Times New Roman"/>
-          <w:sz w:val="24"/>
-          <w:szCs w:val="24"/>
-        </w:rPr>
-        <w:t>the forgot</w:t>
-      </w:r>
-      <w:proofErr w:type="gramEnd"/>
-      <w:r>
-        <w:rPr>
-          <w:rFonts w:ascii="Times New Roman" w:eastAsia="Times New Roman" w:hAnsi="Times New Roman" w:cs="Times New Roman"/>
-          <w:sz w:val="24"/>
-          <w:szCs w:val="24"/>
-        </w:rPr>
-        <w:t xml:space="preserve"> password functionality so that a user gets an email to reset the password.</w:t>
+        <w:t xml:space="preserve">Implement the </w:t>
+      </w:r>
+      <w:r>
+        <w:rPr>
+          <w:rFonts w:ascii="Times New Roman" w:eastAsia="Times New Roman" w:hAnsi="Times New Roman" w:cs="Times New Roman"/>
+          <w:sz w:val="24"/>
+          <w:szCs w:val="24"/>
+        </w:rPr>
+        <w:t>“</w:t>
+      </w:r>
+      <w:r>
+        <w:rPr>
+          <w:rFonts w:ascii="Times New Roman" w:eastAsia="Times New Roman" w:hAnsi="Times New Roman" w:cs="Times New Roman"/>
+          <w:sz w:val="24"/>
+          <w:szCs w:val="24"/>
+        </w:rPr>
+        <w:t>forgot password</w:t>
+      </w:r>
+      <w:r>
+        <w:rPr>
+          <w:rFonts w:ascii="Times New Roman" w:eastAsia="Times New Roman" w:hAnsi="Times New Roman" w:cs="Times New Roman"/>
+          <w:sz w:val="24"/>
+          <w:szCs w:val="24"/>
+        </w:rPr>
+        <w:t>”</w:t>
+      </w:r>
+      <w:r>
+        <w:rPr>
+          <w:rFonts w:ascii="Times New Roman" w:eastAsia="Times New Roman" w:hAnsi="Times New Roman" w:cs="Times New Roman"/>
+          <w:sz w:val="24"/>
+          <w:szCs w:val="24"/>
+        </w:rPr>
+        <w:t xml:space="preserve"> functionality so that a user gets an email to reset the password.</w:t>
       </w:r>
     </w:p>
     <w:p>
@@ -2133,25 +1596,7 @@
           <w:sz w:val="24"/>
           <w:szCs w:val="24"/>
         </w:rPr>
-        <w:t xml:space="preserve">Use </w:t>
-      </w:r>
-      <w:proofErr w:type="spellStart"/>
-      <w:r>
-        <w:rPr>
-          <w:rFonts w:ascii="Times New Roman" w:eastAsia="Times New Roman" w:hAnsi="Times New Roman" w:cs="Times New Roman"/>
-          <w:sz w:val="24"/>
-          <w:szCs w:val="24"/>
-        </w:rPr>
-        <w:t>facebook</w:t>
-      </w:r>
-      <w:proofErr w:type="spellEnd"/>
-      <w:r>
-        <w:rPr>
-          <w:rFonts w:ascii="Times New Roman" w:eastAsia="Times New Roman" w:hAnsi="Times New Roman" w:cs="Times New Roman"/>
-          <w:sz w:val="24"/>
-          <w:szCs w:val="24"/>
-        </w:rPr>
-        <w:t xml:space="preserve"> login to authenticate to the website.</w:t>
+        <w:t>Use facebook login to authenticate to the website.</w:t>
       </w:r>
       <w:r>
         <w:t xml:space="preserve"> </w:t>
@@ -2212,25 +1657,7 @@
           <w:sz w:val="24"/>
           <w:szCs w:val="24"/>
         </w:rPr>
-        <w:t xml:space="preserve">As a user system, I want to make my  azure application extract Outlook calendar </w:t>
-      </w:r>
-      <w:proofErr w:type="spellStart"/>
-      <w:r>
-        <w:rPr>
-          <w:rFonts w:ascii="Times New Roman" w:eastAsia="Times New Roman" w:hAnsi="Times New Roman" w:cs="Times New Roman"/>
-          <w:sz w:val="24"/>
-          <w:szCs w:val="24"/>
-        </w:rPr>
-        <w:t>Api's</w:t>
-      </w:r>
-      <w:proofErr w:type="spellEnd"/>
-      <w:r>
-        <w:rPr>
-          <w:rFonts w:ascii="Times New Roman" w:eastAsia="Times New Roman" w:hAnsi="Times New Roman" w:cs="Times New Roman"/>
-          <w:sz w:val="24"/>
-          <w:szCs w:val="24"/>
-        </w:rPr>
-        <w:t xml:space="preserve"> so that it can benefit in accessing user's outlook calendar data</w:t>
+        <w:t>As a user system, I want to make my  azure application extract Outlook calendar Api's so that it can benefit in accessing user's outlook calendar data</w:t>
       </w:r>
     </w:p>
     <w:p>
@@ -2316,25 +1743,7 @@
           <w:sz w:val="24"/>
           <w:szCs w:val="24"/>
         </w:rPr>
-        <w:t xml:space="preserve">want to schedule events in a custom web-site calendar, so that </w:t>
-      </w:r>
-      <w:proofErr w:type="spellStart"/>
-      <w:r>
-        <w:rPr>
-          <w:rFonts w:ascii="Times New Roman" w:eastAsia="Times New Roman" w:hAnsi="Times New Roman" w:cs="Times New Roman"/>
-          <w:sz w:val="24"/>
-          <w:szCs w:val="24"/>
-        </w:rPr>
-        <w:t>i</w:t>
-      </w:r>
-      <w:proofErr w:type="spellEnd"/>
-      <w:r>
-        <w:rPr>
-          <w:rFonts w:ascii="Times New Roman" w:eastAsia="Times New Roman" w:hAnsi="Times New Roman" w:cs="Times New Roman"/>
-          <w:sz w:val="24"/>
-          <w:szCs w:val="24"/>
-        </w:rPr>
-        <w:t xml:space="preserve"> don't have to sync calendaring applications.</w:t>
+        <w:t>want to schedule events in a custom web-site calendar, so that i don't have to sync calendaring applications.</w:t>
       </w:r>
     </w:p>
     <w:p>
@@ -2394,25 +1803,7 @@
           <w:sz w:val="24"/>
           <w:szCs w:val="24"/>
         </w:rPr>
-        <w:t xml:space="preserve">, I wish to have the data from my google calendar synced in to my </w:t>
-      </w:r>
-      <w:proofErr w:type="spellStart"/>
-      <w:r>
-        <w:rPr>
-          <w:rFonts w:ascii="Times New Roman" w:eastAsia="Times New Roman" w:hAnsi="Times New Roman" w:cs="Times New Roman"/>
-          <w:sz w:val="24"/>
-          <w:szCs w:val="24"/>
-        </w:rPr>
-        <w:t>meetme</w:t>
-      </w:r>
-      <w:proofErr w:type="spellEnd"/>
-      <w:r>
-        <w:rPr>
-          <w:rFonts w:ascii="Times New Roman" w:eastAsia="Times New Roman" w:hAnsi="Times New Roman" w:cs="Times New Roman"/>
-          <w:sz w:val="24"/>
-          <w:szCs w:val="24"/>
-        </w:rPr>
-        <w:t xml:space="preserve"> account so that I don’t have to switch back and forth between the applications.</w:t>
+        <w:t>, I wish to have the data from my google calendar synced in to my meetme account so that I don’t have to switch back and forth between the applications.</w:t>
       </w:r>
     </w:p>
     <w:p>
@@ -2495,11 +1886,6 @@
     </w:p>
     <w:p>
       <w:pPr>
-        <w:pStyle w:val="ListParagraph"/>
-        <w:numPr>
-          <w:ilvl w:val="0"/>
-          <w:numId w:val="10"/>
-        </w:numPr>
         <w:tabs>
           <w:tab w:val="left" w:pos="450"/>
         </w:tabs>
@@ -2754,7 +2140,6 @@
           <w:sz w:val="24"/>
           <w:szCs w:val="24"/>
         </w:rPr>
-        <w:lastRenderedPageBreak/>
         <w:t>User wants to sync the google and the outlook calendar with Meet Me.</w:t>
       </w:r>
     </w:p>
@@ -2807,43 +2192,7 @@
           <w:sz w:val="24"/>
           <w:szCs w:val="24"/>
         </w:rPr>
-        <w:t xml:space="preserve">Use </w:t>
-      </w:r>
-      <w:proofErr w:type="spellStart"/>
-      <w:r>
-        <w:rPr>
-          <w:rFonts w:ascii="Times New Roman" w:eastAsia="Times New Roman" w:hAnsi="Times New Roman" w:cs="Times New Roman"/>
-          <w:sz w:val="24"/>
-          <w:szCs w:val="24"/>
-        </w:rPr>
-        <w:t>bcrypt</w:t>
-      </w:r>
-      <w:proofErr w:type="spellEnd"/>
-      <w:r>
-        <w:rPr>
-          <w:rFonts w:ascii="Times New Roman" w:eastAsia="Times New Roman" w:hAnsi="Times New Roman" w:cs="Times New Roman"/>
-          <w:sz w:val="24"/>
-          <w:szCs w:val="24"/>
-        </w:rPr>
-        <w:t xml:space="preserve"> for storing the </w:t>
-      </w:r>
-      <w:proofErr w:type="spellStart"/>
-      <w:r>
-        <w:rPr>
-          <w:rFonts w:ascii="Times New Roman" w:eastAsia="Times New Roman" w:hAnsi="Times New Roman" w:cs="Times New Roman"/>
-          <w:sz w:val="24"/>
-          <w:szCs w:val="24"/>
-        </w:rPr>
-        <w:t>crypted</w:t>
-      </w:r>
-      <w:proofErr w:type="spellEnd"/>
-      <w:r>
-        <w:rPr>
-          <w:rFonts w:ascii="Times New Roman" w:eastAsia="Times New Roman" w:hAnsi="Times New Roman" w:cs="Times New Roman"/>
-          <w:sz w:val="24"/>
-          <w:szCs w:val="24"/>
-        </w:rPr>
-        <w:t xml:space="preserve"> password in the database</w:t>
+        <w:t>Use bcrypt for storing the crypted password in the database</w:t>
       </w:r>
     </w:p>
     <w:p>
@@ -2947,25 +2296,7 @@
           <w:sz w:val="24"/>
           <w:szCs w:val="24"/>
         </w:rPr>
-        <w:t xml:space="preserve">To add the related documents and updates to the </w:t>
-      </w:r>
-      <w:proofErr w:type="spellStart"/>
-      <w:r>
-        <w:rPr>
-          <w:rFonts w:ascii="Times New Roman" w:eastAsia="Times New Roman" w:hAnsi="Times New Roman" w:cs="Times New Roman"/>
-          <w:sz w:val="24"/>
-          <w:szCs w:val="24"/>
-        </w:rPr>
-        <w:t>asu</w:t>
-      </w:r>
-      <w:proofErr w:type="spellEnd"/>
-      <w:r>
-        <w:rPr>
-          <w:rFonts w:ascii="Times New Roman" w:eastAsia="Times New Roman" w:hAnsi="Times New Roman" w:cs="Times New Roman"/>
-          <w:sz w:val="24"/>
-          <w:szCs w:val="24"/>
-        </w:rPr>
-        <w:t xml:space="preserve"> website.</w:t>
+        <w:t>To add the related documents and updates to the asu website.</w:t>
       </w:r>
     </w:p>
     <w:p>
@@ -2991,25 +2322,8 @@
           <w:sz w:val="24"/>
           <w:szCs w:val="24"/>
         </w:rPr>
-        <w:t xml:space="preserve">All team members research on MVC, node.js, </w:t>
-      </w:r>
-      <w:proofErr w:type="spellStart"/>
-      <w:r>
-        <w:rPr>
-          <w:rFonts w:ascii="Times New Roman" w:eastAsia="Times New Roman" w:hAnsi="Times New Roman" w:cs="Times New Roman"/>
-          <w:sz w:val="24"/>
-          <w:szCs w:val="24"/>
-        </w:rPr>
-        <w:t>jquery</w:t>
-      </w:r>
-      <w:proofErr w:type="spellEnd"/>
-      <w:r>
-        <w:rPr>
-          <w:rFonts w:ascii="Times New Roman" w:eastAsia="Times New Roman" w:hAnsi="Times New Roman" w:cs="Times New Roman"/>
-          <w:sz w:val="24"/>
-          <w:szCs w:val="24"/>
-        </w:rPr>
-        <w:t>,</w:t>
+        <w:lastRenderedPageBreak/>
+        <w:t>All team members research on MVC, node.js, jquery,</w:t>
       </w:r>
       <w:r>
         <w:rPr>
@@ -3282,43 +2596,7 @@
           <w:sz w:val="24"/>
           <w:szCs w:val="24"/>
         </w:rPr>
-        <w:t xml:space="preserve">Use </w:t>
-      </w:r>
-      <w:proofErr w:type="spellStart"/>
-      <w:r>
-        <w:rPr>
-          <w:rFonts w:ascii="Times New Roman" w:eastAsia="Times New Roman" w:hAnsi="Times New Roman" w:cs="Times New Roman"/>
-          <w:sz w:val="24"/>
-          <w:szCs w:val="24"/>
-        </w:rPr>
-        <w:t>bcrypt</w:t>
-      </w:r>
-      <w:proofErr w:type="spellEnd"/>
-      <w:r>
-        <w:rPr>
-          <w:rFonts w:ascii="Times New Roman" w:eastAsia="Times New Roman" w:hAnsi="Times New Roman" w:cs="Times New Roman"/>
-          <w:sz w:val="24"/>
-          <w:szCs w:val="24"/>
-        </w:rPr>
-        <w:t xml:space="preserve"> for storing the </w:t>
-      </w:r>
-      <w:proofErr w:type="spellStart"/>
-      <w:r>
-        <w:rPr>
-          <w:rFonts w:ascii="Times New Roman" w:eastAsia="Times New Roman" w:hAnsi="Times New Roman" w:cs="Times New Roman"/>
-          <w:sz w:val="24"/>
-          <w:szCs w:val="24"/>
-        </w:rPr>
-        <w:t>crypted</w:t>
-      </w:r>
-      <w:proofErr w:type="spellEnd"/>
-      <w:r>
-        <w:rPr>
-          <w:rFonts w:ascii="Times New Roman" w:eastAsia="Times New Roman" w:hAnsi="Times New Roman" w:cs="Times New Roman"/>
-          <w:sz w:val="24"/>
-          <w:szCs w:val="24"/>
-        </w:rPr>
-        <w:t xml:space="preserve"> password in the database</w:t>
+        <w:t>Use bcrypt for storing the crypted password in the database</w:t>
       </w:r>
     </w:p>
     <w:p>
@@ -3422,25 +2700,7 @@
           <w:sz w:val="24"/>
           <w:szCs w:val="24"/>
         </w:rPr>
-        <w:t xml:space="preserve">To add the related documents and updates to the </w:t>
-      </w:r>
-      <w:proofErr w:type="spellStart"/>
-      <w:r>
-        <w:rPr>
-          <w:rFonts w:ascii="Times New Roman" w:eastAsia="Times New Roman" w:hAnsi="Times New Roman" w:cs="Times New Roman"/>
-          <w:sz w:val="24"/>
-          <w:szCs w:val="24"/>
-        </w:rPr>
-        <w:t>asu</w:t>
-      </w:r>
-      <w:proofErr w:type="spellEnd"/>
-      <w:r>
-        <w:rPr>
-          <w:rFonts w:ascii="Times New Roman" w:eastAsia="Times New Roman" w:hAnsi="Times New Roman" w:cs="Times New Roman"/>
-          <w:sz w:val="24"/>
-          <w:szCs w:val="24"/>
-        </w:rPr>
-        <w:t xml:space="preserve"> website.</w:t>
+        <w:t>To add the related documents and updates to the asu website.</w:t>
       </w:r>
     </w:p>
     <w:p>
@@ -3466,43 +2726,7 @@
           <w:sz w:val="24"/>
           <w:szCs w:val="24"/>
         </w:rPr>
-        <w:t xml:space="preserve">All team members research on MVC, node.js, </w:t>
-      </w:r>
-      <w:proofErr w:type="spellStart"/>
-      <w:r>
-        <w:rPr>
-          <w:rFonts w:ascii="Times New Roman" w:eastAsia="Times New Roman" w:hAnsi="Times New Roman" w:cs="Times New Roman"/>
-          <w:sz w:val="24"/>
-          <w:szCs w:val="24"/>
-        </w:rPr>
-        <w:t>jquery,mySQL</w:t>
-      </w:r>
-      <w:proofErr w:type="spellEnd"/>
-      <w:r>
-        <w:rPr>
-          <w:rFonts w:ascii="Times New Roman" w:eastAsia="Times New Roman" w:hAnsi="Times New Roman" w:cs="Times New Roman"/>
-          <w:sz w:val="24"/>
-          <w:szCs w:val="24"/>
-        </w:rPr>
-        <w:t xml:space="preserve">, Spring MVC Framework, calendaring applications, google </w:t>
-      </w:r>
-      <w:proofErr w:type="spellStart"/>
-      <w:r>
-        <w:rPr>
-          <w:rFonts w:ascii="Times New Roman" w:eastAsia="Times New Roman" w:hAnsi="Times New Roman" w:cs="Times New Roman"/>
-          <w:sz w:val="24"/>
-          <w:szCs w:val="24"/>
-        </w:rPr>
-        <w:t>calender</w:t>
-      </w:r>
-      <w:proofErr w:type="spellEnd"/>
-      <w:r>
-        <w:rPr>
-          <w:rFonts w:ascii="Times New Roman" w:eastAsia="Times New Roman" w:hAnsi="Times New Roman" w:cs="Times New Roman"/>
-          <w:sz w:val="24"/>
-          <w:szCs w:val="24"/>
-        </w:rPr>
-        <w:t xml:space="preserve"> API documentation, Outlook API documentation and write up important points to contribute to the sprint planning meeting.</w:t>
+        <w:t>All team members research on MVC, node.js, jquery,mySQL, Spring MVC Framework, calendaring applications, google calender API documentation, Outlook API documentation and write up important points to contribute to the sprint planning meeting.</w:t>
       </w:r>
     </w:p>
     <w:p>
@@ -3751,25 +2975,7 @@
           <w:sz w:val="24"/>
           <w:szCs w:val="24"/>
         </w:rPr>
-        <w:t xml:space="preserve">As a user system, I want to show the calendar in a grid view of the synced google calendar data, so that I don’t have to separately manage the calendar application for </w:t>
-      </w:r>
-      <w:proofErr w:type="spellStart"/>
-      <w:r>
-        <w:rPr>
-          <w:rFonts w:ascii="Times New Roman" w:eastAsia="Times New Roman" w:hAnsi="Times New Roman" w:cs="Times New Roman"/>
-          <w:sz w:val="24"/>
-          <w:szCs w:val="24"/>
-        </w:rPr>
-        <w:t>Meetme</w:t>
-      </w:r>
-      <w:proofErr w:type="spellEnd"/>
-      <w:r>
-        <w:rPr>
-          <w:rFonts w:ascii="Times New Roman" w:eastAsia="Times New Roman" w:hAnsi="Times New Roman" w:cs="Times New Roman"/>
-          <w:sz w:val="24"/>
-          <w:szCs w:val="24"/>
-        </w:rPr>
-        <w:t xml:space="preserve"> and google calendar.</w:t>
+        <w:t>As a user system, I want to show the calendar in a grid view of the synced google calendar data, so that I don’t have to separately manage the calendar application for Meetme and google calendar.</w:t>
       </w:r>
     </w:p>
     <w:p>
@@ -3917,26 +3123,7 @@
           <w:sz w:val="24"/>
           <w:szCs w:val="24"/>
         </w:rPr>
-        <w:lastRenderedPageBreak/>
-        <w:t xml:space="preserve">Use </w:t>
-      </w:r>
-      <w:proofErr w:type="spellStart"/>
-      <w:r>
-        <w:rPr>
-          <w:rFonts w:ascii="Times New Roman" w:eastAsia="Times New Roman" w:hAnsi="Times New Roman" w:cs="Times New Roman"/>
-          <w:sz w:val="24"/>
-          <w:szCs w:val="24"/>
-        </w:rPr>
-        <w:t>facebook</w:t>
-      </w:r>
-      <w:proofErr w:type="spellEnd"/>
-      <w:r>
-        <w:rPr>
-          <w:rFonts w:ascii="Times New Roman" w:eastAsia="Times New Roman" w:hAnsi="Times New Roman" w:cs="Times New Roman"/>
-          <w:sz w:val="24"/>
-          <w:szCs w:val="24"/>
-        </w:rPr>
-        <w:t xml:space="preserve"> login to authenticate to the website.</w:t>
+        <w:t>Use facebook login to authenticate to the website.</w:t>
       </w:r>
       <w:r>
         <w:t xml:space="preserve"> </w:t>
@@ -4206,25 +3393,8 @@
           <w:sz w:val="24"/>
           <w:szCs w:val="24"/>
         </w:rPr>
-        <w:t xml:space="preserve">As a user system, I want to make my  azure application extract Outlook calendar </w:t>
-      </w:r>
-      <w:proofErr w:type="spellStart"/>
-      <w:r>
-        <w:rPr>
-          <w:rFonts w:ascii="Times New Roman" w:eastAsia="Times New Roman" w:hAnsi="Times New Roman" w:cs="Times New Roman"/>
-          <w:sz w:val="24"/>
-          <w:szCs w:val="24"/>
-        </w:rPr>
-        <w:t>Api's</w:t>
-      </w:r>
-      <w:proofErr w:type="spellEnd"/>
-      <w:r>
-        <w:rPr>
-          <w:rFonts w:ascii="Times New Roman" w:eastAsia="Times New Roman" w:hAnsi="Times New Roman" w:cs="Times New Roman"/>
-          <w:sz w:val="24"/>
-          <w:szCs w:val="24"/>
-        </w:rPr>
-        <w:t xml:space="preserve"> so that it can benefit in accessing user's outlook calendar data</w:t>
+        <w:lastRenderedPageBreak/>
+        <w:t>As a user system, I want to make my  azure application extract Outlook calendar Api's so that it can benefit in accessing user's outlook calendar data</w:t>
       </w:r>
     </w:p>
     <w:p>
@@ -4310,25 +3480,7 @@
           <w:sz w:val="24"/>
           <w:szCs w:val="24"/>
         </w:rPr>
-        <w:t xml:space="preserve">want to schedule events in a custom web-site calendar, so that </w:t>
-      </w:r>
-      <w:proofErr w:type="spellStart"/>
-      <w:r>
-        <w:rPr>
-          <w:rFonts w:ascii="Times New Roman" w:eastAsia="Times New Roman" w:hAnsi="Times New Roman" w:cs="Times New Roman"/>
-          <w:sz w:val="24"/>
-          <w:szCs w:val="24"/>
-        </w:rPr>
-        <w:t>i</w:t>
-      </w:r>
-      <w:proofErr w:type="spellEnd"/>
-      <w:r>
-        <w:rPr>
-          <w:rFonts w:ascii="Times New Roman" w:eastAsia="Times New Roman" w:hAnsi="Times New Roman" w:cs="Times New Roman"/>
-          <w:sz w:val="24"/>
-          <w:szCs w:val="24"/>
-        </w:rPr>
-        <w:t xml:space="preserve"> don't have to sync calendaring applications.</w:t>
+        <w:t>want to schedule events in a custom web-site calendar, so that i don't have to sync calendaring applications.</w:t>
       </w:r>
     </w:p>
     <w:p>
@@ -4388,25 +3540,7 @@
           <w:sz w:val="24"/>
           <w:szCs w:val="24"/>
         </w:rPr>
-        <w:t xml:space="preserve">, I wish to have the data from my google calendar synced in to my </w:t>
-      </w:r>
-      <w:proofErr w:type="spellStart"/>
-      <w:r>
-        <w:rPr>
-          <w:rFonts w:ascii="Times New Roman" w:eastAsia="Times New Roman" w:hAnsi="Times New Roman" w:cs="Times New Roman"/>
-          <w:sz w:val="24"/>
-          <w:szCs w:val="24"/>
-        </w:rPr>
-        <w:t>meetme</w:t>
-      </w:r>
-      <w:proofErr w:type="spellEnd"/>
-      <w:r>
-        <w:rPr>
-          <w:rFonts w:ascii="Times New Roman" w:eastAsia="Times New Roman" w:hAnsi="Times New Roman" w:cs="Times New Roman"/>
-          <w:sz w:val="24"/>
-          <w:szCs w:val="24"/>
-        </w:rPr>
-        <w:t xml:space="preserve"> account so that I don’t have to switch back and forth between the applications.</w:t>
+        <w:t>, I wish to have the data from my google calendar synced in to my meetme account so that I don’t have to switch back and forth between the applications.</w:t>
       </w:r>
     </w:p>
     <w:p>
@@ -4838,7 +3972,6 @@
         <w:rPr>
           <w:color w:val="000000"/>
         </w:rPr>
-        <w:lastRenderedPageBreak/>
         <w:t>The</w:t>
       </w:r>
       <w:r>
@@ -4933,21 +4066,7 @@
         <w:rPr>
           <w:color w:val="000000"/>
         </w:rPr>
-        <w:t xml:space="preserve">The </w:t>
-      </w:r>
-      <w:proofErr w:type="spellStart"/>
-      <w:r>
-        <w:rPr>
-          <w:color w:val="000000"/>
-        </w:rPr>
-        <w:t>MeetMe</w:t>
-      </w:r>
-      <w:proofErr w:type="spellEnd"/>
-      <w:r>
-        <w:rPr>
-          <w:color w:val="000000"/>
-        </w:rPr>
-        <w:t xml:space="preserve"> application is divided into Model, View and Controller modules. </w:t>
+        <w:t xml:space="preserve">The MeetMe application is divided into Model, View and Controller modules. </w:t>
       </w:r>
     </w:p>
     <w:p>
@@ -5031,6 +4150,7 @@
         <w:rPr>
           <w:color w:val="000000"/>
         </w:rPr>
+        <w:lastRenderedPageBreak/>
         <w:t>Event Pooling</w:t>
       </w:r>
     </w:p>
@@ -5070,35 +4190,7 @@
         <w:rPr>
           <w:color w:val="000000"/>
         </w:rPr>
-        <w:t xml:space="preserve"> Initially the user has to sign up with </w:t>
-      </w:r>
-      <w:proofErr w:type="spellStart"/>
-      <w:r>
-        <w:rPr>
-          <w:color w:val="000000"/>
-        </w:rPr>
-        <w:t>MeetMe</w:t>
-      </w:r>
-      <w:proofErr w:type="spellEnd"/>
-      <w:r>
-        <w:rPr>
-          <w:color w:val="000000"/>
-        </w:rPr>
-        <w:t xml:space="preserve"> by giving his details, registering his email id and agreeing with the terms and conditions of </w:t>
-      </w:r>
-      <w:proofErr w:type="spellStart"/>
-      <w:r>
-        <w:rPr>
-          <w:color w:val="000000"/>
-        </w:rPr>
-        <w:t>MeetMe</w:t>
-      </w:r>
-      <w:proofErr w:type="spellEnd"/>
-      <w:r>
-        <w:rPr>
-          <w:color w:val="000000"/>
-        </w:rPr>
-        <w:t xml:space="preserve">. As the user signs up there are certain fields which are mandatory and certain fields where the user has to enter data according to a specific format. If not done then the page prompts an alert to the user to enter his details in proper format. As the user registers his email-id can be a google email or a non- google email. When the user registers he has to sign up and enter the application with the proper login credentials. </w:t>
+        <w:t xml:space="preserve"> Initially the user has to sign up with MeetMe by giving his details, registering his email id and agreeing with the terms and conditions of MeetMe. As the user signs up there are certain fields which are mandatory and certain fields where the user has to enter data according to a specific format. If not done then the page prompts an alert to the user to enter his details in proper format. As the user registers his email-id can be a google email or a non- google email. When the user registers he has to sign up and enter the application with the proper login credentials. </w:t>
       </w:r>
     </w:p>
     <w:p>
@@ -5137,35 +4229,7 @@
         <w:rPr>
           <w:color w:val="000000"/>
         </w:rPr>
-        <w:t xml:space="preserve"> Once the user sign in into the application, he gets to Manually create an event. On the event creation page the user enter the parameters of the event </w:t>
-      </w:r>
-      <w:proofErr w:type="spellStart"/>
-      <w:r>
-        <w:rPr>
-          <w:color w:val="000000"/>
-        </w:rPr>
-        <w:t>i.e</w:t>
-      </w:r>
-      <w:proofErr w:type="spellEnd"/>
-      <w:r>
-        <w:rPr>
-          <w:color w:val="000000"/>
-        </w:rPr>
-        <w:t xml:space="preserve"> event title, event description, a probable time slot (these can be any number of entries). The user then sends the event details to the invitees (guests or </w:t>
-      </w:r>
-      <w:proofErr w:type="spellStart"/>
-      <w:r>
-        <w:rPr>
-          <w:color w:val="000000"/>
-        </w:rPr>
-        <w:t>MeetMe</w:t>
-      </w:r>
-      <w:proofErr w:type="spellEnd"/>
-      <w:r>
-        <w:rPr>
-          <w:color w:val="000000"/>
-        </w:rPr>
-        <w:t xml:space="preserve"> google users). The invitees then send their preferred time slot. Once the preferred time slot is sent the algorithm is triggered which takes all the time slots as input and performs computations considering the fact that required users should respond and be present in the meeting. The Algorithms then sends preferred time and ranked time as output to the participants. </w:t>
+        <w:t xml:space="preserve"> Once the user sign in into the application, he gets to Manually create an event. On the event creation page the user enter the parameters of the event i.e event title, event description, a probable time slot (these can be any number of entries). The user then sends the event details to the invitees (guests or MeetMe google users). The invitees then send their preferred time slot. Once the preferred time slot is sent the algorithm is triggered which takes all the time slots as input and performs computations considering the fact that required users should respond and be present in the meeting. The Algorithms then sends preferred time and ranked time as output to the participants. </w:t>
       </w:r>
     </w:p>
     <w:p>
@@ -5243,21 +4307,7 @@
         <w:rPr>
           <w:color w:val="000000"/>
         </w:rPr>
-        <w:t xml:space="preserve"> In this module we are populating the participants with all the events that he has been invited to attend. The link is sent via email and after clicking on the link the user selects one particular time slot from the given time slots and that is sent as an input to the </w:t>
-      </w:r>
-      <w:proofErr w:type="spellStart"/>
-      <w:r>
-        <w:rPr>
-          <w:color w:val="000000"/>
-        </w:rPr>
-        <w:t>trigger_algorithm</w:t>
-      </w:r>
-      <w:proofErr w:type="spellEnd"/>
-      <w:r>
-        <w:rPr>
-          <w:color w:val="000000"/>
-        </w:rPr>
-        <w:t xml:space="preserve">. </w:t>
+        <w:t xml:space="preserve"> In this module we are populating the participants with all the events that he has been invited to attend. The link is sent via email and after clicking on the link the user selects one particular time slot from the given time slots and that is sent as an input to the trigger_algorithm. </w:t>
       </w:r>
     </w:p>
     <w:p>
@@ -5287,72 +4337,36 @@
     </w:p>
     <w:p>
       <w:pPr>
-        <w:spacing w:after="0" w:line="240" w:lineRule="auto"/>
-        <w:rPr>
-          <w:rFonts w:ascii="Times New Roman" w:eastAsia="Times New Roman" w:hAnsi="Times New Roman" w:cs="Times New Roman"/>
-          <w:color w:val="000000"/>
-          <w:sz w:val="24"/>
-          <w:szCs w:val="24"/>
-        </w:rPr>
-      </w:pPr>
-      <w:r>
-        <w:rPr>
-          <w:rFonts w:ascii="Times New Roman" w:eastAsia="Times New Roman" w:hAnsi="Times New Roman" w:cs="Times New Roman"/>
-          <w:color w:val="000000"/>
-          <w:sz w:val="24"/>
-          <w:szCs w:val="24"/>
-        </w:rPr>
-        <w:t xml:space="preserve">All members of the team have responded, contributed, and interacted well with each other throughout the project. We have arrange meetings on regular basis to discuss about the status of the project and tasks to be done in the next sprint. We have focused on the project deliverables of one sprint at a time and discussed them in detail. After that, we have distributed the work among the team. The tasks have completed the assigned work in a timely manner to finish the sprint on </w:t>
-      </w:r>
-      <w:r>
-        <w:rPr>
-          <w:rFonts w:ascii="Times New Roman" w:eastAsia="Times New Roman" w:hAnsi="Times New Roman" w:cs="Times New Roman"/>
-          <w:color w:val="000000"/>
-          <w:sz w:val="24"/>
-          <w:szCs w:val="24"/>
-        </w:rPr>
-        <w:lastRenderedPageBreak/>
-        <w:t xml:space="preserve">the time. We have updated the sprint status on the </w:t>
-      </w:r>
-      <w:proofErr w:type="spellStart"/>
-      <w:r>
-        <w:rPr>
-          <w:rFonts w:ascii="Times New Roman" w:eastAsia="Times New Roman" w:hAnsi="Times New Roman" w:cs="Times New Roman"/>
-          <w:color w:val="000000"/>
-          <w:sz w:val="24"/>
-          <w:szCs w:val="24"/>
-        </w:rPr>
-        <w:t>tiaga</w:t>
-      </w:r>
-      <w:proofErr w:type="spellEnd"/>
-      <w:r>
-        <w:rPr>
-          <w:rFonts w:ascii="Times New Roman" w:eastAsia="Times New Roman" w:hAnsi="Times New Roman" w:cs="Times New Roman"/>
-          <w:color w:val="000000"/>
-          <w:sz w:val="24"/>
-          <w:szCs w:val="24"/>
-        </w:rPr>
-        <w:t xml:space="preserve"> and updated source code on the </w:t>
-      </w:r>
-      <w:proofErr w:type="spellStart"/>
-      <w:r>
-        <w:rPr>
-          <w:rFonts w:ascii="Times New Roman" w:eastAsia="Times New Roman" w:hAnsi="Times New Roman" w:cs="Times New Roman"/>
-          <w:color w:val="000000"/>
-          <w:sz w:val="24"/>
-          <w:szCs w:val="24"/>
-        </w:rPr>
-        <w:t>github</w:t>
-      </w:r>
-      <w:proofErr w:type="spellEnd"/>
-      <w:r>
-        <w:rPr>
-          <w:rFonts w:ascii="Times New Roman" w:eastAsia="Times New Roman" w:hAnsi="Times New Roman" w:cs="Times New Roman"/>
-          <w:color w:val="000000"/>
-          <w:sz w:val="24"/>
-          <w:szCs w:val="24"/>
-        </w:rPr>
-        <w:t xml:space="preserve"> on the regular basis.  </w:t>
+        <w:spacing w:before="360" w:after="80" w:line="240" w:lineRule="auto"/>
+        <w:outlineLvl w:val="1"/>
+        <w:rPr>
+          <w:rFonts w:ascii="Times New Roman" w:eastAsia="Times New Roman" w:hAnsi="Times New Roman" w:cs="Times New Roman"/>
+          <w:b/>
+          <w:bCs/>
+          <w:color w:val="000000"/>
+          <w:sz w:val="32"/>
+          <w:szCs w:val="32"/>
+        </w:rPr>
+      </w:pPr>
+    </w:p>
+    <w:p>
+      <w:pPr>
+        <w:spacing w:after="0" w:line="240" w:lineRule="auto"/>
+        <w:rPr>
+          <w:rFonts w:ascii="Times New Roman" w:eastAsia="Times New Roman" w:hAnsi="Times New Roman" w:cs="Times New Roman"/>
+          <w:color w:val="000000"/>
+          <w:sz w:val="24"/>
+          <w:szCs w:val="24"/>
+        </w:rPr>
+      </w:pPr>
+      <w:r>
+        <w:rPr>
+          <w:rFonts w:ascii="Times New Roman" w:eastAsia="Times New Roman" w:hAnsi="Times New Roman" w:cs="Times New Roman"/>
+          <w:color w:val="000000"/>
+          <w:sz w:val="24"/>
+          <w:szCs w:val="24"/>
+        </w:rPr>
+        <w:t>All members of the team have responded, contributed, and interacted well with each other throughout the project. We have arrange meetings on regular basis to discuss about the status of the project and tasks to be done in the next sprint. We have focused on the project deliverables of one sprint at a time and discussed them in detail. After that, we have distributed the work among the team. The tasks have completed the assigned work in a timely manner to finish the sprint on the time. We have updated the sprint status on the tiaga and updated source code on the github on the regular basis.  </w:t>
       </w:r>
     </w:p>
     <w:p>
@@ -5460,6 +4474,239 @@
         <w:outlineLvl w:val="1"/>
         <w:rPr>
           <w:rFonts w:ascii="Times New Roman" w:eastAsia="Times New Roman" w:hAnsi="Times New Roman" w:cs="Times New Roman"/>
+          <w:bCs/>
+          <w:color w:val="000000"/>
+          <w:sz w:val="24"/>
+          <w:szCs w:val="24"/>
+        </w:rPr>
+      </w:pPr>
+      <w:r>
+        <w:rPr>
+          <w:rFonts w:ascii="Times New Roman" w:eastAsia="Times New Roman" w:hAnsi="Times New Roman" w:cs="Times New Roman"/>
+          <w:bCs/>
+          <w:color w:val="000000"/>
+          <w:sz w:val="24"/>
+          <w:szCs w:val="24"/>
+        </w:rPr>
+        <w:lastRenderedPageBreak/>
+        <w:t>1.6.1 Sprint planning meetings</w:t>
+      </w:r>
+    </w:p>
+    <w:p>
+      <w:pPr>
+        <w:spacing w:after="0" w:line="240" w:lineRule="auto"/>
+        <w:jc w:val="both"/>
+        <w:rPr>
+          <w:rFonts w:ascii="Times New Roman" w:eastAsia="Times New Roman" w:hAnsi="Times New Roman" w:cs="Times New Roman"/>
+          <w:color w:val="000000"/>
+          <w:sz w:val="24"/>
+          <w:szCs w:val="24"/>
+        </w:rPr>
+      </w:pPr>
+      <w:r>
+        <w:rPr>
+          <w:rFonts w:ascii="Times New Roman" w:eastAsia="Times New Roman" w:hAnsi="Times New Roman" w:cs="Times New Roman"/>
+          <w:color w:val="000000"/>
+          <w:sz w:val="24"/>
+          <w:szCs w:val="24"/>
+        </w:rPr>
+        <w:t>Sprint planning meetings took place on the beginning of each sprint in order to discuss the plans for the next sprint</w:t>
+      </w:r>
+      <w:r>
+        <w:rPr>
+          <w:rFonts w:ascii="Times New Roman" w:eastAsia="Times New Roman" w:hAnsi="Times New Roman" w:cs="Times New Roman"/>
+          <w:color w:val="000000"/>
+          <w:sz w:val="24"/>
+          <w:szCs w:val="24"/>
+        </w:rPr>
+        <w:t>.</w:t>
+      </w:r>
+      <w:r>
+        <w:rPr>
+          <w:rFonts w:ascii="Times New Roman" w:eastAsia="Times New Roman" w:hAnsi="Times New Roman" w:cs="Times New Roman"/>
+          <w:color w:val="000000"/>
+          <w:sz w:val="24"/>
+          <w:szCs w:val="24"/>
+        </w:rPr>
+        <w:t xml:space="preserve"> Planning meetings also consisted of reviewing the previous sprint and the change in directions, if needed were decided in these meetings. </w:t>
+      </w:r>
+    </w:p>
+    <w:p>
+      <w:pPr>
+        <w:spacing w:after="0" w:line="240" w:lineRule="auto"/>
+        <w:jc w:val="both"/>
+        <w:rPr>
+          <w:rFonts w:ascii="Times New Roman" w:eastAsia="Times New Roman" w:hAnsi="Times New Roman" w:cs="Times New Roman"/>
+          <w:color w:val="000000"/>
+          <w:sz w:val="24"/>
+          <w:szCs w:val="24"/>
+        </w:rPr>
+      </w:pPr>
+    </w:p>
+    <w:p>
+      <w:pPr>
+        <w:spacing w:after="0" w:line="240" w:lineRule="auto"/>
+        <w:jc w:val="both"/>
+        <w:rPr>
+          <w:rFonts w:ascii="Times New Roman" w:eastAsia="Times New Roman" w:hAnsi="Times New Roman" w:cs="Times New Roman"/>
+          <w:color w:val="000000"/>
+          <w:sz w:val="24"/>
+          <w:szCs w:val="24"/>
+        </w:rPr>
+      </w:pPr>
+      <w:r>
+        <w:rPr>
+          <w:rFonts w:ascii="Times New Roman" w:eastAsia="Times New Roman" w:hAnsi="Times New Roman" w:cs="Times New Roman"/>
+          <w:color w:val="000000"/>
+          <w:sz w:val="24"/>
+          <w:szCs w:val="24"/>
+        </w:rPr>
+        <w:t>1.6.2 Daily stand up meetings</w:t>
+      </w:r>
+    </w:p>
+    <w:p>
+      <w:pPr>
+        <w:spacing w:after="0" w:line="240" w:lineRule="auto"/>
+        <w:jc w:val="both"/>
+        <w:rPr>
+          <w:rFonts w:ascii="Times New Roman" w:eastAsia="Times New Roman" w:hAnsi="Times New Roman" w:cs="Times New Roman"/>
+          <w:color w:val="000000"/>
+          <w:sz w:val="24"/>
+          <w:szCs w:val="24"/>
+        </w:rPr>
+      </w:pPr>
+      <w:r>
+        <w:rPr>
+          <w:rFonts w:ascii="Times New Roman" w:eastAsia="Times New Roman" w:hAnsi="Times New Roman" w:cs="Times New Roman"/>
+          <w:color w:val="000000"/>
+          <w:sz w:val="24"/>
+          <w:szCs w:val="24"/>
+        </w:rPr>
+        <w:t>Daily stand up meetings lasting no more than ten minutes were held thrice a week (on class days) to discuss individual progress on sprint tasks, and also team progress. These stand up meetings have been quite helpful to adapt and change the course of execution when faced with challenges.</w:t>
+      </w:r>
+      <w:r>
+        <w:rPr>
+          <w:rFonts w:ascii="Times New Roman" w:eastAsia="Times New Roman" w:hAnsi="Times New Roman" w:cs="Times New Roman"/>
+          <w:color w:val="000000"/>
+          <w:sz w:val="24"/>
+          <w:szCs w:val="24"/>
+        </w:rPr>
+        <w:t xml:space="preserve"> </w:t>
+      </w:r>
+    </w:p>
+    <w:p>
+      <w:pPr>
+        <w:spacing w:after="0" w:line="240" w:lineRule="auto"/>
+        <w:jc w:val="both"/>
+        <w:rPr>
+          <w:rFonts w:ascii="Times New Roman" w:eastAsia="Times New Roman" w:hAnsi="Times New Roman" w:cs="Times New Roman"/>
+          <w:color w:val="000000"/>
+          <w:sz w:val="24"/>
+          <w:szCs w:val="24"/>
+        </w:rPr>
+      </w:pPr>
+    </w:p>
+    <w:p>
+      <w:pPr>
+        <w:spacing w:after="0" w:line="240" w:lineRule="auto"/>
+        <w:jc w:val="both"/>
+        <w:rPr>
+          <w:rFonts w:ascii="Times New Roman" w:eastAsia="Times New Roman" w:hAnsi="Times New Roman" w:cs="Times New Roman"/>
+          <w:color w:val="000000"/>
+          <w:sz w:val="24"/>
+          <w:szCs w:val="24"/>
+        </w:rPr>
+      </w:pPr>
+      <w:r>
+        <w:rPr>
+          <w:rFonts w:ascii="Times New Roman" w:eastAsia="Times New Roman" w:hAnsi="Times New Roman" w:cs="Times New Roman"/>
+          <w:color w:val="000000"/>
+          <w:sz w:val="24"/>
+          <w:szCs w:val="24"/>
+        </w:rPr>
+        <w:t>1.6.3 Project Management</w:t>
+      </w:r>
+    </w:p>
+    <w:p>
+      <w:pPr>
+        <w:spacing w:after="0" w:line="240" w:lineRule="auto"/>
+        <w:jc w:val="both"/>
+        <w:rPr>
+          <w:rFonts w:ascii="Times New Roman" w:eastAsia="Times New Roman" w:hAnsi="Times New Roman" w:cs="Times New Roman"/>
+          <w:color w:val="000000"/>
+          <w:sz w:val="24"/>
+          <w:szCs w:val="24"/>
+        </w:rPr>
+      </w:pPr>
+      <w:r>
+        <w:rPr>
+          <w:rFonts w:ascii="Times New Roman" w:eastAsia="Times New Roman" w:hAnsi="Times New Roman" w:cs="Times New Roman"/>
+          <w:color w:val="000000"/>
+          <w:sz w:val="24"/>
+          <w:szCs w:val="24"/>
+        </w:rPr>
+        <w:t xml:space="preserve">The team maintained a shared repository on GitHub, and a scrum board on taiga.io. Taiga was the primary project management tool. Due to changing roles in each sprint, a major portion of the sprint meetings were devoted to assigning roles for the coming sprint. The previous sprint was reviewed in sprint planning meetings and an action plan was arrived at the end of the meeting. The action plans were updated on the scrum board as team requirements. </w:t>
+      </w:r>
+    </w:p>
+    <w:p>
+      <w:pPr>
+        <w:spacing w:after="0" w:line="240" w:lineRule="auto"/>
+        <w:jc w:val="both"/>
+        <w:rPr>
+          <w:rFonts w:ascii="Times New Roman" w:eastAsia="Times New Roman" w:hAnsi="Times New Roman" w:cs="Times New Roman"/>
+          <w:color w:val="000000"/>
+          <w:sz w:val="24"/>
+          <w:szCs w:val="24"/>
+        </w:rPr>
+      </w:pPr>
+    </w:p>
+    <w:p>
+      <w:pPr>
+        <w:spacing w:after="0" w:line="240" w:lineRule="auto"/>
+        <w:jc w:val="both"/>
+        <w:rPr>
+          <w:rFonts w:ascii="Times New Roman" w:eastAsia="Times New Roman" w:hAnsi="Times New Roman" w:cs="Times New Roman"/>
+          <w:color w:val="000000"/>
+          <w:sz w:val="24"/>
+          <w:szCs w:val="24"/>
+        </w:rPr>
+      </w:pPr>
+      <w:r>
+        <w:rPr>
+          <w:rFonts w:ascii="Times New Roman" w:eastAsia="Times New Roman" w:hAnsi="Times New Roman" w:cs="Times New Roman"/>
+          <w:color w:val="000000"/>
+          <w:sz w:val="24"/>
+          <w:szCs w:val="24"/>
+        </w:rPr>
+        <w:t>1.6.4 Accountability</w:t>
+      </w:r>
+    </w:p>
+    <w:p>
+      <w:pPr>
+        <w:spacing w:after="0" w:line="240" w:lineRule="auto"/>
+        <w:jc w:val="both"/>
+        <w:rPr>
+          <w:rFonts w:ascii="Times New Roman" w:eastAsia="Times New Roman" w:hAnsi="Times New Roman" w:cs="Times New Roman"/>
+          <w:sz w:val="24"/>
+          <w:szCs w:val="24"/>
+        </w:rPr>
+      </w:pPr>
+      <w:r>
+        <w:rPr>
+          <w:rFonts w:ascii="Times New Roman" w:eastAsia="Times New Roman" w:hAnsi="Times New Roman" w:cs="Times New Roman"/>
+          <w:color w:val="000000"/>
+          <w:sz w:val="24"/>
+          <w:szCs w:val="24"/>
+        </w:rPr>
+        <w:t>Each team member had to validate his work in the form of milestones, which each team member would set for himself. At the milestone, the team member has to commit code to the central repository. Even experimental code implemented as part of learning curve was considered as a valid milestone, and pushed to the repository. This allowed for the team members to plan his/ her tasks and deliver the task at their own pace. The milestones acted as accountability parameters for each team member. The milestones were peer reviewed in order to ensure that no team member creates fake milestones. Any failed milestones were discussed during the mid-sprint meeting, which was a Sunday in the middle of the sprint.</w:t>
+      </w:r>
+    </w:p>
+    <w:p>
+      <w:pPr>
+        <w:spacing w:before="360" w:after="80" w:line="240" w:lineRule="auto"/>
+        <w:outlineLvl w:val="1"/>
+        <w:rPr>
+          <w:rFonts w:ascii="Times New Roman" w:eastAsia="Times New Roman" w:hAnsi="Times New Roman" w:cs="Times New Roman"/>
           <w:b/>
           <w:bCs/>
           <w:color w:val="000000"/>
@@ -5467,7 +4714,11 @@
           <w:szCs w:val="32"/>
         </w:rPr>
       </w:pPr>
-      <w:r>
+    </w:p>
+    <w:p>
+      <w:pPr>
+        <w:spacing w:before="360" w:after="80" w:line="240" w:lineRule="auto"/>
+        <w:outlineLvl w:val="1"/>
         <w:rPr>
           <w:rFonts w:ascii="Times New Roman" w:eastAsia="Times New Roman" w:hAnsi="Times New Roman" w:cs="Times New Roman"/>
           <w:b/>
@@ -5476,13 +4727,8 @@
           <w:sz w:val="32"/>
           <w:szCs w:val="32"/>
         </w:rPr>
-        <w:t>// talk about planning in detail with example</w:t>
-      </w:r>
-    </w:p>
-    <w:p>
-      <w:pPr>
-        <w:spacing w:before="360" w:after="80" w:line="240" w:lineRule="auto"/>
-        <w:outlineLvl w:val="1"/>
+      </w:pPr>
+      <w:r>
         <w:rPr>
           <w:rFonts w:ascii="Times New Roman" w:eastAsia="Times New Roman" w:hAnsi="Times New Roman" w:cs="Times New Roman"/>
           <w:b/>
@@ -5491,16 +4737,6 @@
           <w:sz w:val="32"/>
           <w:szCs w:val="32"/>
         </w:rPr>
-      </w:pPr>
-      <w:r>
-        <w:rPr>
-          <w:rFonts w:ascii="Times New Roman" w:eastAsia="Times New Roman" w:hAnsi="Times New Roman" w:cs="Times New Roman"/>
-          <w:b/>
-          <w:bCs/>
-          <w:color w:val="000000"/>
-          <w:sz w:val="32"/>
-          <w:szCs w:val="32"/>
-        </w:rPr>
         <w:t>1.7 Implementation</w:t>
       </w:r>
     </w:p>
@@ -5520,27 +4756,7 @@
           <w:sz w:val="24"/>
           <w:szCs w:val="24"/>
         </w:rPr>
-        <w:t xml:space="preserve">We have used spring MVC to design this system. We have used bootstrap and </w:t>
-      </w:r>
-      <w:proofErr w:type="spellStart"/>
-      <w:r>
-        <w:rPr>
-          <w:rFonts w:ascii="Times New Roman" w:eastAsia="Times New Roman" w:hAnsi="Times New Roman" w:cs="Times New Roman"/>
-          <w:color w:val="000000"/>
-          <w:sz w:val="24"/>
-          <w:szCs w:val="24"/>
-        </w:rPr>
-        <w:t>javascript</w:t>
-      </w:r>
-      <w:proofErr w:type="spellEnd"/>
-      <w:r>
-        <w:rPr>
-          <w:rFonts w:ascii="Times New Roman" w:eastAsia="Times New Roman" w:hAnsi="Times New Roman" w:cs="Times New Roman"/>
-          <w:color w:val="000000"/>
-          <w:sz w:val="24"/>
-          <w:szCs w:val="24"/>
-        </w:rPr>
-        <w:t xml:space="preserve"> for the front end design and java for the backend language. We have used MYSQL database to store the project data. We have also developed an efficient algorithm to help scheduler to select a preferred time among the participants to schedule meetings. </w:t>
+        <w:t xml:space="preserve">We have used spring MVC to design this system. We have used bootstrap and javascript for the front end design and java for the backend language. We have used MYSQL database to store the project data. We have also developed an efficient algorithm to help scheduler to select a preferred time among the participants to schedule meetings. </w:t>
       </w:r>
     </w:p>
     <w:p>
@@ -5836,6 +5052,7 @@
           <w:sz w:val="24"/>
           <w:szCs w:val="24"/>
         </w:rPr>
+        <w:lastRenderedPageBreak/>
         <w:t>1.       Fetch google calendar of every user.</w:t>
       </w:r>
     </w:p>
@@ -6238,7 +5455,7 @@
           <w:szCs w:val="24"/>
         </w:rPr>
         <w:drawing>
-          <wp:inline distT="0" distB="0" distL="0" distR="0" wp14:anchorId="191A3B81" wp14:editId="1E698C79">
+          <wp:inline distT="0" distB="0" distL="0" distR="0" wp14:anchorId="43F60BCD" wp14:editId="512F8339">
             <wp:extent cx="5940033" cy="2160639"/>
             <wp:effectExtent l="0" t="0" r="3810" b="0"/>
             <wp:docPr id="4" name="Picture 4" descr="https://lh3.googleusercontent.com/HwM2H_4KfQ5b0p_4T2SrY7MFjnp4LWPyAJmdL2bvcIygVbB0gYItA3D3Iy096SU35vVF2dguGl2wrLOcQzBS2FF-NGYDoj3aES02QzVTr4NkYFCBR1vFVday8fgNmPc2tBmPiAOz"/>
@@ -6449,7 +5666,7 @@
         </w:rPr>
         <w:lastRenderedPageBreak/>
         <w:drawing>
-          <wp:inline distT="0" distB="0" distL="0" distR="0" wp14:anchorId="523EB1CE" wp14:editId="4A382059">
+          <wp:inline distT="0" distB="0" distL="0" distR="0" wp14:anchorId="26CA140D" wp14:editId="316FF13E">
             <wp:extent cx="5872155" cy="8974639"/>
             <wp:effectExtent l="0" t="0" r="0" b="0"/>
             <wp:docPr id="2" name="Picture 2" descr="https://lh5.googleusercontent.com/kcTR1XSzor7SRTFq2KSArp4T6JvKmMT1WM-MFxo0He6OFfKkkI4EyvhTEXKG9LfwbzHrSbEq_J0BASYT-JUsRy0yN8tPmcdlMgfZRIX0RYBoVJnH6TTPFo23dNA0kaZGofOFWpva"/>
@@ -6595,7 +5812,7 @@
           <w:szCs w:val="24"/>
         </w:rPr>
         <w:drawing>
-          <wp:inline distT="0" distB="0" distL="0" distR="0" wp14:anchorId="663DE17A" wp14:editId="6EFFFBC8">
+          <wp:inline distT="0" distB="0" distL="0" distR="0" wp14:anchorId="2E86AC0B" wp14:editId="7F82F7A3">
             <wp:extent cx="6582835" cy="4661228"/>
             <wp:effectExtent l="0" t="0" r="8890" b="6350"/>
             <wp:docPr id="1" name="Picture 1" descr="https://lh3.googleusercontent.com/y5vQlNPFzQg8kFZbmnskLYxLXHIQbNdUBNmT8xRAhxfzi1rrkw1HENboVTGgZlPzHKoRAbwQX-B9eAMmp-Q6Qq8MWstzeeYTZq13yoPEKvRvoXz80Lp7UC6srimRKZQaHl6Wvs4u"/>
@@ -6735,27 +5952,7 @@
           <w:sz w:val="24"/>
           <w:szCs w:val="24"/>
         </w:rPr>
-        <w:t xml:space="preserve">We have provided validation on the login credentials so that only </w:t>
-      </w:r>
-      <w:proofErr w:type="spellStart"/>
-      <w:r>
-        <w:rPr>
-          <w:rFonts w:ascii="Times New Roman" w:eastAsia="Times New Roman" w:hAnsi="Times New Roman" w:cs="Times New Roman"/>
-          <w:color w:val="000000"/>
-          <w:sz w:val="24"/>
-          <w:szCs w:val="24"/>
-        </w:rPr>
-        <w:t>authorised</w:t>
-      </w:r>
-      <w:proofErr w:type="spellEnd"/>
-      <w:r>
-        <w:rPr>
-          <w:rFonts w:ascii="Times New Roman" w:eastAsia="Times New Roman" w:hAnsi="Times New Roman" w:cs="Times New Roman"/>
-          <w:color w:val="000000"/>
-          <w:sz w:val="24"/>
-          <w:szCs w:val="24"/>
-        </w:rPr>
-        <w:t xml:space="preserve"> user will have access to the system. We have also taken into account user’s privacy. We have asked user to give permission before fetching google calendar. For testing, </w:t>
+        <w:t xml:space="preserve">We have provided validation on the login credentials so that only authorised user will have access to the system. We have also taken into account user’s privacy. We have asked user to give permission before fetching google calendar. For testing, </w:t>
       </w:r>
       <w:proofErr w:type="gramStart"/>
       <w:r>
@@ -6975,27 +6172,7 @@
           <w:sz w:val="24"/>
           <w:szCs w:val="24"/>
         </w:rPr>
-        <w:t xml:space="preserve">During this project, we have learned about different aspects of the project development. We have learned the importance of the requirement elicitation phase. We have learned how to gather requirements and how to create user stories corresponding to the requirements. We learned scrum agile methodology and how to use this methodology during this project. We also got opportunity to identify the advantages of this methodology as compare to other existing methodology. We also learned how the diagrams such that ER diagram, Activity diagram and Use case diagram helps to develop system easily. We also learn spring MVC architecture and how to implement this architecture to design the system. We also learned about front end languages such that bootstrap, </w:t>
-      </w:r>
-      <w:proofErr w:type="spellStart"/>
-      <w:r>
-        <w:rPr>
-          <w:rFonts w:ascii="Times New Roman" w:eastAsia="Times New Roman" w:hAnsi="Times New Roman" w:cs="Times New Roman"/>
-          <w:color w:val="000000"/>
-          <w:sz w:val="24"/>
-          <w:szCs w:val="24"/>
-        </w:rPr>
-        <w:t>javascript</w:t>
-      </w:r>
-      <w:proofErr w:type="spellEnd"/>
-      <w:r>
-        <w:rPr>
-          <w:rFonts w:ascii="Times New Roman" w:eastAsia="Times New Roman" w:hAnsi="Times New Roman" w:cs="Times New Roman"/>
-          <w:color w:val="000000"/>
-          <w:sz w:val="24"/>
-          <w:szCs w:val="24"/>
-        </w:rPr>
-        <w:t xml:space="preserve">, back end languages such that java and MySQL database during this project. </w:t>
+        <w:t xml:space="preserve">During this project, we have learned about different aspects of the project development. We have learned the importance of the requirement elicitation phase. We have learned how to gather requirements and how to create user stories corresponding to the requirements. We learned scrum agile methodology and how to use this methodology during this project. We also got opportunity to identify the advantages of this methodology as compare to other existing methodology. We also learned how the diagrams such that ER diagram, Activity diagram and Use case diagram helps to develop system easily. We also learn spring MVC architecture and how to implement this architecture to design the system. We also learned about front end languages such that bootstrap, javascript, back end languages such that java and MySQL database during this project. </w:t>
       </w:r>
     </w:p>
     <w:p>
@@ -7013,6 +6190,8 @@
         <w:spacing w:before="360" w:after="80" w:line="240" w:lineRule="auto"/>
         <w:outlineLvl w:val="1"/>
       </w:pPr>
+    </w:p>
+    <w:p>
       <w:bookmarkStart w:id="0" w:name="_GoBack"/>
       <w:bookmarkEnd w:id="0"/>
     </w:p>
@@ -8602,7 +7781,7 @@
   <w:style w:type="paragraph" w:default="1" w:styleId="Normal">
     <w:name w:val="Normal"/>
     <w:qFormat/>
-    <w:rsid w:val="005A1FC8"/>
+    <w:rsid w:val="00333E17"/>
   </w:style>
   <w:style w:type="character" w:default="1" w:styleId="DefaultParagraphFont">
     <w:name w:val="Default Paragraph Font"/>

</xml_diff>

<commit_message>
Updated the activity diagram and sprint planning.
</commit_message>
<xml_diff>
--- a/meetme/Documents/Final Project Report.docx
+++ b/meetme/Documents/Final Project Report.docx
@@ -85,6 +85,7 @@
           <w:szCs w:val="56"/>
         </w:rPr>
       </w:pPr>
+      <w:proofErr w:type="spellStart"/>
       <w:r>
         <w:rPr>
           <w:rFonts w:ascii="Times New Roman" w:eastAsia="Times New Roman" w:hAnsi="Times New Roman" w:cs="Times New Roman"/>
@@ -94,6 +95,7 @@
         </w:rPr>
         <w:t>MeetMe</w:t>
       </w:r>
+      <w:proofErr w:type="spellEnd"/>
     </w:p>
     <w:p>
       <w:pPr>
@@ -138,7 +140,79 @@
           <w:sz w:val="24"/>
           <w:szCs w:val="24"/>
         </w:rPr>
-        <w:t>Contributors: Aditya Kanakamedala, Syed zafar shah, Dhawal Soni, Praful Gaikwad, Viplav Kadam</w:t>
+        <w:t xml:space="preserve">Contributors: Aditya </w:t>
+      </w:r>
+      <w:proofErr w:type="spellStart"/>
+      <w:r>
+        <w:rPr>
+          <w:rFonts w:ascii="Times New Roman" w:eastAsia="Times New Roman" w:hAnsi="Times New Roman" w:cs="Times New Roman"/>
+          <w:sz w:val="24"/>
+          <w:szCs w:val="24"/>
+        </w:rPr>
+        <w:t>Kanakamedala</w:t>
+      </w:r>
+      <w:proofErr w:type="spellEnd"/>
+      <w:r>
+        <w:rPr>
+          <w:rFonts w:ascii="Times New Roman" w:eastAsia="Times New Roman" w:hAnsi="Times New Roman" w:cs="Times New Roman"/>
+          <w:sz w:val="24"/>
+          <w:szCs w:val="24"/>
+        </w:rPr>
+        <w:t xml:space="preserve">, Syed </w:t>
+      </w:r>
+      <w:proofErr w:type="spellStart"/>
+      <w:r>
+        <w:rPr>
+          <w:rFonts w:ascii="Times New Roman" w:eastAsia="Times New Roman" w:hAnsi="Times New Roman" w:cs="Times New Roman"/>
+          <w:sz w:val="24"/>
+          <w:szCs w:val="24"/>
+        </w:rPr>
+        <w:t>zafar</w:t>
+      </w:r>
+      <w:proofErr w:type="spellEnd"/>
+      <w:r>
+        <w:rPr>
+          <w:rFonts w:ascii="Times New Roman" w:eastAsia="Times New Roman" w:hAnsi="Times New Roman" w:cs="Times New Roman"/>
+          <w:sz w:val="24"/>
+          <w:szCs w:val="24"/>
+        </w:rPr>
+        <w:t xml:space="preserve"> shah, Dhawal Soni, </w:t>
+      </w:r>
+      <w:proofErr w:type="spellStart"/>
+      <w:r>
+        <w:rPr>
+          <w:rFonts w:ascii="Times New Roman" w:eastAsia="Times New Roman" w:hAnsi="Times New Roman" w:cs="Times New Roman"/>
+          <w:sz w:val="24"/>
+          <w:szCs w:val="24"/>
+        </w:rPr>
+        <w:t>Praful</w:t>
+      </w:r>
+      <w:proofErr w:type="spellEnd"/>
+      <w:r>
+        <w:rPr>
+          <w:rFonts w:ascii="Times New Roman" w:eastAsia="Times New Roman" w:hAnsi="Times New Roman" w:cs="Times New Roman"/>
+          <w:sz w:val="24"/>
+          <w:szCs w:val="24"/>
+        </w:rPr>
+        <w:t xml:space="preserve"> Gaikwad, </w:t>
+      </w:r>
+      <w:proofErr w:type="spellStart"/>
+      <w:r>
+        <w:rPr>
+          <w:rFonts w:ascii="Times New Roman" w:eastAsia="Times New Roman" w:hAnsi="Times New Roman" w:cs="Times New Roman"/>
+          <w:sz w:val="24"/>
+          <w:szCs w:val="24"/>
+        </w:rPr>
+        <w:t>Viplav</w:t>
+      </w:r>
+      <w:proofErr w:type="spellEnd"/>
+      <w:r>
+        <w:rPr>
+          <w:rFonts w:ascii="Times New Roman" w:eastAsia="Times New Roman" w:hAnsi="Times New Roman" w:cs="Times New Roman"/>
+          <w:sz w:val="24"/>
+          <w:szCs w:val="24"/>
+        </w:rPr>
+        <w:t xml:space="preserve"> Kadam</w:t>
       </w:r>
     </w:p>
     <w:p>
@@ -845,7 +919,25 @@
           <w:sz w:val="24"/>
           <w:szCs w:val="24"/>
         </w:rPr>
-        <w:t>As a user system, I want to show the calendar in a grid view of the synced google calendar data, so that I don’t have to separately manage the calendar application for Meetme and google calendar.</w:t>
+        <w:t xml:space="preserve">As a user system, I want to show the calendar in a grid view of the synced google calendar data, so that I don’t have to separately manage the calendar application for </w:t>
+      </w:r>
+      <w:proofErr w:type="spellStart"/>
+      <w:r>
+        <w:rPr>
+          <w:rFonts w:ascii="Times New Roman" w:eastAsia="Times New Roman" w:hAnsi="Times New Roman" w:cs="Times New Roman"/>
+          <w:sz w:val="24"/>
+          <w:szCs w:val="24"/>
+        </w:rPr>
+        <w:t>Meetme</w:t>
+      </w:r>
+      <w:proofErr w:type="spellEnd"/>
+      <w:r>
+        <w:rPr>
+          <w:rFonts w:ascii="Times New Roman" w:eastAsia="Times New Roman" w:hAnsi="Times New Roman" w:cs="Times New Roman"/>
+          <w:sz w:val="24"/>
+          <w:szCs w:val="24"/>
+        </w:rPr>
+        <w:t xml:space="preserve"> and google calendar.</w:t>
       </w:r>
     </w:p>
     <w:p>
@@ -993,7 +1085,25 @@
           <w:sz w:val="24"/>
           <w:szCs w:val="24"/>
         </w:rPr>
-        <w:t>Use facebook login to authenticate to the website.</w:t>
+        <w:t xml:space="preserve">Use </w:t>
+      </w:r>
+      <w:proofErr w:type="spellStart"/>
+      <w:r>
+        <w:rPr>
+          <w:rFonts w:ascii="Times New Roman" w:eastAsia="Times New Roman" w:hAnsi="Times New Roman" w:cs="Times New Roman"/>
+          <w:sz w:val="24"/>
+          <w:szCs w:val="24"/>
+        </w:rPr>
+        <w:t>facebook</w:t>
+      </w:r>
+      <w:proofErr w:type="spellEnd"/>
+      <w:r>
+        <w:rPr>
+          <w:rFonts w:ascii="Times New Roman" w:eastAsia="Times New Roman" w:hAnsi="Times New Roman" w:cs="Times New Roman"/>
+          <w:sz w:val="24"/>
+          <w:szCs w:val="24"/>
+        </w:rPr>
+        <w:t xml:space="preserve"> login to authenticate to the website.</w:t>
       </w:r>
       <w:r>
         <w:t xml:space="preserve"> </w:t>
@@ -1434,7 +1544,25 @@
           <w:sz w:val="24"/>
           <w:szCs w:val="24"/>
         </w:rPr>
-        <w:t>As a user system, I want to show the calendar in a grid view of the synced google calendar data, so that I don’t have to separately manage the calendar application for Meetme and google calendar.</w:t>
+        <w:t xml:space="preserve">As a user system, I want to show the calendar in a grid view of the synced google calendar data, so that I don’t have to separately manage the calendar application for </w:t>
+      </w:r>
+      <w:proofErr w:type="spellStart"/>
+      <w:r>
+        <w:rPr>
+          <w:rFonts w:ascii="Times New Roman" w:eastAsia="Times New Roman" w:hAnsi="Times New Roman" w:cs="Times New Roman"/>
+          <w:sz w:val="24"/>
+          <w:szCs w:val="24"/>
+        </w:rPr>
+        <w:t>Meetme</w:t>
+      </w:r>
+      <w:proofErr w:type="spellEnd"/>
+      <w:r>
+        <w:rPr>
+          <w:rFonts w:ascii="Times New Roman" w:eastAsia="Times New Roman" w:hAnsi="Times New Roman" w:cs="Times New Roman"/>
+          <w:sz w:val="24"/>
+          <w:szCs w:val="24"/>
+        </w:rPr>
+        <w:t xml:space="preserve"> and google calendar.</w:t>
       </w:r>
     </w:p>
     <w:p>
@@ -1596,7 +1724,25 @@
           <w:sz w:val="24"/>
           <w:szCs w:val="24"/>
         </w:rPr>
-        <w:t>Use facebook login to authenticate to the website.</w:t>
+        <w:t xml:space="preserve">Use </w:t>
+      </w:r>
+      <w:proofErr w:type="spellStart"/>
+      <w:r>
+        <w:rPr>
+          <w:rFonts w:ascii="Times New Roman" w:eastAsia="Times New Roman" w:hAnsi="Times New Roman" w:cs="Times New Roman"/>
+          <w:sz w:val="24"/>
+          <w:szCs w:val="24"/>
+        </w:rPr>
+        <w:t>facebook</w:t>
+      </w:r>
+      <w:proofErr w:type="spellEnd"/>
+      <w:r>
+        <w:rPr>
+          <w:rFonts w:ascii="Times New Roman" w:eastAsia="Times New Roman" w:hAnsi="Times New Roman" w:cs="Times New Roman"/>
+          <w:sz w:val="24"/>
+          <w:szCs w:val="24"/>
+        </w:rPr>
+        <w:t xml:space="preserve"> login to authenticate to the website.</w:t>
       </w:r>
       <w:r>
         <w:t xml:space="preserve"> </w:t>
@@ -1657,7 +1803,25 @@
           <w:sz w:val="24"/>
           <w:szCs w:val="24"/>
         </w:rPr>
-        <w:t>As a user system, I want to make my  azure application extract Outlook calendar Api's so that it can benefit in accessing user's outlook calendar data</w:t>
+        <w:t xml:space="preserve">As a user system, I want to make my  azure application extract Outlook calendar </w:t>
+      </w:r>
+      <w:proofErr w:type="spellStart"/>
+      <w:r>
+        <w:rPr>
+          <w:rFonts w:ascii="Times New Roman" w:eastAsia="Times New Roman" w:hAnsi="Times New Roman" w:cs="Times New Roman"/>
+          <w:sz w:val="24"/>
+          <w:szCs w:val="24"/>
+        </w:rPr>
+        <w:t>Api's</w:t>
+      </w:r>
+      <w:proofErr w:type="spellEnd"/>
+      <w:r>
+        <w:rPr>
+          <w:rFonts w:ascii="Times New Roman" w:eastAsia="Times New Roman" w:hAnsi="Times New Roman" w:cs="Times New Roman"/>
+          <w:sz w:val="24"/>
+          <w:szCs w:val="24"/>
+        </w:rPr>
+        <w:t xml:space="preserve"> so that it can benefit in accessing user's outlook calendar data</w:t>
       </w:r>
     </w:p>
     <w:p>
@@ -1743,7 +1907,25 @@
           <w:sz w:val="24"/>
           <w:szCs w:val="24"/>
         </w:rPr>
-        <w:t>want to schedule events in a custom web-site calendar, so that i don't have to sync calendaring applications.</w:t>
+        <w:t xml:space="preserve">want to schedule events in a custom web-site calendar, so that </w:t>
+      </w:r>
+      <w:proofErr w:type="spellStart"/>
+      <w:r>
+        <w:rPr>
+          <w:rFonts w:ascii="Times New Roman" w:eastAsia="Times New Roman" w:hAnsi="Times New Roman" w:cs="Times New Roman"/>
+          <w:sz w:val="24"/>
+          <w:szCs w:val="24"/>
+        </w:rPr>
+        <w:t>i</w:t>
+      </w:r>
+      <w:proofErr w:type="spellEnd"/>
+      <w:r>
+        <w:rPr>
+          <w:rFonts w:ascii="Times New Roman" w:eastAsia="Times New Roman" w:hAnsi="Times New Roman" w:cs="Times New Roman"/>
+          <w:sz w:val="24"/>
+          <w:szCs w:val="24"/>
+        </w:rPr>
+        <w:t xml:space="preserve"> don't have to sync calendaring applications.</w:t>
       </w:r>
     </w:p>
     <w:p>
@@ -1803,7 +1985,25 @@
           <w:sz w:val="24"/>
           <w:szCs w:val="24"/>
         </w:rPr>
-        <w:t>, I wish to have the data from my google calendar synced in to my meetme account so that I don’t have to switch back and forth between the applications.</w:t>
+        <w:t xml:space="preserve">, I wish to have the data from my google calendar synced in to my </w:t>
+      </w:r>
+      <w:proofErr w:type="spellStart"/>
+      <w:r>
+        <w:rPr>
+          <w:rFonts w:ascii="Times New Roman" w:eastAsia="Times New Roman" w:hAnsi="Times New Roman" w:cs="Times New Roman"/>
+          <w:sz w:val="24"/>
+          <w:szCs w:val="24"/>
+        </w:rPr>
+        <w:t>meetme</w:t>
+      </w:r>
+      <w:proofErr w:type="spellEnd"/>
+      <w:r>
+        <w:rPr>
+          <w:rFonts w:ascii="Times New Roman" w:eastAsia="Times New Roman" w:hAnsi="Times New Roman" w:cs="Times New Roman"/>
+          <w:sz w:val="24"/>
+          <w:szCs w:val="24"/>
+        </w:rPr>
+        <w:t xml:space="preserve"> account so that I don’t have to switch back and forth between the applications.</w:t>
       </w:r>
     </w:p>
     <w:p>
@@ -2192,7 +2392,43 @@
           <w:sz w:val="24"/>
           <w:szCs w:val="24"/>
         </w:rPr>
-        <w:t>Use bcrypt for storing the crypted password in the database</w:t>
+        <w:t xml:space="preserve">Use </w:t>
+      </w:r>
+      <w:proofErr w:type="spellStart"/>
+      <w:r>
+        <w:rPr>
+          <w:rFonts w:ascii="Times New Roman" w:eastAsia="Times New Roman" w:hAnsi="Times New Roman" w:cs="Times New Roman"/>
+          <w:sz w:val="24"/>
+          <w:szCs w:val="24"/>
+        </w:rPr>
+        <w:t>bcrypt</w:t>
+      </w:r>
+      <w:proofErr w:type="spellEnd"/>
+      <w:r>
+        <w:rPr>
+          <w:rFonts w:ascii="Times New Roman" w:eastAsia="Times New Roman" w:hAnsi="Times New Roman" w:cs="Times New Roman"/>
+          <w:sz w:val="24"/>
+          <w:szCs w:val="24"/>
+        </w:rPr>
+        <w:t xml:space="preserve"> for storing the </w:t>
+      </w:r>
+      <w:proofErr w:type="spellStart"/>
+      <w:r>
+        <w:rPr>
+          <w:rFonts w:ascii="Times New Roman" w:eastAsia="Times New Roman" w:hAnsi="Times New Roman" w:cs="Times New Roman"/>
+          <w:sz w:val="24"/>
+          <w:szCs w:val="24"/>
+        </w:rPr>
+        <w:t>crypted</w:t>
+      </w:r>
+      <w:proofErr w:type="spellEnd"/>
+      <w:r>
+        <w:rPr>
+          <w:rFonts w:ascii="Times New Roman" w:eastAsia="Times New Roman" w:hAnsi="Times New Roman" w:cs="Times New Roman"/>
+          <w:sz w:val="24"/>
+          <w:szCs w:val="24"/>
+        </w:rPr>
+        <w:t xml:space="preserve"> password in the database</w:t>
       </w:r>
     </w:p>
     <w:p>
@@ -2296,7 +2532,25 @@
           <w:sz w:val="24"/>
           <w:szCs w:val="24"/>
         </w:rPr>
-        <w:t>To add the related documents and updates to the asu website.</w:t>
+        <w:t xml:space="preserve">To add the related documents and updates to the </w:t>
+      </w:r>
+      <w:proofErr w:type="spellStart"/>
+      <w:r>
+        <w:rPr>
+          <w:rFonts w:ascii="Times New Roman" w:eastAsia="Times New Roman" w:hAnsi="Times New Roman" w:cs="Times New Roman"/>
+          <w:sz w:val="24"/>
+          <w:szCs w:val="24"/>
+        </w:rPr>
+        <w:t>asu</w:t>
+      </w:r>
+      <w:proofErr w:type="spellEnd"/>
+      <w:r>
+        <w:rPr>
+          <w:rFonts w:ascii="Times New Roman" w:eastAsia="Times New Roman" w:hAnsi="Times New Roman" w:cs="Times New Roman"/>
+          <w:sz w:val="24"/>
+          <w:szCs w:val="24"/>
+        </w:rPr>
+        <w:t xml:space="preserve"> website.</w:t>
       </w:r>
     </w:p>
     <w:p>
@@ -2323,7 +2577,25 @@
           <w:szCs w:val="24"/>
         </w:rPr>
         <w:lastRenderedPageBreak/>
-        <w:t>All team members research on MVC, node.js, jquery,</w:t>
+        <w:t xml:space="preserve">All team members research on MVC, node.js, </w:t>
+      </w:r>
+      <w:proofErr w:type="spellStart"/>
+      <w:r>
+        <w:rPr>
+          <w:rFonts w:ascii="Times New Roman" w:eastAsia="Times New Roman" w:hAnsi="Times New Roman" w:cs="Times New Roman"/>
+          <w:sz w:val="24"/>
+          <w:szCs w:val="24"/>
+        </w:rPr>
+        <w:t>jquery</w:t>
+      </w:r>
+      <w:proofErr w:type="spellEnd"/>
+      <w:r>
+        <w:rPr>
+          <w:rFonts w:ascii="Times New Roman" w:eastAsia="Times New Roman" w:hAnsi="Times New Roman" w:cs="Times New Roman"/>
+          <w:sz w:val="24"/>
+          <w:szCs w:val="24"/>
+        </w:rPr>
+        <w:t>,</w:t>
       </w:r>
       <w:r>
         <w:rPr>
@@ -2596,7 +2868,43 @@
           <w:sz w:val="24"/>
           <w:szCs w:val="24"/>
         </w:rPr>
-        <w:t>Use bcrypt for storing the crypted password in the database</w:t>
+        <w:t xml:space="preserve">Use </w:t>
+      </w:r>
+      <w:proofErr w:type="spellStart"/>
+      <w:r>
+        <w:rPr>
+          <w:rFonts w:ascii="Times New Roman" w:eastAsia="Times New Roman" w:hAnsi="Times New Roman" w:cs="Times New Roman"/>
+          <w:sz w:val="24"/>
+          <w:szCs w:val="24"/>
+        </w:rPr>
+        <w:t>bcrypt</w:t>
+      </w:r>
+      <w:proofErr w:type="spellEnd"/>
+      <w:r>
+        <w:rPr>
+          <w:rFonts w:ascii="Times New Roman" w:eastAsia="Times New Roman" w:hAnsi="Times New Roman" w:cs="Times New Roman"/>
+          <w:sz w:val="24"/>
+          <w:szCs w:val="24"/>
+        </w:rPr>
+        <w:t xml:space="preserve"> for storing the </w:t>
+      </w:r>
+      <w:proofErr w:type="spellStart"/>
+      <w:r>
+        <w:rPr>
+          <w:rFonts w:ascii="Times New Roman" w:eastAsia="Times New Roman" w:hAnsi="Times New Roman" w:cs="Times New Roman"/>
+          <w:sz w:val="24"/>
+          <w:szCs w:val="24"/>
+        </w:rPr>
+        <w:t>crypted</w:t>
+      </w:r>
+      <w:proofErr w:type="spellEnd"/>
+      <w:r>
+        <w:rPr>
+          <w:rFonts w:ascii="Times New Roman" w:eastAsia="Times New Roman" w:hAnsi="Times New Roman" w:cs="Times New Roman"/>
+          <w:sz w:val="24"/>
+          <w:szCs w:val="24"/>
+        </w:rPr>
+        <w:t xml:space="preserve"> password in the database</w:t>
       </w:r>
     </w:p>
     <w:p>
@@ -2700,7 +3008,25 @@
           <w:sz w:val="24"/>
           <w:szCs w:val="24"/>
         </w:rPr>
-        <w:t>To add the related documents and updates to the asu website.</w:t>
+        <w:t xml:space="preserve">To add the related documents and updates to the </w:t>
+      </w:r>
+      <w:proofErr w:type="spellStart"/>
+      <w:r>
+        <w:rPr>
+          <w:rFonts w:ascii="Times New Roman" w:eastAsia="Times New Roman" w:hAnsi="Times New Roman" w:cs="Times New Roman"/>
+          <w:sz w:val="24"/>
+          <w:szCs w:val="24"/>
+        </w:rPr>
+        <w:t>asu</w:t>
+      </w:r>
+      <w:proofErr w:type="spellEnd"/>
+      <w:r>
+        <w:rPr>
+          <w:rFonts w:ascii="Times New Roman" w:eastAsia="Times New Roman" w:hAnsi="Times New Roman" w:cs="Times New Roman"/>
+          <w:sz w:val="24"/>
+          <w:szCs w:val="24"/>
+        </w:rPr>
+        <w:t xml:space="preserve"> website.</w:t>
       </w:r>
     </w:p>
     <w:p>
@@ -2726,7 +3052,43 @@
           <w:sz w:val="24"/>
           <w:szCs w:val="24"/>
         </w:rPr>
-        <w:t>All team members research on MVC, node.js, jquery,mySQL, Spring MVC Framework, calendaring applications, google calender API documentation, Outlook API documentation and write up important points to contribute to the sprint planning meeting.</w:t>
+        <w:t xml:space="preserve">All team members research on MVC, node.js, </w:t>
+      </w:r>
+      <w:proofErr w:type="spellStart"/>
+      <w:r>
+        <w:rPr>
+          <w:rFonts w:ascii="Times New Roman" w:eastAsia="Times New Roman" w:hAnsi="Times New Roman" w:cs="Times New Roman"/>
+          <w:sz w:val="24"/>
+          <w:szCs w:val="24"/>
+        </w:rPr>
+        <w:t>jquery,mySQL</w:t>
+      </w:r>
+      <w:proofErr w:type="spellEnd"/>
+      <w:r>
+        <w:rPr>
+          <w:rFonts w:ascii="Times New Roman" w:eastAsia="Times New Roman" w:hAnsi="Times New Roman" w:cs="Times New Roman"/>
+          <w:sz w:val="24"/>
+          <w:szCs w:val="24"/>
+        </w:rPr>
+        <w:t xml:space="preserve">, Spring MVC Framework, calendaring applications, google </w:t>
+      </w:r>
+      <w:proofErr w:type="spellStart"/>
+      <w:r>
+        <w:rPr>
+          <w:rFonts w:ascii="Times New Roman" w:eastAsia="Times New Roman" w:hAnsi="Times New Roman" w:cs="Times New Roman"/>
+          <w:sz w:val="24"/>
+          <w:szCs w:val="24"/>
+        </w:rPr>
+        <w:t>calender</w:t>
+      </w:r>
+      <w:proofErr w:type="spellEnd"/>
+      <w:r>
+        <w:rPr>
+          <w:rFonts w:ascii="Times New Roman" w:eastAsia="Times New Roman" w:hAnsi="Times New Roman" w:cs="Times New Roman"/>
+          <w:sz w:val="24"/>
+          <w:szCs w:val="24"/>
+        </w:rPr>
+        <w:t xml:space="preserve"> API documentation, Outlook API documentation and write up important points to contribute to the sprint planning meeting.</w:t>
       </w:r>
     </w:p>
     <w:p>
@@ -2762,7 +3124,25 @@
           <w:sz w:val="24"/>
           <w:szCs w:val="24"/>
         </w:rPr>
-        <w:t>Our midsemester was graded till Sprint 2 and we received our grade based on our user stories framed and the functionality of each of them that we implemented. After sprint 2 our user stories for the succeeding sprints took a different format as “As a system user, I want to ___________ so that it can be advantage to _______”</w:t>
+        <w:t xml:space="preserve">Our </w:t>
+      </w:r>
+      <w:proofErr w:type="spellStart"/>
+      <w:r>
+        <w:rPr>
+          <w:rFonts w:ascii="Times New Roman" w:eastAsia="Times New Roman" w:hAnsi="Times New Roman" w:cs="Times New Roman"/>
+          <w:sz w:val="24"/>
+          <w:szCs w:val="24"/>
+        </w:rPr>
+        <w:t>midsemester</w:t>
+      </w:r>
+      <w:proofErr w:type="spellEnd"/>
+      <w:r>
+        <w:rPr>
+          <w:rFonts w:ascii="Times New Roman" w:eastAsia="Times New Roman" w:hAnsi="Times New Roman" w:cs="Times New Roman"/>
+          <w:sz w:val="24"/>
+          <w:szCs w:val="24"/>
+        </w:rPr>
+        <w:t xml:space="preserve"> was graded till Sprint 2 and we received our grade based on our user stories framed and the functionality of each of them that we implemented. After sprint 2 our user stories for the succeeding sprints took a different format as “As a system user, I want to ___________ so that it can be advantage to _______”</w:t>
       </w:r>
     </w:p>
     <w:p>
@@ -2975,7 +3355,25 @@
           <w:sz w:val="24"/>
           <w:szCs w:val="24"/>
         </w:rPr>
-        <w:t>As a user system, I want to show the calendar in a grid view of the synced google calendar data, so that I don’t have to separately manage the calendar application for Meetme and google calendar.</w:t>
+        <w:t xml:space="preserve">As a user system, I want to show the calendar in a grid view of the synced google calendar data, so that I don’t have to separately manage the calendar application for </w:t>
+      </w:r>
+      <w:proofErr w:type="spellStart"/>
+      <w:r>
+        <w:rPr>
+          <w:rFonts w:ascii="Times New Roman" w:eastAsia="Times New Roman" w:hAnsi="Times New Roman" w:cs="Times New Roman"/>
+          <w:sz w:val="24"/>
+          <w:szCs w:val="24"/>
+        </w:rPr>
+        <w:t>Meetme</w:t>
+      </w:r>
+      <w:proofErr w:type="spellEnd"/>
+      <w:r>
+        <w:rPr>
+          <w:rFonts w:ascii="Times New Roman" w:eastAsia="Times New Roman" w:hAnsi="Times New Roman" w:cs="Times New Roman"/>
+          <w:sz w:val="24"/>
+          <w:szCs w:val="24"/>
+        </w:rPr>
+        <w:t xml:space="preserve"> and google calendar.</w:t>
       </w:r>
     </w:p>
     <w:p>
@@ -3123,7 +3521,25 @@
           <w:sz w:val="24"/>
           <w:szCs w:val="24"/>
         </w:rPr>
-        <w:t>Use facebook login to authenticate to the website.</w:t>
+        <w:t xml:space="preserve">Use </w:t>
+      </w:r>
+      <w:proofErr w:type="spellStart"/>
+      <w:r>
+        <w:rPr>
+          <w:rFonts w:ascii="Times New Roman" w:eastAsia="Times New Roman" w:hAnsi="Times New Roman" w:cs="Times New Roman"/>
+          <w:sz w:val="24"/>
+          <w:szCs w:val="24"/>
+        </w:rPr>
+        <w:t>facebook</w:t>
+      </w:r>
+      <w:proofErr w:type="spellEnd"/>
+      <w:r>
+        <w:rPr>
+          <w:rFonts w:ascii="Times New Roman" w:eastAsia="Times New Roman" w:hAnsi="Times New Roman" w:cs="Times New Roman"/>
+          <w:sz w:val="24"/>
+          <w:szCs w:val="24"/>
+        </w:rPr>
+        <w:t xml:space="preserve"> login to authenticate to the website.</w:t>
       </w:r>
       <w:r>
         <w:t xml:space="preserve"> </w:t>
@@ -3394,7 +3810,25 @@
           <w:szCs w:val="24"/>
         </w:rPr>
         <w:lastRenderedPageBreak/>
-        <w:t>As a user system, I want to make my  azure application extract Outlook calendar Api's so that it can benefit in accessing user's outlook calendar data</w:t>
+        <w:t xml:space="preserve">As a user system, I want to make my  azure application extract Outlook calendar </w:t>
+      </w:r>
+      <w:proofErr w:type="spellStart"/>
+      <w:r>
+        <w:rPr>
+          <w:rFonts w:ascii="Times New Roman" w:eastAsia="Times New Roman" w:hAnsi="Times New Roman" w:cs="Times New Roman"/>
+          <w:sz w:val="24"/>
+          <w:szCs w:val="24"/>
+        </w:rPr>
+        <w:t>Api's</w:t>
+      </w:r>
+      <w:proofErr w:type="spellEnd"/>
+      <w:r>
+        <w:rPr>
+          <w:rFonts w:ascii="Times New Roman" w:eastAsia="Times New Roman" w:hAnsi="Times New Roman" w:cs="Times New Roman"/>
+          <w:sz w:val="24"/>
+          <w:szCs w:val="24"/>
+        </w:rPr>
+        <w:t xml:space="preserve"> so that it can benefit in accessing user's outlook calendar data</w:t>
       </w:r>
     </w:p>
     <w:p>
@@ -3480,7 +3914,25 @@
           <w:sz w:val="24"/>
           <w:szCs w:val="24"/>
         </w:rPr>
-        <w:t>want to schedule events in a custom web-site calendar, so that i don't have to sync calendaring applications.</w:t>
+        <w:t xml:space="preserve">want to schedule events in a custom web-site calendar, so that </w:t>
+      </w:r>
+      <w:proofErr w:type="spellStart"/>
+      <w:r>
+        <w:rPr>
+          <w:rFonts w:ascii="Times New Roman" w:eastAsia="Times New Roman" w:hAnsi="Times New Roman" w:cs="Times New Roman"/>
+          <w:sz w:val="24"/>
+          <w:szCs w:val="24"/>
+        </w:rPr>
+        <w:t>i</w:t>
+      </w:r>
+      <w:proofErr w:type="spellEnd"/>
+      <w:r>
+        <w:rPr>
+          <w:rFonts w:ascii="Times New Roman" w:eastAsia="Times New Roman" w:hAnsi="Times New Roman" w:cs="Times New Roman"/>
+          <w:sz w:val="24"/>
+          <w:szCs w:val="24"/>
+        </w:rPr>
+        <w:t xml:space="preserve"> don't have to sync calendaring applications.</w:t>
       </w:r>
     </w:p>
     <w:p>
@@ -3540,7 +3992,25 @@
           <w:sz w:val="24"/>
           <w:szCs w:val="24"/>
         </w:rPr>
-        <w:t>, I wish to have the data from my google calendar synced in to my meetme account so that I don’t have to switch back and forth between the applications.</w:t>
+        <w:t xml:space="preserve">, I wish to have the data from my google calendar synced in to my </w:t>
+      </w:r>
+      <w:proofErr w:type="spellStart"/>
+      <w:r>
+        <w:rPr>
+          <w:rFonts w:ascii="Times New Roman" w:eastAsia="Times New Roman" w:hAnsi="Times New Roman" w:cs="Times New Roman"/>
+          <w:sz w:val="24"/>
+          <w:szCs w:val="24"/>
+        </w:rPr>
+        <w:t>meetme</w:t>
+      </w:r>
+      <w:proofErr w:type="spellEnd"/>
+      <w:r>
+        <w:rPr>
+          <w:rFonts w:ascii="Times New Roman" w:eastAsia="Times New Roman" w:hAnsi="Times New Roman" w:cs="Times New Roman"/>
+          <w:sz w:val="24"/>
+          <w:szCs w:val="24"/>
+        </w:rPr>
+        <w:t xml:space="preserve"> account so that I don’t have to switch back and forth between the applications.</w:t>
       </w:r>
     </w:p>
     <w:p>
@@ -3880,9 +4350,8 @@
           <w:szCs w:val="24"/>
           <w:shd w:val="clear" w:color="auto" w:fill="FFFFFF"/>
         </w:rPr>
-        <w:t xml:space="preserve">MVC is popular as it isolates the application logic from the user interface layer and supports separation of concerns. Here the Controller receives all requests for the application and then works with the Model to prepare any data needed by the View. The View then uses the data prepared by the Controller to generate a final presentable response. Now let us know MVC from </w:t>
-      </w:r>
-      <w:proofErr w:type="gramStart"/>
+        <w:t xml:space="preserve">MVC is popular as it isolates the application logic from the user interface layer and supports separation of concerns. Here the Controller receives all requests for the application and then works with the Model to prepare any data needed by the View. The View then uses the data prepared by the Controller to generate a final presentable response. </w:t>
+      </w:r>
       <w:r>
         <w:rPr>
           <w:rFonts w:ascii="Times New Roman" w:hAnsi="Times New Roman" w:cs="Times New Roman"/>
@@ -3891,9 +4360,8 @@
           <w:szCs w:val="24"/>
           <w:shd w:val="clear" w:color="auto" w:fill="FFFFFF"/>
         </w:rPr>
-        <w:t>Spring</w:t>
-      </w:r>
-      <w:proofErr w:type="gramEnd"/>
+        <w:t>The MVC architecture from spring’s perspective is a below:</w:t>
+      </w:r>
       <w:r>
         <w:rPr>
           <w:rFonts w:ascii="Times New Roman" w:hAnsi="Times New Roman" w:cs="Times New Roman"/>
@@ -3902,7 +4370,7 @@
           <w:szCs w:val="24"/>
           <w:shd w:val="clear" w:color="auto" w:fill="FFFFFF"/>
         </w:rPr>
-        <w:t xml:space="preserve"> perspective. </w:t>
+        <w:t xml:space="preserve"> </w:t>
       </w:r>
     </w:p>
     <w:p>
@@ -3951,7 +4419,19 @@
         <w:rPr>
           <w:color w:val="000000"/>
         </w:rPr>
-        <w:t>encapsulates the application data and in general they will consist of POJO.</w:t>
+        <w:t>encapsulates the application data and in g</w:t>
+      </w:r>
+      <w:r>
+        <w:rPr>
+          <w:color w:val="000000"/>
+        </w:rPr>
+        <w:t>eneral they will consist of Plain Old Java Objects (POJOs)</w:t>
+      </w:r>
+      <w:r>
+        <w:rPr>
+          <w:color w:val="000000"/>
+        </w:rPr>
+        <w:t>.</w:t>
       </w:r>
     </w:p>
     <w:p>
@@ -4000,7 +4480,19 @@
         <w:rPr>
           <w:color w:val="000000"/>
         </w:rPr>
-        <w:t>is responsible for rendering the model data and in general it generates HTML output that the client's browser can interpret.</w:t>
+        <w:t>is responsible for rendering the model data and in general it generates HTML</w:t>
+      </w:r>
+      <w:r>
+        <w:rPr>
+          <w:color w:val="000000"/>
+        </w:rPr>
+        <w:t>/JSP</w:t>
+      </w:r>
+      <w:r>
+        <w:rPr>
+          <w:color w:val="000000"/>
+        </w:rPr>
+        <w:t xml:space="preserve"> output that the client's browser can interpret.</w:t>
       </w:r>
     </w:p>
     <w:p>
@@ -4066,7 +4558,21 @@
         <w:rPr>
           <w:color w:val="000000"/>
         </w:rPr>
-        <w:t xml:space="preserve">The MeetMe application is divided into Model, View and Controller modules. </w:t>
+        <w:t xml:space="preserve">The </w:t>
+      </w:r>
+      <w:proofErr w:type="spellStart"/>
+      <w:r>
+        <w:rPr>
+          <w:color w:val="000000"/>
+        </w:rPr>
+        <w:t>MeetMe</w:t>
+      </w:r>
+      <w:proofErr w:type="spellEnd"/>
+      <w:r>
+        <w:rPr>
+          <w:color w:val="000000"/>
+        </w:rPr>
+        <w:t xml:space="preserve"> application is divided into Model, View and Controller modules. </w:t>
       </w:r>
     </w:p>
     <w:p>
@@ -4129,6 +4635,7 @@
         <w:rPr>
           <w:color w:val="000000"/>
         </w:rPr>
+        <w:lastRenderedPageBreak/>
         <w:t>Event Display</w:t>
       </w:r>
     </w:p>
@@ -4150,7 +4657,6 @@
         <w:rPr>
           <w:color w:val="000000"/>
         </w:rPr>
-        <w:lastRenderedPageBreak/>
         <w:t>Event Pooling</w:t>
       </w:r>
     </w:p>
@@ -4190,7 +4696,65 @@
         <w:rPr>
           <w:color w:val="000000"/>
         </w:rPr>
-        <w:t xml:space="preserve"> Initially the user has to sign up with MeetMe by giving his details, registering his email id and agreeing with the terms and conditions of MeetMe. As the user signs up there are certain fields which are mandatory and certain fields where the user has to enter data according to a specific format. If not done then the page prompts an alert to the user to enter his details in proper format. As the user registers his email-id can be a google email or a non- google email. When the user registers he has to sign up and enter the application with the proper login credentials. </w:t>
+        <w:t xml:space="preserve"> Initially the user has to si</w:t>
+      </w:r>
+      <w:r>
+        <w:rPr>
+          <w:color w:val="000000"/>
+        </w:rPr>
+        <w:t xml:space="preserve">gn up with </w:t>
+      </w:r>
+      <w:proofErr w:type="spellStart"/>
+      <w:r>
+        <w:rPr>
+          <w:color w:val="000000"/>
+        </w:rPr>
+        <w:t>MeetMe</w:t>
+      </w:r>
+      <w:proofErr w:type="spellEnd"/>
+      <w:r>
+        <w:rPr>
+          <w:color w:val="000000"/>
+        </w:rPr>
+        <w:t xml:space="preserve"> by providing the personal </w:t>
+      </w:r>
+      <w:r>
+        <w:rPr>
+          <w:color w:val="000000"/>
+        </w:rPr>
+        <w:t xml:space="preserve">details, registering his email id and agreeing with the terms and conditions of </w:t>
+      </w:r>
+      <w:proofErr w:type="spellStart"/>
+      <w:r>
+        <w:rPr>
+          <w:color w:val="000000"/>
+        </w:rPr>
+        <w:t>MeetMe</w:t>
+      </w:r>
+      <w:proofErr w:type="spellEnd"/>
+      <w:r>
+        <w:rPr>
+          <w:color w:val="000000"/>
+        </w:rPr>
+        <w:t xml:space="preserve">. As the user signs up there are certain fields which are mandatory and certain fields where the user has to enter data according to a specific format. If not done then the page prompts an alert to the user to enter his details in proper format. As the user registers his email-id can be a google email or a non- google email. When the user registers he has to </w:t>
+      </w:r>
+      <w:r>
+        <w:rPr>
+          <w:color w:val="000000"/>
+        </w:rPr>
+        <w:t>login</w:t>
+      </w:r>
+      <w:r>
+        <w:rPr>
+          <w:color w:val="000000"/>
+        </w:rPr>
+        <w:t xml:space="preserve"> and enter the application with the proper login credentials. </w:t>
+      </w:r>
+      <w:r>
+        <w:rPr>
+          <w:color w:val="000000"/>
+        </w:rPr>
+        <w:t>If a user does not prefer to register, he can directly login using Google or Facebook Authentication. Required permissions are taken from the user to access the data.</w:t>
       </w:r>
     </w:p>
     <w:p>
@@ -4229,7 +4793,79 @@
         <w:rPr>
           <w:color w:val="000000"/>
         </w:rPr>
-        <w:t xml:space="preserve"> Once the user sign in into the application, he gets to Manually create an event. On the event creation page the user enter the parameters of the event i.e event title, event description, a probable time slot (these can be any number of entries). The user then sends the event details to the invitees (guests or MeetMe google users). The invitees then send their preferred time slot. Once the preferred time slot is sent the algorithm is triggered which takes all the time slots as input and performs computations considering the fact that required users should respond and be present in the meeting. The Algorithms then sends preferred time and ranked time as output to the participants. </w:t>
+        <w:t xml:space="preserve"> Once the user </w:t>
+      </w:r>
+      <w:r>
+        <w:rPr>
+          <w:color w:val="000000"/>
+        </w:rPr>
+        <w:t>logs in to</w:t>
+      </w:r>
+      <w:r>
+        <w:rPr>
+          <w:color w:val="000000"/>
+        </w:rPr>
+        <w:t xml:space="preserve"> the application, he </w:t>
+      </w:r>
+      <w:r>
+        <w:rPr>
+          <w:color w:val="000000"/>
+        </w:rPr>
+        <w:t>can</w:t>
+      </w:r>
+      <w:r>
+        <w:rPr>
+          <w:color w:val="000000"/>
+        </w:rPr>
+        <w:t xml:space="preserve"> create an event. On the event creation page the user enter the parameters of the event </w:t>
+      </w:r>
+      <w:proofErr w:type="spellStart"/>
+      <w:r>
+        <w:rPr>
+          <w:color w:val="000000"/>
+        </w:rPr>
+        <w:t>i.e</w:t>
+      </w:r>
+      <w:proofErr w:type="spellEnd"/>
+      <w:r>
+        <w:rPr>
+          <w:color w:val="000000"/>
+        </w:rPr>
+        <w:t xml:space="preserve"> event title, event description, a probable time slot (these can be any number of entries). The user then sends the event details to the invitees (guests or </w:t>
+      </w:r>
+      <w:proofErr w:type="spellStart"/>
+      <w:r>
+        <w:rPr>
+          <w:color w:val="000000"/>
+        </w:rPr>
+        <w:t>MeetMe</w:t>
+      </w:r>
+      <w:proofErr w:type="spellEnd"/>
+      <w:r>
+        <w:rPr>
+          <w:color w:val="000000"/>
+        </w:rPr>
+        <w:t xml:space="preserve"> google users). The invitees then send their preferred time slot. Once the preferred time slot is sent the algorithm is triggered which takes all the time slots as input and performs computations considering the fact that required users should respond and be present in the meeting. The Algorithms then sends preferred time and ranked time as output to the participants. </w:t>
+      </w:r>
+      <w:r>
+        <w:rPr>
+          <w:color w:val="000000"/>
+        </w:rPr>
+        <w:t xml:space="preserve">For the Google users that are part of the </w:t>
+      </w:r>
+      <w:proofErr w:type="spellStart"/>
+      <w:r>
+        <w:rPr>
+          <w:color w:val="000000"/>
+        </w:rPr>
+        <w:t>MeetMe</w:t>
+      </w:r>
+      <w:proofErr w:type="spellEnd"/>
+      <w:r>
+        <w:rPr>
+          <w:color w:val="000000"/>
+        </w:rPr>
+        <w:t xml:space="preserve"> application, no form of communication through email takes place. The probable timings are generated and ranked from the first to the last date. Once done, an email is being sent to all the people involved in the meeting with the list of timings.</w:t>
       </w:r>
     </w:p>
     <w:p>
@@ -4291,7 +4927,15 @@
           <w:color w:val="000000"/>
           <w:u w:val="single"/>
         </w:rPr>
-        <w:t>Event Pooling</w:t>
+        <w:t>Event Pol</w:t>
+      </w:r>
+      <w:r>
+        <w:rPr>
+          <w:b/>
+          <w:color w:val="000000"/>
+          <w:u w:val="single"/>
+        </w:rPr>
+        <w:t>ling</w:t>
       </w:r>
       <w:proofErr w:type="gramStart"/>
       <w:r>
@@ -4307,7 +4951,27 @@
         <w:rPr>
           <w:color w:val="000000"/>
         </w:rPr>
-        <w:t xml:space="preserve"> In this module we are populating the participants with all the events that he has been invited to attend. The link is sent via email and after clicking on the link the user selects one particular time slot from the given time slots and that is sent as an input to the trigger_algorithm. </w:t>
+        <w:t xml:space="preserve"> In this module we are populating the participants with all the events that he has been invited to attend. The link is sent via email and after clicking on the link the user selects one particular time slot from the given time slots and that is sent as an </w:t>
+      </w:r>
+      <w:r>
+        <w:rPr>
+          <w:color w:val="000000"/>
+        </w:rPr>
+        <w:t xml:space="preserve">input to the </w:t>
+      </w:r>
+      <w:proofErr w:type="spellStart"/>
+      <w:r>
+        <w:rPr>
+          <w:color w:val="000000"/>
+        </w:rPr>
+        <w:t>trigger_algorithm</w:t>
+      </w:r>
+      <w:proofErr w:type="spellEnd"/>
+      <w:r>
+        <w:rPr>
+          <w:color w:val="000000"/>
+        </w:rPr>
+        <w:t>.</w:t>
       </w:r>
     </w:p>
     <w:p>
@@ -4323,7 +4987,11 @@
           <w:szCs w:val="32"/>
         </w:rPr>
       </w:pPr>
-      <w:r>
+    </w:p>
+    <w:p>
+      <w:pPr>
+        <w:spacing w:before="360" w:after="80" w:line="240" w:lineRule="auto"/>
+        <w:outlineLvl w:val="1"/>
         <w:rPr>
           <w:rFonts w:ascii="Times New Roman" w:eastAsia="Times New Roman" w:hAnsi="Times New Roman" w:cs="Times New Roman"/>
           <w:b/>
@@ -4332,8 +5000,7 @@
           <w:sz w:val="32"/>
           <w:szCs w:val="32"/>
         </w:rPr>
-        <w:t>1.5 Project Planning</w:t>
-      </w:r>
+      </w:pPr>
     </w:p>
     <w:p>
       <w:pPr>
@@ -4351,34 +5018,402 @@
     </w:p>
     <w:p>
       <w:pPr>
-        <w:spacing w:after="0" w:line="240" w:lineRule="auto"/>
-        <w:rPr>
-          <w:rFonts w:ascii="Times New Roman" w:eastAsia="Times New Roman" w:hAnsi="Times New Roman" w:cs="Times New Roman"/>
-          <w:color w:val="000000"/>
-          <w:sz w:val="24"/>
-          <w:szCs w:val="24"/>
-        </w:rPr>
-      </w:pPr>
-      <w:r>
-        <w:rPr>
-          <w:rFonts w:ascii="Times New Roman" w:eastAsia="Times New Roman" w:hAnsi="Times New Roman" w:cs="Times New Roman"/>
-          <w:color w:val="000000"/>
-          <w:sz w:val="24"/>
-          <w:szCs w:val="24"/>
-        </w:rPr>
-        <w:t>All members of the team have responded, contributed, and interacted well with each other throughout the project. We have arrange meetings on regular basis to discuss about the status of the project and tasks to be done in the next sprint. We have focused on the project deliverables of one sprint at a time and discussed them in detail. After that, we have distributed the work among the team. The tasks have completed the assigned work in a timely manner to finish the sprint on the time. We have updated the sprint status on the tiaga and updated source code on the github on the regular basis.  </w:t>
-      </w:r>
-    </w:p>
-    <w:p>
-      <w:pPr>
-        <w:spacing w:after="0" w:line="240" w:lineRule="auto"/>
-        <w:rPr>
-          <w:rFonts w:ascii="Times New Roman" w:eastAsia="Times New Roman" w:hAnsi="Times New Roman" w:cs="Times New Roman"/>
-          <w:color w:val="000000"/>
-          <w:sz w:val="24"/>
-          <w:szCs w:val="24"/>
-        </w:rPr>
-      </w:pPr>
+        <w:spacing w:before="360" w:after="80" w:line="240" w:lineRule="auto"/>
+        <w:outlineLvl w:val="1"/>
+        <w:rPr>
+          <w:rFonts w:ascii="Times New Roman" w:eastAsia="Times New Roman" w:hAnsi="Times New Roman" w:cs="Times New Roman"/>
+          <w:b/>
+          <w:bCs/>
+          <w:color w:val="000000"/>
+          <w:sz w:val="32"/>
+          <w:szCs w:val="32"/>
+        </w:rPr>
+      </w:pPr>
+    </w:p>
+    <w:p>
+      <w:pPr>
+        <w:spacing w:before="360" w:after="80" w:line="240" w:lineRule="auto"/>
+        <w:outlineLvl w:val="1"/>
+        <w:rPr>
+          <w:rFonts w:ascii="Times New Roman" w:eastAsia="Times New Roman" w:hAnsi="Times New Roman" w:cs="Times New Roman"/>
+          <w:b/>
+          <w:bCs/>
+          <w:color w:val="000000"/>
+          <w:sz w:val="32"/>
+          <w:szCs w:val="32"/>
+        </w:rPr>
+      </w:pPr>
+      <w:r>
+        <w:rPr>
+          <w:rFonts w:ascii="Times New Roman" w:eastAsia="Times New Roman" w:hAnsi="Times New Roman" w:cs="Times New Roman"/>
+          <w:b/>
+          <w:bCs/>
+          <w:color w:val="000000"/>
+          <w:sz w:val="32"/>
+          <w:szCs w:val="32"/>
+        </w:rPr>
+        <w:lastRenderedPageBreak/>
+        <w:t>1.5 Project Planning</w:t>
+      </w:r>
+    </w:p>
+    <w:p>
+      <w:pPr>
+        <w:spacing w:before="360" w:after="80" w:line="240" w:lineRule="auto"/>
+        <w:outlineLvl w:val="1"/>
+        <w:rPr>
+          <w:rFonts w:ascii="Times New Roman" w:eastAsia="Times New Roman" w:hAnsi="Times New Roman" w:cs="Times New Roman"/>
+          <w:b/>
+          <w:bCs/>
+          <w:color w:val="000000"/>
+          <w:sz w:val="32"/>
+          <w:szCs w:val="32"/>
+        </w:rPr>
+      </w:pPr>
+    </w:p>
+    <w:p>
+      <w:pPr>
+        <w:spacing w:after="0" w:line="240" w:lineRule="auto"/>
+        <w:rPr>
+          <w:rFonts w:ascii="Times New Roman" w:eastAsia="Times New Roman" w:hAnsi="Times New Roman" w:cs="Times New Roman"/>
+          <w:color w:val="000000"/>
+          <w:sz w:val="24"/>
+          <w:szCs w:val="24"/>
+        </w:rPr>
+      </w:pPr>
+      <w:r>
+        <w:rPr>
+          <w:rFonts w:ascii="Times New Roman" w:eastAsia="Times New Roman" w:hAnsi="Times New Roman" w:cs="Times New Roman"/>
+          <w:color w:val="000000"/>
+          <w:sz w:val="24"/>
+          <w:szCs w:val="24"/>
+        </w:rPr>
+        <w:t xml:space="preserve">All members of the team have responded, contributed, and interacted well with each other throughout the project. We have arrange meetings on regular basis to discuss about the status of the project and tasks to be done in the next sprint. We have focused on the project deliverables of one sprint at a time and discussed them in detail. After that, we have distributed the work among the team. The tasks have completed the assigned work in a timely manner to finish the sprint on the time. We have updated the sprint status on the taiga and updated source code on </w:t>
+      </w:r>
+      <w:r>
+        <w:rPr>
+          <w:rFonts w:ascii="Times New Roman" w:eastAsia="Times New Roman" w:hAnsi="Times New Roman" w:cs="Times New Roman"/>
+          <w:color w:val="000000"/>
+          <w:sz w:val="24"/>
+          <w:szCs w:val="24"/>
+        </w:rPr>
+        <w:t>G</w:t>
+      </w:r>
+      <w:r>
+        <w:rPr>
+          <w:rFonts w:ascii="Times New Roman" w:eastAsia="Times New Roman" w:hAnsi="Times New Roman" w:cs="Times New Roman"/>
+          <w:color w:val="000000"/>
+          <w:sz w:val="24"/>
+          <w:szCs w:val="24"/>
+        </w:rPr>
+        <w:t>itHub on the regular basis.  </w:t>
+      </w:r>
+      <w:r>
+        <w:rPr>
+          <w:rFonts w:ascii="Times New Roman" w:eastAsia="Times New Roman" w:hAnsi="Times New Roman" w:cs="Times New Roman"/>
+          <w:color w:val="000000"/>
+          <w:sz w:val="24"/>
+          <w:szCs w:val="24"/>
+        </w:rPr>
+        <w:t xml:space="preserve">We have described above the important User stories as per each sprint. </w:t>
+      </w:r>
+    </w:p>
+    <w:p>
+      <w:pPr>
+        <w:spacing w:after="0" w:line="240" w:lineRule="auto"/>
+        <w:rPr>
+          <w:rFonts w:ascii="Times New Roman" w:eastAsia="Times New Roman" w:hAnsi="Times New Roman" w:cs="Times New Roman"/>
+          <w:color w:val="000000"/>
+          <w:sz w:val="24"/>
+          <w:szCs w:val="24"/>
+        </w:rPr>
+      </w:pPr>
+    </w:p>
+    <w:p>
+      <w:pPr>
+        <w:pStyle w:val="ListParagraph"/>
+        <w:numPr>
+          <w:ilvl w:val="0"/>
+          <w:numId w:val="13"/>
+        </w:numPr>
+        <w:spacing w:after="0" w:line="240" w:lineRule="auto"/>
+        <w:rPr>
+          <w:rFonts w:ascii="Times New Roman" w:eastAsia="Times New Roman" w:hAnsi="Times New Roman" w:cs="Times New Roman"/>
+          <w:color w:val="000000"/>
+          <w:sz w:val="24"/>
+          <w:szCs w:val="24"/>
+        </w:rPr>
+      </w:pPr>
+      <w:r>
+        <w:rPr>
+          <w:rFonts w:ascii="Times New Roman" w:eastAsia="Times New Roman" w:hAnsi="Times New Roman" w:cs="Times New Roman"/>
+          <w:color w:val="000000"/>
+          <w:sz w:val="24"/>
+          <w:szCs w:val="24"/>
+        </w:rPr>
+        <w:t>Sprint 1: It will be more of a getting used to an agile system Sprint. We will go through the problem statement presented by the Product Owner and try to form user stories in the scrum-board. We will then research on the possible technologies that are good to work on with respect to the security aspects and also how comfortable each and every team member is with the development in the technology used. We will try to code some of the functionalities by the end of the Sprint1 so that we can get a good start and continue the implementation in the coming sprints.</w:t>
+      </w:r>
+    </w:p>
+    <w:p>
+      <w:pPr>
+        <w:spacing w:after="0" w:line="240" w:lineRule="auto"/>
+        <w:rPr>
+          <w:rFonts w:ascii="Times New Roman" w:eastAsia="Times New Roman" w:hAnsi="Times New Roman" w:cs="Times New Roman"/>
+          <w:color w:val="000000"/>
+          <w:sz w:val="24"/>
+          <w:szCs w:val="24"/>
+        </w:rPr>
+      </w:pPr>
+    </w:p>
+    <w:p>
+      <w:pPr>
+        <w:pStyle w:val="ListParagraph"/>
+        <w:numPr>
+          <w:ilvl w:val="0"/>
+          <w:numId w:val="13"/>
+        </w:numPr>
+        <w:spacing w:after="0" w:line="240" w:lineRule="auto"/>
+        <w:rPr>
+          <w:rFonts w:ascii="Times New Roman" w:eastAsia="Times New Roman" w:hAnsi="Times New Roman" w:cs="Times New Roman"/>
+          <w:color w:val="000000"/>
+          <w:sz w:val="24"/>
+          <w:szCs w:val="24"/>
+        </w:rPr>
+      </w:pPr>
+      <w:r>
+        <w:rPr>
+          <w:rFonts w:ascii="Times New Roman" w:eastAsia="Times New Roman" w:hAnsi="Times New Roman" w:cs="Times New Roman"/>
+          <w:color w:val="000000"/>
+          <w:sz w:val="24"/>
+          <w:szCs w:val="24"/>
+        </w:rPr>
+        <w:t>Sprint 2: After Sprint 1, we assessed the progress with respect to getting used to the technologies,</w:t>
+      </w:r>
+    </w:p>
+    <w:p>
+      <w:pPr>
+        <w:pStyle w:val="ListParagraph"/>
+        <w:numPr>
+          <w:ilvl w:val="0"/>
+          <w:numId w:val="13"/>
+        </w:numPr>
+        <w:spacing w:after="0" w:line="240" w:lineRule="auto"/>
+        <w:rPr>
+          <w:rFonts w:ascii="Times New Roman" w:eastAsia="Times New Roman" w:hAnsi="Times New Roman" w:cs="Times New Roman"/>
+          <w:color w:val="000000"/>
+          <w:sz w:val="24"/>
+          <w:szCs w:val="24"/>
+        </w:rPr>
+      </w:pPr>
+      <w:r>
+        <w:rPr>
+          <w:rFonts w:ascii="Times New Roman" w:eastAsia="Times New Roman" w:hAnsi="Times New Roman" w:cs="Times New Roman"/>
+          <w:color w:val="000000"/>
+          <w:sz w:val="24"/>
+          <w:szCs w:val="24"/>
+        </w:rPr>
+        <w:t>Requirements. We will be taking forward the implementation of all the functionalities that have been implemented and try to add even more. We will work on the sync of google and outlook data and check the feasibility if it can be done or not. We will include a calendar view to display events of the users. We will also keep working on the event creation on the calendar.</w:t>
+      </w:r>
+    </w:p>
+    <w:p>
+      <w:pPr>
+        <w:pStyle w:val="ListParagraph"/>
+        <w:numPr>
+          <w:ilvl w:val="0"/>
+          <w:numId w:val="13"/>
+        </w:numPr>
+        <w:spacing w:after="0" w:line="240" w:lineRule="auto"/>
+        <w:rPr>
+          <w:rFonts w:ascii="Times New Roman" w:eastAsia="Times New Roman" w:hAnsi="Times New Roman" w:cs="Times New Roman"/>
+          <w:color w:val="000000"/>
+          <w:sz w:val="24"/>
+          <w:szCs w:val="24"/>
+        </w:rPr>
+      </w:pPr>
+      <w:r>
+        <w:rPr>
+          <w:rFonts w:ascii="Times New Roman" w:eastAsia="Times New Roman" w:hAnsi="Times New Roman" w:cs="Times New Roman"/>
+          <w:color w:val="000000"/>
+          <w:sz w:val="24"/>
+          <w:szCs w:val="24"/>
+        </w:rPr>
+        <w:t>We also will concentrate on creating the documents, the ER diagram, presentation for the mid semester review and also a video on the current status of our working project.</w:t>
+      </w:r>
+    </w:p>
+    <w:p>
+      <w:pPr>
+        <w:spacing w:after="0" w:line="240" w:lineRule="auto"/>
+        <w:rPr>
+          <w:rFonts w:ascii="Times New Roman" w:eastAsia="Times New Roman" w:hAnsi="Times New Roman" w:cs="Times New Roman"/>
+          <w:color w:val="000000"/>
+          <w:sz w:val="24"/>
+          <w:szCs w:val="24"/>
+        </w:rPr>
+      </w:pPr>
+    </w:p>
+    <w:p>
+      <w:pPr>
+        <w:pStyle w:val="ListParagraph"/>
+        <w:numPr>
+          <w:ilvl w:val="0"/>
+          <w:numId w:val="13"/>
+        </w:numPr>
+        <w:spacing w:after="0" w:line="240" w:lineRule="auto"/>
+        <w:rPr>
+          <w:rFonts w:ascii="Times New Roman" w:eastAsia="Times New Roman" w:hAnsi="Times New Roman" w:cs="Times New Roman"/>
+          <w:color w:val="000000"/>
+          <w:sz w:val="24"/>
+          <w:szCs w:val="24"/>
+        </w:rPr>
+      </w:pPr>
+      <w:r>
+        <w:rPr>
+          <w:rFonts w:ascii="Times New Roman" w:eastAsia="Times New Roman" w:hAnsi="Times New Roman" w:cs="Times New Roman"/>
+          <w:color w:val="000000"/>
+          <w:sz w:val="24"/>
+          <w:szCs w:val="24"/>
+        </w:rPr>
+        <w:t xml:space="preserve">Sprint 3: Now as the Sprint 2 is over, we have assessed the outcome of it. We will now further plan to include all the tasks to be done in Sprint 3. Now that we know of correct format on how to write a user story, we will adhere to that and start writing user stories as per the correct format. Till now we had been treating user stories and tasks as same. So now we will be changing the approach and include the tasks for the user stories. We will plan to complete the google authentication and also try to see if we can authenticate a user using </w:t>
+      </w:r>
+      <w:proofErr w:type="spellStart"/>
+      <w:r>
+        <w:rPr>
+          <w:rFonts w:ascii="Times New Roman" w:eastAsia="Times New Roman" w:hAnsi="Times New Roman" w:cs="Times New Roman"/>
+          <w:color w:val="000000"/>
+          <w:sz w:val="24"/>
+          <w:szCs w:val="24"/>
+        </w:rPr>
+        <w:t>facebook</w:t>
+      </w:r>
+      <w:proofErr w:type="spellEnd"/>
+      <w:r>
+        <w:rPr>
+          <w:rFonts w:ascii="Times New Roman" w:eastAsia="Times New Roman" w:hAnsi="Times New Roman" w:cs="Times New Roman"/>
+          <w:color w:val="000000"/>
+          <w:sz w:val="24"/>
+          <w:szCs w:val="24"/>
+        </w:rPr>
+        <w:t xml:space="preserve">. Due to issues faced in dealing with event creation in the calendar view, we will plan to create a new manual page for the complete flow. </w:t>
+      </w:r>
+    </w:p>
+    <w:p>
+      <w:pPr>
+        <w:spacing w:after="0" w:line="240" w:lineRule="auto"/>
+        <w:rPr>
+          <w:rFonts w:ascii="Times New Roman" w:eastAsia="Times New Roman" w:hAnsi="Times New Roman" w:cs="Times New Roman"/>
+          <w:color w:val="000000"/>
+          <w:sz w:val="24"/>
+          <w:szCs w:val="24"/>
+        </w:rPr>
+      </w:pPr>
+    </w:p>
+    <w:p>
+      <w:pPr>
+        <w:pStyle w:val="ListParagraph"/>
+        <w:numPr>
+          <w:ilvl w:val="0"/>
+          <w:numId w:val="13"/>
+        </w:numPr>
+        <w:spacing w:after="0" w:line="240" w:lineRule="auto"/>
+        <w:rPr>
+          <w:rFonts w:ascii="Times New Roman" w:eastAsia="Times New Roman" w:hAnsi="Times New Roman" w:cs="Times New Roman"/>
+          <w:color w:val="000000"/>
+          <w:sz w:val="24"/>
+          <w:szCs w:val="24"/>
+        </w:rPr>
+      </w:pPr>
+      <w:r>
+        <w:rPr>
+          <w:rFonts w:ascii="Times New Roman" w:eastAsia="Times New Roman" w:hAnsi="Times New Roman" w:cs="Times New Roman"/>
+          <w:color w:val="000000"/>
+          <w:sz w:val="24"/>
+          <w:szCs w:val="24"/>
+        </w:rPr>
+        <w:t xml:space="preserve">Sprint 4: Now as the Sprint 3 is complete, we have assessed how the implementation went. We will now device out a plan for sprint 4. During the Sprint 3 we found that, due to some API issues, we were not able to retrieve the values of Outlook Calendar. So we will be leaving it and concentrate on the remaining functionalities. We will complete the flow of creating an event and sending invites to the user. We will also work on the algorithm to rank the meeting times. We will be integrating the google authentication done as a Java and Google Application Engine to </w:t>
+      </w:r>
+      <w:proofErr w:type="spellStart"/>
+      <w:r>
+        <w:rPr>
+          <w:rFonts w:ascii="Times New Roman" w:eastAsia="Times New Roman" w:hAnsi="Times New Roman" w:cs="Times New Roman"/>
+          <w:color w:val="000000"/>
+          <w:sz w:val="24"/>
+          <w:szCs w:val="24"/>
+        </w:rPr>
+        <w:t>Spring</w:t>
+      </w:r>
+      <w:r>
+        <w:rPr>
+          <w:rFonts w:ascii="Times New Roman" w:eastAsia="Times New Roman" w:hAnsi="Times New Roman" w:cs="Times New Roman"/>
+          <w:color w:val="000000"/>
+          <w:sz w:val="24"/>
+          <w:szCs w:val="24"/>
+        </w:rPr>
+        <w:t>.</w:t>
+      </w:r>
+      <w:r>
+        <w:rPr>
+          <w:rFonts w:ascii="Times New Roman" w:eastAsia="Times New Roman" w:hAnsi="Times New Roman" w:cs="Times New Roman"/>
+          <w:color w:val="000000"/>
+          <w:sz w:val="24"/>
+          <w:szCs w:val="24"/>
+        </w:rPr>
+        <w:t>We</w:t>
+      </w:r>
+      <w:proofErr w:type="spellEnd"/>
+      <w:r>
+        <w:rPr>
+          <w:rFonts w:ascii="Times New Roman" w:eastAsia="Times New Roman" w:hAnsi="Times New Roman" w:cs="Times New Roman"/>
+          <w:color w:val="000000"/>
+          <w:sz w:val="24"/>
+          <w:szCs w:val="24"/>
+        </w:rPr>
+        <w:t xml:space="preserve"> will also create event creation mechanism for the users that are logged in as google. We will also start</w:t>
+      </w:r>
+    </w:p>
+    <w:p>
+      <w:pPr>
+        <w:spacing w:after="0" w:line="240" w:lineRule="auto"/>
+        <w:rPr>
+          <w:rFonts w:ascii="Times New Roman" w:eastAsia="Times New Roman" w:hAnsi="Times New Roman" w:cs="Times New Roman"/>
+          <w:color w:val="000000"/>
+          <w:sz w:val="24"/>
+          <w:szCs w:val="24"/>
+        </w:rPr>
+      </w:pPr>
+    </w:p>
+    <w:p>
+      <w:pPr>
+        <w:pStyle w:val="ListParagraph"/>
+        <w:numPr>
+          <w:ilvl w:val="0"/>
+          <w:numId w:val="13"/>
+        </w:numPr>
+        <w:spacing w:after="0" w:line="240" w:lineRule="auto"/>
+        <w:rPr>
+          <w:rFonts w:ascii="Times New Roman" w:eastAsia="Times New Roman" w:hAnsi="Times New Roman" w:cs="Times New Roman"/>
+          <w:color w:val="000000"/>
+          <w:sz w:val="24"/>
+          <w:szCs w:val="24"/>
+        </w:rPr>
+      </w:pPr>
+      <w:r>
+        <w:rPr>
+          <w:rFonts w:ascii="Times New Roman" w:eastAsia="Times New Roman" w:hAnsi="Times New Roman" w:cs="Times New Roman"/>
+          <w:color w:val="000000"/>
+          <w:sz w:val="24"/>
+          <w:szCs w:val="24"/>
+        </w:rPr>
+        <w:t xml:space="preserve">Sprint 5: Now as the Sprint 4 is completed, we are left with one week of the last Sprint. Now as we assessed the fourth Sprint, we found that almost all the tasks that we planned to complete, were done. We had written the algorithm to be implemented. We also were done with synching the google events. So in this sprint, we will be connecting all the dots </w:t>
+      </w:r>
+      <w:r>
+        <w:rPr>
+          <w:rFonts w:ascii="Times New Roman" w:eastAsia="Times New Roman" w:hAnsi="Times New Roman" w:cs="Times New Roman"/>
+          <w:color w:val="000000"/>
+          <w:sz w:val="24"/>
+          <w:szCs w:val="24"/>
+        </w:rPr>
+        <w:lastRenderedPageBreak/>
+        <w:t xml:space="preserve">and stabilize the system. We will check the algorithm output with the events that we are creating and also for the events created with google meet me users. We will also be making certain changes to the UI and do a round of bug testing and improve the system functionality. We will deploy the website on a server so that we can be independent of all the dependencies related to the localhost. </w:t>
+      </w:r>
     </w:p>
     <w:p>
       <w:pPr>
@@ -4418,6 +5453,169 @@
         <w:spacing w:after="0" w:line="240" w:lineRule="auto"/>
         <w:rPr>
           <w:rFonts w:ascii="Times New Roman" w:eastAsia="Times New Roman" w:hAnsi="Times New Roman" w:cs="Times New Roman"/>
+          <w:b/>
+          <w:color w:val="000000"/>
+          <w:sz w:val="28"/>
+          <w:szCs w:val="28"/>
+        </w:rPr>
+      </w:pPr>
+    </w:p>
+    <w:p>
+      <w:pPr>
+        <w:pStyle w:val="ListParagraph"/>
+        <w:numPr>
+          <w:ilvl w:val="0"/>
+          <w:numId w:val="12"/>
+        </w:numPr>
+        <w:spacing w:after="0" w:line="240" w:lineRule="auto"/>
+        <w:rPr>
+          <w:rFonts w:ascii="Times New Roman" w:eastAsia="Times New Roman" w:hAnsi="Times New Roman" w:cs="Times New Roman"/>
+          <w:sz w:val="24"/>
+          <w:szCs w:val="24"/>
+        </w:rPr>
+      </w:pPr>
+      <w:r>
+        <w:rPr>
+          <w:rFonts w:ascii="Times New Roman" w:eastAsia="Times New Roman" w:hAnsi="Times New Roman" w:cs="Times New Roman"/>
+          <w:sz w:val="24"/>
+          <w:szCs w:val="24"/>
+        </w:rPr>
+        <w:t xml:space="preserve">Sprint 1: We completed the login and registration process for the </w:t>
+      </w:r>
+      <w:proofErr w:type="spellStart"/>
+      <w:r>
+        <w:rPr>
+          <w:rFonts w:ascii="Times New Roman" w:eastAsia="Times New Roman" w:hAnsi="Times New Roman" w:cs="Times New Roman"/>
+          <w:sz w:val="24"/>
+          <w:szCs w:val="24"/>
+        </w:rPr>
+        <w:t>MeetMe</w:t>
+      </w:r>
+      <w:proofErr w:type="spellEnd"/>
+      <w:r>
+        <w:rPr>
+          <w:rFonts w:ascii="Times New Roman" w:eastAsia="Times New Roman" w:hAnsi="Times New Roman" w:cs="Times New Roman"/>
+          <w:sz w:val="24"/>
+          <w:szCs w:val="24"/>
+        </w:rPr>
+        <w:t xml:space="preserve"> users.</w:t>
+      </w:r>
+    </w:p>
+    <w:p>
+      <w:pPr>
+        <w:pStyle w:val="ListParagraph"/>
+        <w:numPr>
+          <w:ilvl w:val="0"/>
+          <w:numId w:val="12"/>
+        </w:numPr>
+        <w:spacing w:after="0" w:line="240" w:lineRule="auto"/>
+        <w:rPr>
+          <w:rFonts w:ascii="Times New Roman" w:eastAsia="Times New Roman" w:hAnsi="Times New Roman" w:cs="Times New Roman"/>
+          <w:sz w:val="24"/>
+          <w:szCs w:val="24"/>
+        </w:rPr>
+      </w:pPr>
+      <w:r>
+        <w:rPr>
+          <w:rFonts w:ascii="Times New Roman" w:eastAsia="Times New Roman" w:hAnsi="Times New Roman" w:cs="Times New Roman"/>
+          <w:sz w:val="24"/>
+          <w:szCs w:val="24"/>
+        </w:rPr>
+        <w:t>Sprint 2: We implemented forgot password, remember me, password crypt and a new bootstrapped UI to improve the look and feel of the website.</w:t>
+      </w:r>
+    </w:p>
+    <w:p>
+      <w:pPr>
+        <w:pStyle w:val="ListParagraph"/>
+        <w:numPr>
+          <w:ilvl w:val="0"/>
+          <w:numId w:val="12"/>
+        </w:numPr>
+        <w:spacing w:after="0" w:line="240" w:lineRule="auto"/>
+        <w:rPr>
+          <w:rFonts w:ascii="Times New Roman" w:eastAsia="Times New Roman" w:hAnsi="Times New Roman" w:cs="Times New Roman"/>
+          <w:sz w:val="24"/>
+          <w:szCs w:val="24"/>
+        </w:rPr>
+      </w:pPr>
+      <w:r>
+        <w:rPr>
+          <w:rFonts w:ascii="Times New Roman" w:eastAsia="Times New Roman" w:hAnsi="Times New Roman" w:cs="Times New Roman"/>
+          <w:sz w:val="24"/>
+          <w:szCs w:val="24"/>
+        </w:rPr>
+        <w:t xml:space="preserve">Sprint 3: We created the validations on each of the pages that we created so that users cannot input garbled data. We also achieved </w:t>
+      </w:r>
+      <w:proofErr w:type="spellStart"/>
+      <w:r>
+        <w:rPr>
+          <w:rFonts w:ascii="Times New Roman" w:eastAsia="Times New Roman" w:hAnsi="Times New Roman" w:cs="Times New Roman"/>
+          <w:sz w:val="24"/>
+          <w:szCs w:val="24"/>
+        </w:rPr>
+        <w:t>facebook</w:t>
+      </w:r>
+      <w:proofErr w:type="spellEnd"/>
+      <w:r>
+        <w:rPr>
+          <w:rFonts w:ascii="Times New Roman" w:eastAsia="Times New Roman" w:hAnsi="Times New Roman" w:cs="Times New Roman"/>
+          <w:sz w:val="24"/>
+          <w:szCs w:val="24"/>
+        </w:rPr>
+        <w:t xml:space="preserve"> and google authentication. We created a new event creation flow. We also were able to retrieve the google calendar data.</w:t>
+      </w:r>
+    </w:p>
+    <w:p>
+      <w:pPr>
+        <w:pStyle w:val="ListParagraph"/>
+        <w:numPr>
+          <w:ilvl w:val="0"/>
+          <w:numId w:val="12"/>
+        </w:numPr>
+        <w:spacing w:after="0" w:line="240" w:lineRule="auto"/>
+        <w:rPr>
+          <w:rFonts w:ascii="Times New Roman" w:eastAsia="Times New Roman" w:hAnsi="Times New Roman" w:cs="Times New Roman"/>
+          <w:sz w:val="24"/>
+          <w:szCs w:val="24"/>
+        </w:rPr>
+      </w:pPr>
+      <w:r>
+        <w:rPr>
+          <w:rFonts w:ascii="Times New Roman" w:eastAsia="Times New Roman" w:hAnsi="Times New Roman" w:cs="Times New Roman"/>
+          <w:sz w:val="24"/>
+          <w:szCs w:val="24"/>
+        </w:rPr>
+        <w:t>Sprint 4: We completed the complete flow of event creation from creating event to sending mails to storing user responses and testing the algorithm on a manual data.</w:t>
+      </w:r>
+    </w:p>
+    <w:p>
+      <w:pPr>
+        <w:pStyle w:val="ListParagraph"/>
+        <w:numPr>
+          <w:ilvl w:val="0"/>
+          <w:numId w:val="12"/>
+        </w:numPr>
+        <w:spacing w:after="0" w:line="240" w:lineRule="auto"/>
+        <w:rPr>
+          <w:rFonts w:ascii="Times New Roman" w:eastAsia="Times New Roman" w:hAnsi="Times New Roman" w:cs="Times New Roman"/>
+          <w:sz w:val="24"/>
+          <w:szCs w:val="24"/>
+        </w:rPr>
+      </w:pPr>
+      <w:r>
+        <w:rPr>
+          <w:rFonts w:ascii="Times New Roman" w:eastAsia="Times New Roman" w:hAnsi="Times New Roman" w:cs="Times New Roman"/>
+          <w:sz w:val="24"/>
+          <w:szCs w:val="24"/>
+        </w:rPr>
+        <w:t>Sprint 5: We improved our UI and fixed the bugs in the system. We also include the google meet-me user event creation. We deployed our website on open-shift server successfully</w:t>
+      </w:r>
+    </w:p>
+    <w:p>
+      <w:pPr>
+        <w:spacing w:after="0" w:line="240" w:lineRule="auto"/>
+        <w:rPr>
+          <w:rFonts w:ascii="Times New Roman" w:eastAsia="Times New Roman" w:hAnsi="Times New Roman" w:cs="Times New Roman"/>
           <w:sz w:val="24"/>
           <w:szCs w:val="24"/>
         </w:rPr>
@@ -4488,7 +5686,6 @@
           <w:sz w:val="24"/>
           <w:szCs w:val="24"/>
         </w:rPr>
-        <w:lastRenderedPageBreak/>
         <w:t>1.6.1 Sprint planning meetings</w:t>
       </w:r>
     </w:p>
@@ -4756,7 +5953,27 @@
           <w:sz w:val="24"/>
           <w:szCs w:val="24"/>
         </w:rPr>
-        <w:t xml:space="preserve">We have used spring MVC to design this system. We have used bootstrap and javascript for the front end design and java for the backend language. We have used MYSQL database to store the project data. We have also developed an efficient algorithm to help scheduler to select a preferred time among the participants to schedule meetings. </w:t>
+        <w:t xml:space="preserve">We have used spring MVC to design this system. We have used bootstrap and </w:t>
+      </w:r>
+      <w:proofErr w:type="spellStart"/>
+      <w:r>
+        <w:rPr>
+          <w:rFonts w:ascii="Times New Roman" w:eastAsia="Times New Roman" w:hAnsi="Times New Roman" w:cs="Times New Roman"/>
+          <w:color w:val="000000"/>
+          <w:sz w:val="24"/>
+          <w:szCs w:val="24"/>
+        </w:rPr>
+        <w:t>javascript</w:t>
+      </w:r>
+      <w:proofErr w:type="spellEnd"/>
+      <w:r>
+        <w:rPr>
+          <w:rFonts w:ascii="Times New Roman" w:eastAsia="Times New Roman" w:hAnsi="Times New Roman" w:cs="Times New Roman"/>
+          <w:color w:val="000000"/>
+          <w:sz w:val="24"/>
+          <w:szCs w:val="24"/>
+        </w:rPr>
+        <w:t xml:space="preserve"> for the front end design and java for the backend language. We have used MYSQL database to store the project data. We have also developed an efficient algorithm to help scheduler to select a preferred time among the participants to schedule meetings. </w:t>
       </w:r>
     </w:p>
     <w:p>
@@ -5052,7 +6269,6 @@
           <w:sz w:val="24"/>
           <w:szCs w:val="24"/>
         </w:rPr>
-        <w:lastRenderedPageBreak/>
         <w:t>1.       Fetch google calendar of every user.</w:t>
       </w:r>
     </w:p>
@@ -5372,6 +6588,18 @@
         <w:rPr>
           <w:rFonts w:ascii="Times New Roman" w:eastAsia="Times New Roman" w:hAnsi="Times New Roman" w:cs="Times New Roman"/>
           <w:b/>
+          <w:color w:val="000000"/>
+          <w:sz w:val="24"/>
+          <w:szCs w:val="24"/>
+        </w:rPr>
+      </w:pPr>
+    </w:p>
+    <w:p>
+      <w:pPr>
+        <w:spacing w:after="0" w:line="240" w:lineRule="auto"/>
+        <w:rPr>
+          <w:rFonts w:ascii="Times New Roman" w:eastAsia="Times New Roman" w:hAnsi="Times New Roman" w:cs="Times New Roman"/>
+          <w:b/>
           <w:sz w:val="24"/>
           <w:szCs w:val="24"/>
         </w:rPr>
@@ -5446,6 +6674,50 @@
           <w:szCs w:val="24"/>
         </w:rPr>
       </w:pPr>
+    </w:p>
+    <w:p>
+      <w:pPr>
+        <w:spacing w:after="0" w:line="240" w:lineRule="auto"/>
+        <w:rPr>
+          <w:rFonts w:ascii="Times New Roman" w:eastAsia="Times New Roman" w:hAnsi="Times New Roman" w:cs="Times New Roman"/>
+          <w:color w:val="000000"/>
+          <w:sz w:val="24"/>
+          <w:szCs w:val="24"/>
+        </w:rPr>
+      </w:pPr>
+    </w:p>
+    <w:p>
+      <w:pPr>
+        <w:spacing w:after="0" w:line="240" w:lineRule="auto"/>
+        <w:rPr>
+          <w:rFonts w:ascii="Times New Roman" w:eastAsia="Times New Roman" w:hAnsi="Times New Roman" w:cs="Times New Roman"/>
+          <w:color w:val="000000"/>
+          <w:sz w:val="24"/>
+          <w:szCs w:val="24"/>
+        </w:rPr>
+      </w:pPr>
+    </w:p>
+    <w:p>
+      <w:pPr>
+        <w:spacing w:after="0" w:line="240" w:lineRule="auto"/>
+        <w:rPr>
+          <w:rFonts w:ascii="Times New Roman" w:eastAsia="Times New Roman" w:hAnsi="Times New Roman" w:cs="Times New Roman"/>
+          <w:color w:val="000000"/>
+          <w:sz w:val="24"/>
+          <w:szCs w:val="24"/>
+        </w:rPr>
+      </w:pPr>
+    </w:p>
+    <w:p>
+      <w:pPr>
+        <w:spacing w:after="0" w:line="240" w:lineRule="auto"/>
+        <w:rPr>
+          <w:rFonts w:ascii="Times New Roman" w:eastAsia="Times New Roman" w:hAnsi="Times New Roman" w:cs="Times New Roman"/>
+          <w:color w:val="000000"/>
+          <w:sz w:val="24"/>
+          <w:szCs w:val="24"/>
+        </w:rPr>
+      </w:pPr>
       <w:r>
         <w:rPr>
           <w:rFonts w:ascii="Times New Roman" w:eastAsia="Times New Roman" w:hAnsi="Times New Roman" w:cs="Times New Roman"/>
@@ -5455,7 +6727,7 @@
           <w:szCs w:val="24"/>
         </w:rPr>
         <w:drawing>
-          <wp:inline distT="0" distB="0" distL="0" distR="0" wp14:anchorId="43F60BCD" wp14:editId="512F8339">
+          <wp:inline distT="0" distB="0" distL="0" distR="0" wp14:anchorId="4D5545A7" wp14:editId="5B5DEDFC">
             <wp:extent cx="5940033" cy="2160639"/>
             <wp:effectExtent l="0" t="0" r="3810" b="0"/>
             <wp:docPr id="4" name="Picture 4" descr="https://lh3.googleusercontent.com/HwM2H_4KfQ5b0p_4T2SrY7MFjnp4LWPyAJmdL2bvcIygVbB0gYItA3D3Iy096SU35vVF2dguGl2wrLOcQzBS2FF-NGYDoj3aES02QzVTr4NkYFCBR1vFVday8fgNmPc2tBmPiAOz"/>
@@ -5575,83 +6847,341 @@
         <w:spacing w:after="0" w:line="240" w:lineRule="auto"/>
         <w:rPr>
           <w:rFonts w:ascii="Times New Roman" w:eastAsia="Times New Roman" w:hAnsi="Times New Roman" w:cs="Times New Roman"/>
-          <w:color w:val="000000"/>
-          <w:sz w:val="24"/>
-          <w:szCs w:val="24"/>
-        </w:rPr>
-      </w:pPr>
-    </w:p>
-    <w:p>
-      <w:pPr>
-        <w:spacing w:after="0" w:line="240" w:lineRule="auto"/>
-        <w:rPr>
-          <w:rFonts w:ascii="Times New Roman" w:eastAsia="Times New Roman" w:hAnsi="Times New Roman" w:cs="Times New Roman"/>
-          <w:color w:val="000000"/>
-          <w:sz w:val="24"/>
-          <w:szCs w:val="24"/>
-        </w:rPr>
-      </w:pPr>
-    </w:p>
-    <w:p>
-      <w:pPr>
-        <w:spacing w:after="0" w:line="240" w:lineRule="auto"/>
-        <w:rPr>
-          <w:rFonts w:ascii="Times New Roman" w:eastAsia="Times New Roman" w:hAnsi="Times New Roman" w:cs="Times New Roman"/>
-          <w:color w:val="000000"/>
-          <w:sz w:val="24"/>
-          <w:szCs w:val="24"/>
-        </w:rPr>
-      </w:pPr>
-    </w:p>
-    <w:p>
-      <w:pPr>
-        <w:spacing w:after="0" w:line="240" w:lineRule="auto"/>
-        <w:rPr>
-          <w:rFonts w:ascii="Times New Roman" w:eastAsia="Times New Roman" w:hAnsi="Times New Roman" w:cs="Times New Roman"/>
-          <w:color w:val="000000"/>
-          <w:sz w:val="24"/>
-          <w:szCs w:val="24"/>
-        </w:rPr>
-      </w:pPr>
-    </w:p>
-    <w:p>
-      <w:pPr>
-        <w:spacing w:after="0" w:line="240" w:lineRule="auto"/>
-        <w:rPr>
-          <w:rFonts w:ascii="Times New Roman" w:eastAsia="Times New Roman" w:hAnsi="Times New Roman" w:cs="Times New Roman"/>
-          <w:b/>
-          <w:color w:val="000000"/>
-          <w:sz w:val="24"/>
-          <w:szCs w:val="24"/>
-        </w:rPr>
-      </w:pPr>
-      <w:r>
-        <w:rPr>
-          <w:rFonts w:ascii="Times New Roman" w:eastAsia="Times New Roman" w:hAnsi="Times New Roman" w:cs="Times New Roman"/>
-          <w:b/>
-          <w:color w:val="000000"/>
-          <w:sz w:val="24"/>
-          <w:szCs w:val="24"/>
-        </w:rPr>
+          <w:b/>
+          <w:color w:val="000000"/>
+          <w:sz w:val="24"/>
+          <w:szCs w:val="24"/>
+        </w:rPr>
+      </w:pPr>
+    </w:p>
+    <w:p>
+      <w:pPr>
+        <w:spacing w:after="0" w:line="240" w:lineRule="auto"/>
+        <w:rPr>
+          <w:rFonts w:ascii="Times New Roman" w:eastAsia="Times New Roman" w:hAnsi="Times New Roman" w:cs="Times New Roman"/>
+          <w:b/>
+          <w:color w:val="000000"/>
+          <w:sz w:val="24"/>
+          <w:szCs w:val="24"/>
+        </w:rPr>
+      </w:pPr>
+    </w:p>
+    <w:p>
+      <w:pPr>
+        <w:spacing w:after="0" w:line="240" w:lineRule="auto"/>
+        <w:rPr>
+          <w:rFonts w:ascii="Times New Roman" w:eastAsia="Times New Roman" w:hAnsi="Times New Roman" w:cs="Times New Roman"/>
+          <w:b/>
+          <w:color w:val="000000"/>
+          <w:sz w:val="24"/>
+          <w:szCs w:val="24"/>
+        </w:rPr>
+      </w:pPr>
+    </w:p>
+    <w:p>
+      <w:pPr>
+        <w:spacing w:after="0" w:line="240" w:lineRule="auto"/>
+        <w:rPr>
+          <w:rFonts w:ascii="Times New Roman" w:eastAsia="Times New Roman" w:hAnsi="Times New Roman" w:cs="Times New Roman"/>
+          <w:b/>
+          <w:color w:val="000000"/>
+          <w:sz w:val="24"/>
+          <w:szCs w:val="24"/>
+        </w:rPr>
+      </w:pPr>
+    </w:p>
+    <w:p>
+      <w:pPr>
+        <w:spacing w:after="0" w:line="240" w:lineRule="auto"/>
+        <w:rPr>
+          <w:rFonts w:ascii="Times New Roman" w:eastAsia="Times New Roman" w:hAnsi="Times New Roman" w:cs="Times New Roman"/>
+          <w:b/>
+          <w:color w:val="000000"/>
+          <w:sz w:val="24"/>
+          <w:szCs w:val="24"/>
+        </w:rPr>
+      </w:pPr>
+    </w:p>
+    <w:p>
+      <w:pPr>
+        <w:spacing w:after="0" w:line="240" w:lineRule="auto"/>
+        <w:rPr>
+          <w:rFonts w:ascii="Times New Roman" w:eastAsia="Times New Roman" w:hAnsi="Times New Roman" w:cs="Times New Roman"/>
+          <w:b/>
+          <w:color w:val="000000"/>
+          <w:sz w:val="24"/>
+          <w:szCs w:val="24"/>
+        </w:rPr>
+      </w:pPr>
+    </w:p>
+    <w:p>
+      <w:pPr>
+        <w:spacing w:after="0" w:line="240" w:lineRule="auto"/>
+        <w:rPr>
+          <w:rFonts w:ascii="Times New Roman" w:eastAsia="Times New Roman" w:hAnsi="Times New Roman" w:cs="Times New Roman"/>
+          <w:b/>
+          <w:color w:val="000000"/>
+          <w:sz w:val="24"/>
+          <w:szCs w:val="24"/>
+        </w:rPr>
+      </w:pPr>
+    </w:p>
+    <w:p>
+      <w:pPr>
+        <w:spacing w:after="0" w:line="240" w:lineRule="auto"/>
+        <w:rPr>
+          <w:rFonts w:ascii="Times New Roman" w:eastAsia="Times New Roman" w:hAnsi="Times New Roman" w:cs="Times New Roman"/>
+          <w:b/>
+          <w:color w:val="000000"/>
+          <w:sz w:val="24"/>
+          <w:szCs w:val="24"/>
+        </w:rPr>
+      </w:pPr>
+    </w:p>
+    <w:p>
+      <w:pPr>
+        <w:spacing w:after="0" w:line="240" w:lineRule="auto"/>
+        <w:rPr>
+          <w:rFonts w:ascii="Times New Roman" w:eastAsia="Times New Roman" w:hAnsi="Times New Roman" w:cs="Times New Roman"/>
+          <w:b/>
+          <w:color w:val="000000"/>
+          <w:sz w:val="24"/>
+          <w:szCs w:val="24"/>
+        </w:rPr>
+      </w:pPr>
+    </w:p>
+    <w:p>
+      <w:pPr>
+        <w:spacing w:after="0" w:line="240" w:lineRule="auto"/>
+        <w:rPr>
+          <w:rFonts w:ascii="Times New Roman" w:eastAsia="Times New Roman" w:hAnsi="Times New Roman" w:cs="Times New Roman"/>
+          <w:b/>
+          <w:color w:val="000000"/>
+          <w:sz w:val="24"/>
+          <w:szCs w:val="24"/>
+        </w:rPr>
+      </w:pPr>
+    </w:p>
+    <w:p>
+      <w:pPr>
+        <w:spacing w:after="0" w:line="240" w:lineRule="auto"/>
+        <w:rPr>
+          <w:rFonts w:ascii="Times New Roman" w:eastAsia="Times New Roman" w:hAnsi="Times New Roman" w:cs="Times New Roman"/>
+          <w:b/>
+          <w:color w:val="000000"/>
+          <w:sz w:val="24"/>
+          <w:szCs w:val="24"/>
+        </w:rPr>
+      </w:pPr>
+    </w:p>
+    <w:p>
+      <w:pPr>
+        <w:spacing w:after="0" w:line="240" w:lineRule="auto"/>
+        <w:rPr>
+          <w:rFonts w:ascii="Times New Roman" w:eastAsia="Times New Roman" w:hAnsi="Times New Roman" w:cs="Times New Roman"/>
+          <w:b/>
+          <w:color w:val="000000"/>
+          <w:sz w:val="24"/>
+          <w:szCs w:val="24"/>
+        </w:rPr>
+      </w:pPr>
+    </w:p>
+    <w:p>
+      <w:pPr>
+        <w:spacing w:after="0" w:line="240" w:lineRule="auto"/>
+        <w:rPr>
+          <w:rFonts w:ascii="Times New Roman" w:eastAsia="Times New Roman" w:hAnsi="Times New Roman" w:cs="Times New Roman"/>
+          <w:b/>
+          <w:color w:val="000000"/>
+          <w:sz w:val="24"/>
+          <w:szCs w:val="24"/>
+        </w:rPr>
+      </w:pPr>
+    </w:p>
+    <w:p>
+      <w:pPr>
+        <w:spacing w:after="0" w:line="240" w:lineRule="auto"/>
+        <w:rPr>
+          <w:rFonts w:ascii="Times New Roman" w:eastAsia="Times New Roman" w:hAnsi="Times New Roman" w:cs="Times New Roman"/>
+          <w:b/>
+          <w:color w:val="000000"/>
+          <w:sz w:val="24"/>
+          <w:szCs w:val="24"/>
+        </w:rPr>
+      </w:pPr>
+    </w:p>
+    <w:p>
+      <w:pPr>
+        <w:spacing w:after="0" w:line="240" w:lineRule="auto"/>
+        <w:rPr>
+          <w:rFonts w:ascii="Times New Roman" w:eastAsia="Times New Roman" w:hAnsi="Times New Roman" w:cs="Times New Roman"/>
+          <w:b/>
+          <w:color w:val="000000"/>
+          <w:sz w:val="24"/>
+          <w:szCs w:val="24"/>
+        </w:rPr>
+      </w:pPr>
+    </w:p>
+    <w:p>
+      <w:pPr>
+        <w:spacing w:after="0" w:line="240" w:lineRule="auto"/>
+        <w:rPr>
+          <w:rFonts w:ascii="Times New Roman" w:eastAsia="Times New Roman" w:hAnsi="Times New Roman" w:cs="Times New Roman"/>
+          <w:b/>
+          <w:color w:val="000000"/>
+          <w:sz w:val="24"/>
+          <w:szCs w:val="24"/>
+        </w:rPr>
+      </w:pPr>
+    </w:p>
+    <w:p>
+      <w:pPr>
+        <w:spacing w:after="0" w:line="240" w:lineRule="auto"/>
+        <w:rPr>
+          <w:rFonts w:ascii="Times New Roman" w:eastAsia="Times New Roman" w:hAnsi="Times New Roman" w:cs="Times New Roman"/>
+          <w:b/>
+          <w:color w:val="000000"/>
+          <w:sz w:val="24"/>
+          <w:szCs w:val="24"/>
+        </w:rPr>
+      </w:pPr>
+    </w:p>
+    <w:p>
+      <w:pPr>
+        <w:spacing w:after="0" w:line="240" w:lineRule="auto"/>
+        <w:rPr>
+          <w:rFonts w:ascii="Times New Roman" w:eastAsia="Times New Roman" w:hAnsi="Times New Roman" w:cs="Times New Roman"/>
+          <w:b/>
+          <w:color w:val="000000"/>
+          <w:sz w:val="24"/>
+          <w:szCs w:val="24"/>
+        </w:rPr>
+      </w:pPr>
+    </w:p>
+    <w:p>
+      <w:pPr>
+        <w:spacing w:after="0" w:line="240" w:lineRule="auto"/>
+        <w:rPr>
+          <w:rFonts w:ascii="Times New Roman" w:eastAsia="Times New Roman" w:hAnsi="Times New Roman" w:cs="Times New Roman"/>
+          <w:b/>
+          <w:color w:val="000000"/>
+          <w:sz w:val="24"/>
+          <w:szCs w:val="24"/>
+        </w:rPr>
+      </w:pPr>
+    </w:p>
+    <w:p>
+      <w:pPr>
+        <w:spacing w:after="0" w:line="240" w:lineRule="auto"/>
+        <w:rPr>
+          <w:rFonts w:ascii="Times New Roman" w:eastAsia="Times New Roman" w:hAnsi="Times New Roman" w:cs="Times New Roman"/>
+          <w:b/>
+          <w:color w:val="000000"/>
+          <w:sz w:val="24"/>
+          <w:szCs w:val="24"/>
+        </w:rPr>
+      </w:pPr>
+    </w:p>
+    <w:p>
+      <w:pPr>
+        <w:spacing w:after="0" w:line="240" w:lineRule="auto"/>
+        <w:rPr>
+          <w:rFonts w:ascii="Times New Roman" w:eastAsia="Times New Roman" w:hAnsi="Times New Roman" w:cs="Times New Roman"/>
+          <w:b/>
+          <w:color w:val="000000"/>
+          <w:sz w:val="24"/>
+          <w:szCs w:val="24"/>
+        </w:rPr>
+      </w:pPr>
+    </w:p>
+    <w:p>
+      <w:pPr>
+        <w:spacing w:after="0" w:line="240" w:lineRule="auto"/>
+        <w:rPr>
+          <w:rFonts w:ascii="Times New Roman" w:eastAsia="Times New Roman" w:hAnsi="Times New Roman" w:cs="Times New Roman"/>
+          <w:b/>
+          <w:color w:val="000000"/>
+          <w:sz w:val="24"/>
+          <w:szCs w:val="24"/>
+        </w:rPr>
+      </w:pPr>
+    </w:p>
+    <w:p>
+      <w:pPr>
+        <w:spacing w:after="0" w:line="240" w:lineRule="auto"/>
+        <w:rPr>
+          <w:rFonts w:ascii="Times New Roman" w:eastAsia="Times New Roman" w:hAnsi="Times New Roman" w:cs="Times New Roman"/>
+          <w:b/>
+          <w:color w:val="000000"/>
+          <w:sz w:val="24"/>
+          <w:szCs w:val="24"/>
+        </w:rPr>
+      </w:pPr>
+    </w:p>
+    <w:p>
+      <w:pPr>
+        <w:spacing w:after="0" w:line="240" w:lineRule="auto"/>
+        <w:rPr>
+          <w:rFonts w:ascii="Times New Roman" w:eastAsia="Times New Roman" w:hAnsi="Times New Roman" w:cs="Times New Roman"/>
+          <w:b/>
+          <w:color w:val="000000"/>
+          <w:sz w:val="24"/>
+          <w:szCs w:val="24"/>
+        </w:rPr>
+      </w:pPr>
+    </w:p>
+    <w:p>
+      <w:pPr>
+        <w:spacing w:after="0" w:line="240" w:lineRule="auto"/>
+        <w:rPr>
+          <w:rFonts w:ascii="Times New Roman" w:eastAsia="Times New Roman" w:hAnsi="Times New Roman" w:cs="Times New Roman"/>
+          <w:b/>
+          <w:color w:val="000000"/>
+          <w:sz w:val="24"/>
+          <w:szCs w:val="24"/>
+        </w:rPr>
+      </w:pPr>
+      <w:r>
+        <w:rPr>
+          <w:rFonts w:ascii="Times New Roman" w:eastAsia="Times New Roman" w:hAnsi="Times New Roman" w:cs="Times New Roman"/>
+          <w:b/>
+          <w:color w:val="000000"/>
+          <w:sz w:val="24"/>
+          <w:szCs w:val="24"/>
+        </w:rPr>
+        <w:lastRenderedPageBreak/>
         <w:t>Activity diagram</w:t>
       </w:r>
-    </w:p>
-    <w:p>
-      <w:pPr>
-        <w:spacing w:after="0" w:line="240" w:lineRule="auto"/>
-        <w:rPr>
-          <w:rFonts w:ascii="Times New Roman" w:eastAsia="Times New Roman" w:hAnsi="Times New Roman" w:cs="Times New Roman"/>
-          <w:color w:val="000000"/>
-          <w:sz w:val="24"/>
-          <w:szCs w:val="24"/>
-        </w:rPr>
-      </w:pPr>
-    </w:p>
-    <w:p>
-      <w:pPr>
-        <w:spacing w:after="0" w:line="240" w:lineRule="auto"/>
-        <w:rPr>
-          <w:rFonts w:ascii="Times New Roman" w:eastAsia="Times New Roman" w:hAnsi="Times New Roman" w:cs="Times New Roman"/>
+      <w:r>
+        <w:rPr>
+          <w:rFonts w:ascii="Times New Roman" w:eastAsia="Times New Roman" w:hAnsi="Times New Roman" w:cs="Times New Roman"/>
+          <w:b/>
+          <w:color w:val="000000"/>
+          <w:sz w:val="24"/>
+          <w:szCs w:val="24"/>
+        </w:rPr>
+        <w:t>:-</w:t>
+      </w:r>
+    </w:p>
+    <w:p>
+      <w:pPr>
+        <w:spacing w:after="0" w:line="240" w:lineRule="auto"/>
+        <w:rPr>
+          <w:rFonts w:ascii="Times New Roman" w:eastAsia="Times New Roman" w:hAnsi="Times New Roman" w:cs="Times New Roman"/>
+          <w:b/>
+          <w:color w:val="000000"/>
+          <w:sz w:val="24"/>
+          <w:szCs w:val="24"/>
+        </w:rPr>
+      </w:pPr>
+    </w:p>
+    <w:p>
+      <w:pPr>
+        <w:spacing w:after="0" w:line="240" w:lineRule="auto"/>
+        <w:rPr>
+          <w:rFonts w:ascii="Times New Roman" w:eastAsia="Times New Roman" w:hAnsi="Times New Roman" w:cs="Times New Roman"/>
+          <w:b/>
+          <w:color w:val="000000"/>
           <w:sz w:val="24"/>
           <w:szCs w:val="24"/>
         </w:rPr>
@@ -5660,16 +7190,14 @@
         <w:rPr>
           <w:rFonts w:ascii="Times New Roman" w:eastAsia="Times New Roman" w:hAnsi="Times New Roman" w:cs="Times New Roman"/>
           <w:noProof/>
-          <w:color w:val="000000"/>
-          <w:sz w:val="24"/>
-          <w:szCs w:val="24"/>
-        </w:rPr>
-        <w:lastRenderedPageBreak/>
+          <w:sz w:val="24"/>
+          <w:szCs w:val="24"/>
+        </w:rPr>
         <w:drawing>
-          <wp:inline distT="0" distB="0" distL="0" distR="0" wp14:anchorId="26CA140D" wp14:editId="316FF13E">
-            <wp:extent cx="5872155" cy="8974639"/>
-            <wp:effectExtent l="0" t="0" r="0" b="0"/>
-            <wp:docPr id="2" name="Picture 2" descr="https://lh5.googleusercontent.com/kcTR1XSzor7SRTFq2KSArp4T6JvKmMT1WM-MFxo0He6OFfKkkI4EyvhTEXKG9LfwbzHrSbEq_J0BASYT-JUsRy0yN8tPmcdlMgfZRIX0RYBoVJnH6TTPFo23dNA0kaZGofOFWpva"/>
+          <wp:inline distT="0" distB="0" distL="0" distR="0" wp14:anchorId="329CAA6E" wp14:editId="3F430A8A">
+            <wp:extent cx="5943600" cy="5061585"/>
+            <wp:effectExtent l="0" t="0" r="0" b="5715"/>
+            <wp:docPr id="3" name="Picture 3" descr="C:\Users\Dhawal Soni\Downloads\Activity Diagram (2).png"/>
             <wp:cNvGraphicFramePr>
               <a:graphicFrameLocks xmlns:a="http://schemas.openxmlformats.org/drawingml/2006/main" noChangeAspect="1"/>
             </wp:cNvGraphicFramePr>
@@ -5677,7 +7205,7 @@
               <a:graphicData uri="http://schemas.openxmlformats.org/drawingml/2006/picture">
                 <pic:pic xmlns:pic="http://schemas.openxmlformats.org/drawingml/2006/picture">
                   <pic:nvPicPr>
-                    <pic:cNvPr id="0" name="Picture 2" descr="https://lh5.googleusercontent.com/kcTR1XSzor7SRTFq2KSArp4T6JvKmMT1WM-MFxo0He6OFfKkkI4EyvhTEXKG9LfwbzHrSbEq_J0BASYT-JUsRy0yN8tPmcdlMgfZRIX0RYBoVJnH6TTPFo23dNA0kaZGofOFWpva"/>
+                    <pic:cNvPr id="0" name="Picture 1" descr="C:\Users\Dhawal Soni\Downloads\Activity Diagram (2).png"/>
                     <pic:cNvPicPr>
                       <a:picLocks noChangeAspect="1" noChangeArrowheads="1"/>
                     </pic:cNvPicPr>
@@ -5698,7 +7226,7 @@
                   <pic:spPr bwMode="auto">
                     <a:xfrm>
                       <a:off x="0" y="0"/>
-                      <a:ext cx="5873142" cy="8976148"/>
+                      <a:ext cx="5943600" cy="5061585"/>
                     </a:xfrm>
                     <a:prstGeom prst="rect">
                       <a:avLst/>
@@ -5720,6 +7248,243 @@
         <w:spacing w:after="0" w:line="240" w:lineRule="auto"/>
         <w:rPr>
           <w:rFonts w:ascii="Times New Roman" w:eastAsia="Times New Roman" w:hAnsi="Times New Roman" w:cs="Times New Roman"/>
+          <w:color w:val="000000"/>
+          <w:sz w:val="24"/>
+          <w:szCs w:val="24"/>
+        </w:rPr>
+      </w:pPr>
+    </w:p>
+    <w:p>
+      <w:pPr>
+        <w:spacing w:after="0" w:line="240" w:lineRule="auto"/>
+        <w:rPr>
+          <w:rFonts w:ascii="Times New Roman" w:eastAsia="Times New Roman" w:hAnsi="Times New Roman" w:cs="Times New Roman"/>
+          <w:sz w:val="24"/>
+          <w:szCs w:val="24"/>
+        </w:rPr>
+      </w:pPr>
+    </w:p>
+    <w:p>
+      <w:pPr>
+        <w:spacing w:after="0" w:line="240" w:lineRule="auto"/>
+        <w:rPr>
+          <w:rFonts w:ascii="Times New Roman" w:eastAsia="Times New Roman" w:hAnsi="Times New Roman" w:cs="Times New Roman"/>
+          <w:b/>
+          <w:color w:val="000000"/>
+          <w:sz w:val="24"/>
+          <w:szCs w:val="24"/>
+        </w:rPr>
+      </w:pPr>
+    </w:p>
+    <w:p>
+      <w:pPr>
+        <w:spacing w:after="0" w:line="240" w:lineRule="auto"/>
+        <w:rPr>
+          <w:rFonts w:ascii="Times New Roman" w:eastAsia="Times New Roman" w:hAnsi="Times New Roman" w:cs="Times New Roman"/>
+          <w:b/>
+          <w:color w:val="000000"/>
+          <w:sz w:val="24"/>
+          <w:szCs w:val="24"/>
+        </w:rPr>
+      </w:pPr>
+    </w:p>
+    <w:p>
+      <w:pPr>
+        <w:spacing w:after="0" w:line="240" w:lineRule="auto"/>
+        <w:rPr>
+          <w:rFonts w:ascii="Times New Roman" w:eastAsia="Times New Roman" w:hAnsi="Times New Roman" w:cs="Times New Roman"/>
+          <w:b/>
+          <w:color w:val="000000"/>
+          <w:sz w:val="24"/>
+          <w:szCs w:val="24"/>
+        </w:rPr>
+      </w:pPr>
+    </w:p>
+    <w:p>
+      <w:pPr>
+        <w:spacing w:after="0" w:line="240" w:lineRule="auto"/>
+        <w:rPr>
+          <w:rFonts w:ascii="Times New Roman" w:eastAsia="Times New Roman" w:hAnsi="Times New Roman" w:cs="Times New Roman"/>
+          <w:b/>
+          <w:color w:val="000000"/>
+          <w:sz w:val="24"/>
+          <w:szCs w:val="24"/>
+        </w:rPr>
+      </w:pPr>
+    </w:p>
+    <w:p>
+      <w:pPr>
+        <w:spacing w:after="0" w:line="240" w:lineRule="auto"/>
+        <w:rPr>
+          <w:rFonts w:ascii="Times New Roman" w:eastAsia="Times New Roman" w:hAnsi="Times New Roman" w:cs="Times New Roman"/>
+          <w:b/>
+          <w:color w:val="000000"/>
+          <w:sz w:val="24"/>
+          <w:szCs w:val="24"/>
+        </w:rPr>
+      </w:pPr>
+    </w:p>
+    <w:p>
+      <w:pPr>
+        <w:spacing w:after="0" w:line="240" w:lineRule="auto"/>
+        <w:rPr>
+          <w:rFonts w:ascii="Times New Roman" w:eastAsia="Times New Roman" w:hAnsi="Times New Roman" w:cs="Times New Roman"/>
+          <w:b/>
+          <w:color w:val="000000"/>
+          <w:sz w:val="24"/>
+          <w:szCs w:val="24"/>
+        </w:rPr>
+      </w:pPr>
+    </w:p>
+    <w:p>
+      <w:pPr>
+        <w:spacing w:after="0" w:line="240" w:lineRule="auto"/>
+        <w:rPr>
+          <w:rFonts w:ascii="Times New Roman" w:eastAsia="Times New Roman" w:hAnsi="Times New Roman" w:cs="Times New Roman"/>
+          <w:b/>
+          <w:color w:val="000000"/>
+          <w:sz w:val="24"/>
+          <w:szCs w:val="24"/>
+        </w:rPr>
+      </w:pPr>
+    </w:p>
+    <w:p>
+      <w:pPr>
+        <w:spacing w:after="0" w:line="240" w:lineRule="auto"/>
+        <w:rPr>
+          <w:rFonts w:ascii="Times New Roman" w:eastAsia="Times New Roman" w:hAnsi="Times New Roman" w:cs="Times New Roman"/>
+          <w:b/>
+          <w:color w:val="000000"/>
+          <w:sz w:val="24"/>
+          <w:szCs w:val="24"/>
+        </w:rPr>
+      </w:pPr>
+    </w:p>
+    <w:p>
+      <w:pPr>
+        <w:spacing w:after="0" w:line="240" w:lineRule="auto"/>
+        <w:rPr>
+          <w:rFonts w:ascii="Times New Roman" w:eastAsia="Times New Roman" w:hAnsi="Times New Roman" w:cs="Times New Roman"/>
+          <w:b/>
+          <w:color w:val="000000"/>
+          <w:sz w:val="24"/>
+          <w:szCs w:val="24"/>
+        </w:rPr>
+      </w:pPr>
+    </w:p>
+    <w:p>
+      <w:pPr>
+        <w:spacing w:after="0" w:line="240" w:lineRule="auto"/>
+        <w:rPr>
+          <w:rFonts w:ascii="Times New Roman" w:eastAsia="Times New Roman" w:hAnsi="Times New Roman" w:cs="Times New Roman"/>
+          <w:b/>
+          <w:color w:val="000000"/>
+          <w:sz w:val="24"/>
+          <w:szCs w:val="24"/>
+        </w:rPr>
+      </w:pPr>
+    </w:p>
+    <w:p>
+      <w:pPr>
+        <w:spacing w:after="0" w:line="240" w:lineRule="auto"/>
+        <w:rPr>
+          <w:rFonts w:ascii="Times New Roman" w:eastAsia="Times New Roman" w:hAnsi="Times New Roman" w:cs="Times New Roman"/>
+          <w:b/>
+          <w:color w:val="000000"/>
+          <w:sz w:val="24"/>
+          <w:szCs w:val="24"/>
+        </w:rPr>
+      </w:pPr>
+    </w:p>
+    <w:p>
+      <w:pPr>
+        <w:spacing w:after="0" w:line="240" w:lineRule="auto"/>
+        <w:rPr>
+          <w:rFonts w:ascii="Times New Roman" w:eastAsia="Times New Roman" w:hAnsi="Times New Roman" w:cs="Times New Roman"/>
+          <w:b/>
+          <w:color w:val="000000"/>
+          <w:sz w:val="24"/>
+          <w:szCs w:val="24"/>
+        </w:rPr>
+      </w:pPr>
+    </w:p>
+    <w:p>
+      <w:pPr>
+        <w:spacing w:after="0" w:line="240" w:lineRule="auto"/>
+        <w:rPr>
+          <w:rFonts w:ascii="Times New Roman" w:eastAsia="Times New Roman" w:hAnsi="Times New Roman" w:cs="Times New Roman"/>
+          <w:b/>
+          <w:color w:val="000000"/>
+          <w:sz w:val="24"/>
+          <w:szCs w:val="24"/>
+        </w:rPr>
+      </w:pPr>
+    </w:p>
+    <w:p>
+      <w:pPr>
+        <w:spacing w:after="0" w:line="240" w:lineRule="auto"/>
+        <w:rPr>
+          <w:rFonts w:ascii="Times New Roman" w:eastAsia="Times New Roman" w:hAnsi="Times New Roman" w:cs="Times New Roman"/>
+          <w:b/>
+          <w:color w:val="000000"/>
+          <w:sz w:val="24"/>
+          <w:szCs w:val="24"/>
+        </w:rPr>
+      </w:pPr>
+    </w:p>
+    <w:p>
+      <w:pPr>
+        <w:spacing w:after="0" w:line="240" w:lineRule="auto"/>
+        <w:rPr>
+          <w:rFonts w:ascii="Times New Roman" w:eastAsia="Times New Roman" w:hAnsi="Times New Roman" w:cs="Times New Roman"/>
+          <w:b/>
+          <w:color w:val="000000"/>
+          <w:sz w:val="24"/>
+          <w:szCs w:val="24"/>
+        </w:rPr>
+      </w:pPr>
+    </w:p>
+    <w:p>
+      <w:pPr>
+        <w:spacing w:after="0" w:line="240" w:lineRule="auto"/>
+        <w:rPr>
+          <w:rFonts w:ascii="Times New Roman" w:eastAsia="Times New Roman" w:hAnsi="Times New Roman" w:cs="Times New Roman"/>
+          <w:b/>
+          <w:color w:val="000000"/>
+          <w:sz w:val="24"/>
+          <w:szCs w:val="24"/>
+        </w:rPr>
+      </w:pPr>
+    </w:p>
+    <w:p>
+      <w:pPr>
+        <w:spacing w:after="0" w:line="240" w:lineRule="auto"/>
+        <w:rPr>
+          <w:rFonts w:ascii="Times New Roman" w:eastAsia="Times New Roman" w:hAnsi="Times New Roman" w:cs="Times New Roman"/>
+          <w:b/>
+          <w:color w:val="000000"/>
+          <w:sz w:val="24"/>
+          <w:szCs w:val="24"/>
+        </w:rPr>
+      </w:pPr>
+    </w:p>
+    <w:p>
+      <w:pPr>
+        <w:spacing w:after="0" w:line="240" w:lineRule="auto"/>
+        <w:rPr>
+          <w:rFonts w:ascii="Times New Roman" w:eastAsia="Times New Roman" w:hAnsi="Times New Roman" w:cs="Times New Roman"/>
+          <w:b/>
+          <w:color w:val="000000"/>
+          <w:sz w:val="24"/>
+          <w:szCs w:val="24"/>
+        </w:rPr>
+      </w:pPr>
+    </w:p>
+    <w:p>
+      <w:pPr>
+        <w:spacing w:after="0" w:line="240" w:lineRule="auto"/>
+        <w:rPr>
+          <w:rFonts w:ascii="Times New Roman" w:eastAsia="Times New Roman" w:hAnsi="Times New Roman" w:cs="Times New Roman"/>
           <w:b/>
           <w:color w:val="000000"/>
           <w:sz w:val="24"/>
@@ -5782,6 +7547,8 @@
           <w:szCs w:val="24"/>
         </w:rPr>
       </w:pPr>
+      <w:bookmarkStart w:id="0" w:name="_GoBack"/>
+      <w:bookmarkEnd w:id="0"/>
     </w:p>
     <w:p>
       <w:pPr>
@@ -5952,7 +7719,27 @@
           <w:sz w:val="24"/>
           <w:szCs w:val="24"/>
         </w:rPr>
-        <w:t xml:space="preserve">We have provided validation on the login credentials so that only authorised user will have access to the system. We have also taken into account user’s privacy. We have asked user to give permission before fetching google calendar. For testing, </w:t>
+        <w:t xml:space="preserve">We have provided validation on the login credentials so that only </w:t>
+      </w:r>
+      <w:proofErr w:type="spellStart"/>
+      <w:r>
+        <w:rPr>
+          <w:rFonts w:ascii="Times New Roman" w:eastAsia="Times New Roman" w:hAnsi="Times New Roman" w:cs="Times New Roman"/>
+          <w:color w:val="000000"/>
+          <w:sz w:val="24"/>
+          <w:szCs w:val="24"/>
+        </w:rPr>
+        <w:t>authorised</w:t>
+      </w:r>
+      <w:proofErr w:type="spellEnd"/>
+      <w:r>
+        <w:rPr>
+          <w:rFonts w:ascii="Times New Roman" w:eastAsia="Times New Roman" w:hAnsi="Times New Roman" w:cs="Times New Roman"/>
+          <w:color w:val="000000"/>
+          <w:sz w:val="24"/>
+          <w:szCs w:val="24"/>
+        </w:rPr>
+        <w:t xml:space="preserve"> user will have access to the system. We have also taken into account user’s privacy. We have asked user to give permission before fetching google calendar. For testing, </w:t>
       </w:r>
       <w:proofErr w:type="gramStart"/>
       <w:r>
@@ -6172,7 +7959,27 @@
           <w:sz w:val="24"/>
           <w:szCs w:val="24"/>
         </w:rPr>
-        <w:t xml:space="preserve">During this project, we have learned about different aspects of the project development. We have learned the importance of the requirement elicitation phase. We have learned how to gather requirements and how to create user stories corresponding to the requirements. We learned scrum agile methodology and how to use this methodology during this project. We also got opportunity to identify the advantages of this methodology as compare to other existing methodology. We also learned how the diagrams such that ER diagram, Activity diagram and Use case diagram helps to develop system easily. We also learn spring MVC architecture and how to implement this architecture to design the system. We also learned about front end languages such that bootstrap, javascript, back end languages such that java and MySQL database during this project. </w:t>
+        <w:t xml:space="preserve">During this project, we have learned about different aspects of the project development. We have learned the importance of the requirement elicitation phase. We have learned how to gather requirements and how to create user stories corresponding to the requirements. We learned scrum agile methodology and how to use this methodology during this project. We also got opportunity to identify the advantages of this methodology as compare to other existing methodology. We also learned how the diagrams such that ER diagram, Activity diagram and Use case diagram helps to develop system easily. We also learn spring MVC architecture and how to implement this architecture to design the system. We also learned about front end languages such that bootstrap, </w:t>
+      </w:r>
+      <w:proofErr w:type="spellStart"/>
+      <w:r>
+        <w:rPr>
+          <w:rFonts w:ascii="Times New Roman" w:eastAsia="Times New Roman" w:hAnsi="Times New Roman" w:cs="Times New Roman"/>
+          <w:color w:val="000000"/>
+          <w:sz w:val="24"/>
+          <w:szCs w:val="24"/>
+        </w:rPr>
+        <w:t>javascript</w:t>
+      </w:r>
+      <w:proofErr w:type="spellEnd"/>
+      <w:r>
+        <w:rPr>
+          <w:rFonts w:ascii="Times New Roman" w:eastAsia="Times New Roman" w:hAnsi="Times New Roman" w:cs="Times New Roman"/>
+          <w:color w:val="000000"/>
+          <w:sz w:val="24"/>
+          <w:szCs w:val="24"/>
+        </w:rPr>
+        <w:t xml:space="preserve">, back end languages such that java and MySQL database during this project. </w:t>
       </w:r>
     </w:p>
     <w:p>
@@ -6191,10 +7998,7 @@
         <w:outlineLvl w:val="1"/>
       </w:pPr>
     </w:p>
-    <w:p>
-      <w:bookmarkStart w:id="0" w:name="_GoBack"/>
-      <w:bookmarkEnd w:id="0"/>
-    </w:p>
+    <w:p/>
     <w:sectPr>
       <w:pgSz w:w="12240" w:h="15840"/>
       <w:pgMar w:top="990" w:right="1440" w:bottom="270" w:left="1440" w:header="720" w:footer="720" w:gutter="0"/>
@@ -6852,6 +8656,119 @@
     </w:lvl>
   </w:abstractNum>
   <w:abstractNum w:abstractNumId="6" w15:restartNumberingAfterBreak="0">
+    <w:nsid w:val="585C0F0A"/>
+    <w:multiLevelType w:val="hybridMultilevel"/>
+    <w:tmpl w:val="5A109FDA"/>
+    <w:lvl w:ilvl="0" w:tplc="04090001">
+      <w:start w:val="1"/>
+      <w:numFmt w:val="bullet"/>
+      <w:lvlText w:val=""/>
+      <w:lvlJc w:val="left"/>
+      <w:pPr>
+        <w:ind w:left="720" w:hanging="360"/>
+      </w:pPr>
+      <w:rPr>
+        <w:rFonts w:ascii="Symbol" w:hAnsi="Symbol" w:hint="default"/>
+      </w:rPr>
+    </w:lvl>
+    <w:lvl w:ilvl="1" w:tplc="04090003" w:tentative="1">
+      <w:start w:val="1"/>
+      <w:numFmt w:val="bullet"/>
+      <w:lvlText w:val="o"/>
+      <w:lvlJc w:val="left"/>
+      <w:pPr>
+        <w:ind w:left="1440" w:hanging="360"/>
+      </w:pPr>
+      <w:rPr>
+        <w:rFonts w:ascii="Courier New" w:hAnsi="Courier New" w:cs="Courier New" w:hint="default"/>
+      </w:rPr>
+    </w:lvl>
+    <w:lvl w:ilvl="2" w:tplc="04090005" w:tentative="1">
+      <w:start w:val="1"/>
+      <w:numFmt w:val="bullet"/>
+      <w:lvlText w:val=""/>
+      <w:lvlJc w:val="left"/>
+      <w:pPr>
+        <w:ind w:left="2160" w:hanging="360"/>
+      </w:pPr>
+      <w:rPr>
+        <w:rFonts w:ascii="Wingdings" w:hAnsi="Wingdings" w:hint="default"/>
+      </w:rPr>
+    </w:lvl>
+    <w:lvl w:ilvl="3" w:tplc="04090001" w:tentative="1">
+      <w:start w:val="1"/>
+      <w:numFmt w:val="bullet"/>
+      <w:lvlText w:val=""/>
+      <w:lvlJc w:val="left"/>
+      <w:pPr>
+        <w:ind w:left="2880" w:hanging="360"/>
+      </w:pPr>
+      <w:rPr>
+        <w:rFonts w:ascii="Symbol" w:hAnsi="Symbol" w:hint="default"/>
+      </w:rPr>
+    </w:lvl>
+    <w:lvl w:ilvl="4" w:tplc="04090003" w:tentative="1">
+      <w:start w:val="1"/>
+      <w:numFmt w:val="bullet"/>
+      <w:lvlText w:val="o"/>
+      <w:lvlJc w:val="left"/>
+      <w:pPr>
+        <w:ind w:left="3600" w:hanging="360"/>
+      </w:pPr>
+      <w:rPr>
+        <w:rFonts w:ascii="Courier New" w:hAnsi="Courier New" w:cs="Courier New" w:hint="default"/>
+      </w:rPr>
+    </w:lvl>
+    <w:lvl w:ilvl="5" w:tplc="04090005" w:tentative="1">
+      <w:start w:val="1"/>
+      <w:numFmt w:val="bullet"/>
+      <w:lvlText w:val=""/>
+      <w:lvlJc w:val="left"/>
+      <w:pPr>
+        <w:ind w:left="4320" w:hanging="360"/>
+      </w:pPr>
+      <w:rPr>
+        <w:rFonts w:ascii="Wingdings" w:hAnsi="Wingdings" w:hint="default"/>
+      </w:rPr>
+    </w:lvl>
+    <w:lvl w:ilvl="6" w:tplc="04090001" w:tentative="1">
+      <w:start w:val="1"/>
+      <w:numFmt w:val="bullet"/>
+      <w:lvlText w:val=""/>
+      <w:lvlJc w:val="left"/>
+      <w:pPr>
+        <w:ind w:left="5040" w:hanging="360"/>
+      </w:pPr>
+      <w:rPr>
+        <w:rFonts w:ascii="Symbol" w:hAnsi="Symbol" w:hint="default"/>
+      </w:rPr>
+    </w:lvl>
+    <w:lvl w:ilvl="7" w:tplc="04090003" w:tentative="1">
+      <w:start w:val="1"/>
+      <w:numFmt w:val="bullet"/>
+      <w:lvlText w:val="o"/>
+      <w:lvlJc w:val="left"/>
+      <w:pPr>
+        <w:ind w:left="5760" w:hanging="360"/>
+      </w:pPr>
+      <w:rPr>
+        <w:rFonts w:ascii="Courier New" w:hAnsi="Courier New" w:cs="Courier New" w:hint="default"/>
+      </w:rPr>
+    </w:lvl>
+    <w:lvl w:ilvl="8" w:tplc="04090005" w:tentative="1">
+      <w:start w:val="1"/>
+      <w:numFmt w:val="bullet"/>
+      <w:lvlText w:val=""/>
+      <w:lvlJc w:val="left"/>
+      <w:pPr>
+        <w:ind w:left="6480" w:hanging="360"/>
+      </w:pPr>
+      <w:rPr>
+        <w:rFonts w:ascii="Wingdings" w:hAnsi="Wingdings" w:hint="default"/>
+      </w:rPr>
+    </w:lvl>
+  </w:abstractNum>
+  <w:abstractNum w:abstractNumId="7" w15:restartNumberingAfterBreak="0">
     <w:nsid w:val="5D210AE8"/>
     <w:multiLevelType w:val="multilevel"/>
     <w:tmpl w:val="475C1374"/>
@@ -6972,7 +8889,7 @@
       </w:rPr>
     </w:lvl>
   </w:abstractNum>
-  <w:abstractNum w:abstractNumId="7" w15:restartNumberingAfterBreak="0">
+  <w:abstractNum w:abstractNumId="8" w15:restartNumberingAfterBreak="0">
     <w:nsid w:val="5E9839E4"/>
     <w:multiLevelType w:val="hybridMultilevel"/>
     <w:tmpl w:val="BA20DAD0"/>
@@ -7061,7 +8978,7 @@
       </w:pPr>
     </w:lvl>
   </w:abstractNum>
-  <w:abstractNum w:abstractNumId="8" w15:restartNumberingAfterBreak="0">
+  <w:abstractNum w:abstractNumId="9" w15:restartNumberingAfterBreak="0">
     <w:nsid w:val="68682BF1"/>
     <w:multiLevelType w:val="hybridMultilevel"/>
     <w:tmpl w:val="DB12F320"/>
@@ -7150,7 +9067,7 @@
       </w:pPr>
     </w:lvl>
   </w:abstractNum>
-  <w:abstractNum w:abstractNumId="9" w15:restartNumberingAfterBreak="0">
+  <w:abstractNum w:abstractNumId="10" w15:restartNumberingAfterBreak="0">
     <w:nsid w:val="6E1E43C6"/>
     <w:multiLevelType w:val="hybridMultilevel"/>
     <w:tmpl w:val="67968534"/>
@@ -7263,7 +9180,7 @@
       </w:rPr>
     </w:lvl>
   </w:abstractNum>
-  <w:abstractNum w:abstractNumId="10" w15:restartNumberingAfterBreak="0">
+  <w:abstractNum w:abstractNumId="11" w15:restartNumberingAfterBreak="0">
     <w:nsid w:val="71772C7D"/>
     <w:multiLevelType w:val="hybridMultilevel"/>
     <w:tmpl w:val="BF6C3486"/>
@@ -7352,8 +9269,121 @@
       </w:pPr>
     </w:lvl>
   </w:abstractNum>
+  <w:abstractNum w:abstractNumId="12" w15:restartNumberingAfterBreak="0">
+    <w:nsid w:val="7C83733D"/>
+    <w:multiLevelType w:val="hybridMultilevel"/>
+    <w:tmpl w:val="861A3E52"/>
+    <w:lvl w:ilvl="0" w:tplc="04090001">
+      <w:start w:val="1"/>
+      <w:numFmt w:val="bullet"/>
+      <w:lvlText w:val=""/>
+      <w:lvlJc w:val="left"/>
+      <w:pPr>
+        <w:ind w:left="720" w:hanging="360"/>
+      </w:pPr>
+      <w:rPr>
+        <w:rFonts w:ascii="Symbol" w:hAnsi="Symbol" w:hint="default"/>
+      </w:rPr>
+    </w:lvl>
+    <w:lvl w:ilvl="1" w:tplc="04090003" w:tentative="1">
+      <w:start w:val="1"/>
+      <w:numFmt w:val="bullet"/>
+      <w:lvlText w:val="o"/>
+      <w:lvlJc w:val="left"/>
+      <w:pPr>
+        <w:ind w:left="1440" w:hanging="360"/>
+      </w:pPr>
+      <w:rPr>
+        <w:rFonts w:ascii="Courier New" w:hAnsi="Courier New" w:cs="Courier New" w:hint="default"/>
+      </w:rPr>
+    </w:lvl>
+    <w:lvl w:ilvl="2" w:tplc="04090005" w:tentative="1">
+      <w:start w:val="1"/>
+      <w:numFmt w:val="bullet"/>
+      <w:lvlText w:val=""/>
+      <w:lvlJc w:val="left"/>
+      <w:pPr>
+        <w:ind w:left="2160" w:hanging="360"/>
+      </w:pPr>
+      <w:rPr>
+        <w:rFonts w:ascii="Wingdings" w:hAnsi="Wingdings" w:hint="default"/>
+      </w:rPr>
+    </w:lvl>
+    <w:lvl w:ilvl="3" w:tplc="04090001" w:tentative="1">
+      <w:start w:val="1"/>
+      <w:numFmt w:val="bullet"/>
+      <w:lvlText w:val=""/>
+      <w:lvlJc w:val="left"/>
+      <w:pPr>
+        <w:ind w:left="2880" w:hanging="360"/>
+      </w:pPr>
+      <w:rPr>
+        <w:rFonts w:ascii="Symbol" w:hAnsi="Symbol" w:hint="default"/>
+      </w:rPr>
+    </w:lvl>
+    <w:lvl w:ilvl="4" w:tplc="04090003" w:tentative="1">
+      <w:start w:val="1"/>
+      <w:numFmt w:val="bullet"/>
+      <w:lvlText w:val="o"/>
+      <w:lvlJc w:val="left"/>
+      <w:pPr>
+        <w:ind w:left="3600" w:hanging="360"/>
+      </w:pPr>
+      <w:rPr>
+        <w:rFonts w:ascii="Courier New" w:hAnsi="Courier New" w:cs="Courier New" w:hint="default"/>
+      </w:rPr>
+    </w:lvl>
+    <w:lvl w:ilvl="5" w:tplc="04090005" w:tentative="1">
+      <w:start w:val="1"/>
+      <w:numFmt w:val="bullet"/>
+      <w:lvlText w:val=""/>
+      <w:lvlJc w:val="left"/>
+      <w:pPr>
+        <w:ind w:left="4320" w:hanging="360"/>
+      </w:pPr>
+      <w:rPr>
+        <w:rFonts w:ascii="Wingdings" w:hAnsi="Wingdings" w:hint="default"/>
+      </w:rPr>
+    </w:lvl>
+    <w:lvl w:ilvl="6" w:tplc="04090001" w:tentative="1">
+      <w:start w:val="1"/>
+      <w:numFmt w:val="bullet"/>
+      <w:lvlText w:val=""/>
+      <w:lvlJc w:val="left"/>
+      <w:pPr>
+        <w:ind w:left="5040" w:hanging="360"/>
+      </w:pPr>
+      <w:rPr>
+        <w:rFonts w:ascii="Symbol" w:hAnsi="Symbol" w:hint="default"/>
+      </w:rPr>
+    </w:lvl>
+    <w:lvl w:ilvl="7" w:tplc="04090003" w:tentative="1">
+      <w:start w:val="1"/>
+      <w:numFmt w:val="bullet"/>
+      <w:lvlText w:val="o"/>
+      <w:lvlJc w:val="left"/>
+      <w:pPr>
+        <w:ind w:left="5760" w:hanging="360"/>
+      </w:pPr>
+      <w:rPr>
+        <w:rFonts w:ascii="Courier New" w:hAnsi="Courier New" w:cs="Courier New" w:hint="default"/>
+      </w:rPr>
+    </w:lvl>
+    <w:lvl w:ilvl="8" w:tplc="04090005" w:tentative="1">
+      <w:start w:val="1"/>
+      <w:numFmt w:val="bullet"/>
+      <w:lvlText w:val=""/>
+      <w:lvlJc w:val="left"/>
+      <w:pPr>
+        <w:ind w:left="6480" w:hanging="360"/>
+      </w:pPr>
+      <w:rPr>
+        <w:rFonts w:ascii="Wingdings" w:hAnsi="Wingdings" w:hint="default"/>
+      </w:rPr>
+    </w:lvl>
+  </w:abstractNum>
   <w:num w:numId="1">
-    <w:abstractNumId w:val="9"/>
+    <w:abstractNumId w:val="10"/>
   </w:num>
   <w:num w:numId="2">
     <w:abstractNumId w:val="3"/>
@@ -7371,18 +9401,24 @@
     <w:abstractNumId w:val="4"/>
   </w:num>
   <w:num w:numId="7">
-    <w:abstractNumId w:val="8"/>
+    <w:abstractNumId w:val="9"/>
   </w:num>
   <w:num w:numId="8">
-    <w:abstractNumId w:val="10"/>
+    <w:abstractNumId w:val="11"/>
   </w:num>
   <w:num w:numId="9">
-    <w:abstractNumId w:val="7"/>
+    <w:abstractNumId w:val="8"/>
   </w:num>
   <w:num w:numId="10">
     <w:abstractNumId w:val="1"/>
   </w:num>
   <w:num w:numId="11">
+    <w:abstractNumId w:val="7"/>
+  </w:num>
+  <w:num w:numId="12">
+    <w:abstractNumId w:val="12"/>
+  </w:num>
+  <w:num w:numId="13">
     <w:abstractNumId w:val="6"/>
   </w:num>
 </w:numbering>

</xml_diff>

<commit_message>
Updating flowchart of algorithm
</commit_message>
<xml_diff>
--- a/meetme/Documents/Final Project Report.docx
+++ b/meetme/Documents/Final Project Report.docx
@@ -6447,194 +6447,6 @@
         <w:spacing w:after="0" w:line="240" w:lineRule="auto"/>
         <w:rPr>
           <w:rFonts w:ascii="Times New Roman" w:eastAsia="Times New Roman" w:hAnsi="Times New Roman" w:cs="Times New Roman"/>
-          <w:color w:val="000000"/>
-          <w:sz w:val="24"/>
-          <w:szCs w:val="24"/>
-        </w:rPr>
-      </w:pPr>
-    </w:p>
-    <w:p>
-      <w:pPr>
-        <w:spacing w:after="0" w:line="240" w:lineRule="auto"/>
-        <w:rPr>
-          <w:rFonts w:ascii="Times New Roman" w:eastAsia="Times New Roman" w:hAnsi="Times New Roman" w:cs="Times New Roman"/>
-          <w:color w:val="000000"/>
-          <w:sz w:val="24"/>
-          <w:szCs w:val="24"/>
-        </w:rPr>
-      </w:pPr>
-    </w:p>
-    <w:p>
-      <w:pPr>
-        <w:spacing w:after="0" w:line="240" w:lineRule="auto"/>
-        <w:rPr>
-          <w:rFonts w:ascii="Times New Roman" w:eastAsia="Times New Roman" w:hAnsi="Times New Roman" w:cs="Times New Roman"/>
-          <w:color w:val="000000"/>
-          <w:sz w:val="24"/>
-          <w:szCs w:val="24"/>
-        </w:rPr>
-      </w:pPr>
-    </w:p>
-    <w:p>
-      <w:pPr>
-        <w:spacing w:after="0" w:line="240" w:lineRule="auto"/>
-        <w:rPr>
-          <w:rFonts w:ascii="Times New Roman" w:eastAsia="Times New Roman" w:hAnsi="Times New Roman" w:cs="Times New Roman"/>
-          <w:color w:val="000000"/>
-          <w:sz w:val="24"/>
-          <w:szCs w:val="24"/>
-        </w:rPr>
-      </w:pPr>
-    </w:p>
-    <w:p>
-      <w:pPr>
-        <w:spacing w:after="0" w:line="240" w:lineRule="auto"/>
-        <w:rPr>
-          <w:rFonts w:ascii="Times New Roman" w:eastAsia="Times New Roman" w:hAnsi="Times New Roman" w:cs="Times New Roman"/>
-          <w:color w:val="000000"/>
-          <w:sz w:val="24"/>
-          <w:szCs w:val="24"/>
-        </w:rPr>
-      </w:pPr>
-    </w:p>
-    <w:p>
-      <w:pPr>
-        <w:spacing w:after="0" w:line="240" w:lineRule="auto"/>
-        <w:rPr>
-          <w:rFonts w:ascii="Times New Roman" w:eastAsia="Times New Roman" w:hAnsi="Times New Roman" w:cs="Times New Roman"/>
-          <w:color w:val="000000"/>
-          <w:sz w:val="24"/>
-          <w:szCs w:val="24"/>
-        </w:rPr>
-      </w:pPr>
-    </w:p>
-    <w:p>
-      <w:pPr>
-        <w:spacing w:after="0" w:line="240" w:lineRule="auto"/>
-        <w:rPr>
-          <w:rFonts w:ascii="Times New Roman" w:eastAsia="Times New Roman" w:hAnsi="Times New Roman" w:cs="Times New Roman"/>
-          <w:color w:val="000000"/>
-          <w:sz w:val="24"/>
-          <w:szCs w:val="24"/>
-        </w:rPr>
-      </w:pPr>
-    </w:p>
-    <w:p>
-      <w:pPr>
-        <w:spacing w:after="0" w:line="240" w:lineRule="auto"/>
-        <w:rPr>
-          <w:rFonts w:ascii="Times New Roman" w:eastAsia="Times New Roman" w:hAnsi="Times New Roman" w:cs="Times New Roman"/>
-          <w:color w:val="000000"/>
-          <w:sz w:val="24"/>
-          <w:szCs w:val="24"/>
-        </w:rPr>
-      </w:pPr>
-    </w:p>
-    <w:p>
-      <w:pPr>
-        <w:spacing w:after="0" w:line="240" w:lineRule="auto"/>
-        <w:rPr>
-          <w:rFonts w:ascii="Times New Roman" w:eastAsia="Times New Roman" w:hAnsi="Times New Roman" w:cs="Times New Roman"/>
-          <w:color w:val="000000"/>
-          <w:sz w:val="24"/>
-          <w:szCs w:val="24"/>
-        </w:rPr>
-      </w:pPr>
-    </w:p>
-    <w:p>
-      <w:pPr>
-        <w:spacing w:after="0" w:line="240" w:lineRule="auto"/>
-        <w:rPr>
-          <w:rFonts w:ascii="Times New Roman" w:eastAsia="Times New Roman" w:hAnsi="Times New Roman" w:cs="Times New Roman"/>
-          <w:color w:val="000000"/>
-          <w:sz w:val="24"/>
-          <w:szCs w:val="24"/>
-        </w:rPr>
-      </w:pPr>
-    </w:p>
-    <w:p>
-      <w:pPr>
-        <w:spacing w:after="0" w:line="240" w:lineRule="auto"/>
-        <w:rPr>
-          <w:rFonts w:ascii="Times New Roman" w:eastAsia="Times New Roman" w:hAnsi="Times New Roman" w:cs="Times New Roman"/>
-          <w:color w:val="000000"/>
-          <w:sz w:val="24"/>
-          <w:szCs w:val="24"/>
-        </w:rPr>
-      </w:pPr>
-    </w:p>
-    <w:p>
-      <w:pPr>
-        <w:spacing w:after="0" w:line="240" w:lineRule="auto"/>
-        <w:rPr>
-          <w:rFonts w:ascii="Times New Roman" w:eastAsia="Times New Roman" w:hAnsi="Times New Roman" w:cs="Times New Roman"/>
-          <w:color w:val="000000"/>
-          <w:sz w:val="24"/>
-          <w:szCs w:val="24"/>
-        </w:rPr>
-      </w:pPr>
-    </w:p>
-    <w:p>
-      <w:pPr>
-        <w:spacing w:after="0" w:line="240" w:lineRule="auto"/>
-        <w:rPr>
-          <w:rFonts w:ascii="Times New Roman" w:eastAsia="Times New Roman" w:hAnsi="Times New Roman" w:cs="Times New Roman"/>
-          <w:color w:val="000000"/>
-          <w:sz w:val="24"/>
-          <w:szCs w:val="24"/>
-        </w:rPr>
-      </w:pPr>
-    </w:p>
-    <w:p>
-      <w:pPr>
-        <w:spacing w:after="0" w:line="240" w:lineRule="auto"/>
-        <w:rPr>
-          <w:rFonts w:ascii="Times New Roman" w:eastAsia="Times New Roman" w:hAnsi="Times New Roman" w:cs="Times New Roman"/>
-          <w:color w:val="000000"/>
-          <w:sz w:val="24"/>
-          <w:szCs w:val="24"/>
-        </w:rPr>
-      </w:pPr>
-    </w:p>
-    <w:p>
-      <w:pPr>
-        <w:spacing w:after="0" w:line="240" w:lineRule="auto"/>
-        <w:rPr>
-          <w:rFonts w:ascii="Times New Roman" w:eastAsia="Times New Roman" w:hAnsi="Times New Roman" w:cs="Times New Roman"/>
-          <w:color w:val="000000"/>
-          <w:sz w:val="24"/>
-          <w:szCs w:val="24"/>
-        </w:rPr>
-      </w:pPr>
-    </w:p>
-    <w:p>
-      <w:pPr>
-        <w:spacing w:after="0" w:line="240" w:lineRule="auto"/>
-        <w:rPr>
-          <w:rFonts w:ascii="Times New Roman" w:eastAsia="Times New Roman" w:hAnsi="Times New Roman" w:cs="Times New Roman"/>
-          <w:color w:val="000000"/>
-          <w:sz w:val="24"/>
-          <w:szCs w:val="24"/>
-        </w:rPr>
-      </w:pPr>
-    </w:p>
-    <w:p>
-      <w:pPr>
-        <w:spacing w:after="0" w:line="240" w:lineRule="auto"/>
-        <w:rPr>
-          <w:rFonts w:ascii="Times New Roman" w:eastAsia="Times New Roman" w:hAnsi="Times New Roman" w:cs="Times New Roman"/>
-          <w:b/>
-          <w:color w:val="000000"/>
-          <w:sz w:val="24"/>
-          <w:szCs w:val="24"/>
-        </w:rPr>
-      </w:pPr>
-    </w:p>
-    <w:p>
-      <w:pPr>
-        <w:spacing w:after="0" w:line="240" w:lineRule="auto"/>
-        <w:rPr>
-          <w:rFonts w:ascii="Times New Roman" w:eastAsia="Times New Roman" w:hAnsi="Times New Roman" w:cs="Times New Roman"/>
           <w:b/>
           <w:sz w:val="24"/>
           <w:szCs w:val="24"/>
@@ -6660,67 +6472,6 @@
         </w:rPr>
         <w:t>-</w:t>
       </w:r>
-    </w:p>
-    <w:p>
-      <w:pPr>
-        <w:spacing w:after="0" w:line="240" w:lineRule="auto"/>
-        <w:rPr>
-          <w:rFonts w:ascii="Times New Roman" w:eastAsia="Times New Roman" w:hAnsi="Times New Roman" w:cs="Times New Roman"/>
-          <w:sz w:val="24"/>
-          <w:szCs w:val="24"/>
-        </w:rPr>
-      </w:pPr>
-    </w:p>
-    <w:p>
-      <w:pPr>
-        <w:spacing w:after="0" w:line="240" w:lineRule="auto"/>
-        <w:rPr>
-          <w:rFonts w:ascii="Times New Roman" w:eastAsia="Times New Roman" w:hAnsi="Times New Roman" w:cs="Times New Roman"/>
-          <w:sz w:val="24"/>
-          <w:szCs w:val="24"/>
-        </w:rPr>
-      </w:pPr>
-    </w:p>
-    <w:p>
-      <w:pPr>
-        <w:spacing w:after="0" w:line="240" w:lineRule="auto"/>
-        <w:rPr>
-          <w:rFonts w:ascii="Times New Roman" w:eastAsia="Times New Roman" w:hAnsi="Times New Roman" w:cs="Times New Roman"/>
-          <w:sz w:val="24"/>
-          <w:szCs w:val="24"/>
-        </w:rPr>
-      </w:pPr>
-    </w:p>
-    <w:p>
-      <w:pPr>
-        <w:spacing w:after="0" w:line="240" w:lineRule="auto"/>
-        <w:rPr>
-          <w:rFonts w:ascii="Times New Roman" w:eastAsia="Times New Roman" w:hAnsi="Times New Roman" w:cs="Times New Roman"/>
-          <w:sz w:val="24"/>
-          <w:szCs w:val="24"/>
-        </w:rPr>
-      </w:pPr>
-    </w:p>
-    <w:p>
-      <w:pPr>
-        <w:spacing w:after="0" w:line="240" w:lineRule="auto"/>
-        <w:rPr>
-          <w:rFonts w:ascii="Times New Roman" w:eastAsia="Times New Roman" w:hAnsi="Times New Roman" w:cs="Times New Roman"/>
-          <w:sz w:val="24"/>
-          <w:szCs w:val="24"/>
-        </w:rPr>
-      </w:pPr>
-    </w:p>
-    <w:p>
-      <w:pPr>
-        <w:spacing w:after="0" w:line="240" w:lineRule="auto"/>
-        <w:rPr>
-          <w:rFonts w:ascii="Times New Roman" w:eastAsia="Times New Roman" w:hAnsi="Times New Roman" w:cs="Times New Roman"/>
-          <w:color w:val="000000"/>
-          <w:sz w:val="24"/>
-          <w:szCs w:val="24"/>
-        </w:rPr>
-      </w:pPr>
     </w:p>
     <w:p>
       <w:pPr>
@@ -6780,7 +6531,7 @@
                     </pic:cNvPicPr>
                   </pic:nvPicPr>
                   <pic:blipFill>
-                    <a:blip r:embed="rId5">
+                    <a:blip r:embed="rId6">
                       <a:extLst>
                         <a:ext uri="{28A0092B-C50C-407E-A947-70E740481C1C}">
                           <a14:useLocalDpi xmlns:a14="http://schemas.microsoft.com/office/drawing/2010/main" val="0"/>
@@ -6828,349 +6579,6 @@
         <w:spacing w:after="0" w:line="240" w:lineRule="auto"/>
         <w:rPr>
           <w:rFonts w:ascii="Times New Roman" w:eastAsia="Times New Roman" w:hAnsi="Times New Roman" w:cs="Times New Roman"/>
-          <w:color w:val="000000"/>
-          <w:sz w:val="24"/>
-          <w:szCs w:val="24"/>
-        </w:rPr>
-      </w:pPr>
-    </w:p>
-    <w:p>
-      <w:pPr>
-        <w:spacing w:after="0" w:line="240" w:lineRule="auto"/>
-        <w:rPr>
-          <w:rFonts w:ascii="Times New Roman" w:eastAsia="Times New Roman" w:hAnsi="Times New Roman" w:cs="Times New Roman"/>
-          <w:color w:val="000000"/>
-          <w:sz w:val="24"/>
-          <w:szCs w:val="24"/>
-        </w:rPr>
-      </w:pPr>
-    </w:p>
-    <w:p>
-      <w:pPr>
-        <w:spacing w:after="0" w:line="240" w:lineRule="auto"/>
-        <w:rPr>
-          <w:rFonts w:ascii="Times New Roman" w:eastAsia="Times New Roman" w:hAnsi="Times New Roman" w:cs="Times New Roman"/>
-          <w:color w:val="000000"/>
-          <w:sz w:val="24"/>
-          <w:szCs w:val="24"/>
-        </w:rPr>
-      </w:pPr>
-    </w:p>
-    <w:p>
-      <w:pPr>
-        <w:spacing w:after="0" w:line="240" w:lineRule="auto"/>
-        <w:rPr>
-          <w:rFonts w:ascii="Times New Roman" w:eastAsia="Times New Roman" w:hAnsi="Times New Roman" w:cs="Times New Roman"/>
-          <w:color w:val="000000"/>
-          <w:sz w:val="24"/>
-          <w:szCs w:val="24"/>
-        </w:rPr>
-      </w:pPr>
-    </w:p>
-    <w:p>
-      <w:pPr>
-        <w:spacing w:after="0" w:line="240" w:lineRule="auto"/>
-        <w:rPr>
-          <w:rFonts w:ascii="Times New Roman" w:eastAsia="Times New Roman" w:hAnsi="Times New Roman" w:cs="Times New Roman"/>
-          <w:color w:val="000000"/>
-          <w:sz w:val="24"/>
-          <w:szCs w:val="24"/>
-        </w:rPr>
-      </w:pPr>
-    </w:p>
-    <w:p>
-      <w:pPr>
-        <w:spacing w:after="0" w:line="240" w:lineRule="auto"/>
-        <w:rPr>
-          <w:rFonts w:ascii="Times New Roman" w:eastAsia="Times New Roman" w:hAnsi="Times New Roman" w:cs="Times New Roman"/>
-          <w:b/>
-          <w:color w:val="000000"/>
-          <w:sz w:val="24"/>
-          <w:szCs w:val="24"/>
-        </w:rPr>
-      </w:pPr>
-    </w:p>
-    <w:p>
-      <w:pPr>
-        <w:spacing w:after="0" w:line="240" w:lineRule="auto"/>
-        <w:rPr>
-          <w:rFonts w:ascii="Times New Roman" w:eastAsia="Times New Roman" w:hAnsi="Times New Roman" w:cs="Times New Roman"/>
-          <w:b/>
-          <w:color w:val="000000"/>
-          <w:sz w:val="24"/>
-          <w:szCs w:val="24"/>
-        </w:rPr>
-      </w:pPr>
-    </w:p>
-    <w:p>
-      <w:pPr>
-        <w:spacing w:after="0" w:line="240" w:lineRule="auto"/>
-        <w:rPr>
-          <w:rFonts w:ascii="Times New Roman" w:eastAsia="Times New Roman" w:hAnsi="Times New Roman" w:cs="Times New Roman"/>
-          <w:b/>
-          <w:color w:val="000000"/>
-          <w:sz w:val="24"/>
-          <w:szCs w:val="24"/>
-        </w:rPr>
-      </w:pPr>
-    </w:p>
-    <w:p>
-      <w:pPr>
-        <w:spacing w:after="0" w:line="240" w:lineRule="auto"/>
-        <w:rPr>
-          <w:rFonts w:ascii="Times New Roman" w:eastAsia="Times New Roman" w:hAnsi="Times New Roman" w:cs="Times New Roman"/>
-          <w:b/>
-          <w:color w:val="000000"/>
-          <w:sz w:val="24"/>
-          <w:szCs w:val="24"/>
-        </w:rPr>
-      </w:pPr>
-    </w:p>
-    <w:p>
-      <w:pPr>
-        <w:spacing w:after="0" w:line="240" w:lineRule="auto"/>
-        <w:rPr>
-          <w:rFonts w:ascii="Times New Roman" w:eastAsia="Times New Roman" w:hAnsi="Times New Roman" w:cs="Times New Roman"/>
-          <w:b/>
-          <w:color w:val="000000"/>
-          <w:sz w:val="24"/>
-          <w:szCs w:val="24"/>
-        </w:rPr>
-      </w:pPr>
-    </w:p>
-    <w:p>
-      <w:pPr>
-        <w:spacing w:after="0" w:line="240" w:lineRule="auto"/>
-        <w:rPr>
-          <w:rFonts w:ascii="Times New Roman" w:eastAsia="Times New Roman" w:hAnsi="Times New Roman" w:cs="Times New Roman"/>
-          <w:b/>
-          <w:color w:val="000000"/>
-          <w:sz w:val="24"/>
-          <w:szCs w:val="24"/>
-        </w:rPr>
-      </w:pPr>
-    </w:p>
-    <w:p>
-      <w:pPr>
-        <w:spacing w:after="0" w:line="240" w:lineRule="auto"/>
-        <w:rPr>
-          <w:rFonts w:ascii="Times New Roman" w:eastAsia="Times New Roman" w:hAnsi="Times New Roman" w:cs="Times New Roman"/>
-          <w:b/>
-          <w:color w:val="000000"/>
-          <w:sz w:val="24"/>
-          <w:szCs w:val="24"/>
-        </w:rPr>
-      </w:pPr>
-    </w:p>
-    <w:p>
-      <w:pPr>
-        <w:spacing w:after="0" w:line="240" w:lineRule="auto"/>
-        <w:rPr>
-          <w:rFonts w:ascii="Times New Roman" w:eastAsia="Times New Roman" w:hAnsi="Times New Roman" w:cs="Times New Roman"/>
-          <w:b/>
-          <w:color w:val="000000"/>
-          <w:sz w:val="24"/>
-          <w:szCs w:val="24"/>
-        </w:rPr>
-      </w:pPr>
-    </w:p>
-    <w:p>
-      <w:pPr>
-        <w:spacing w:after="0" w:line="240" w:lineRule="auto"/>
-        <w:rPr>
-          <w:rFonts w:ascii="Times New Roman" w:eastAsia="Times New Roman" w:hAnsi="Times New Roman" w:cs="Times New Roman"/>
-          <w:b/>
-          <w:color w:val="000000"/>
-          <w:sz w:val="24"/>
-          <w:szCs w:val="24"/>
-        </w:rPr>
-      </w:pPr>
-    </w:p>
-    <w:p>
-      <w:pPr>
-        <w:spacing w:after="0" w:line="240" w:lineRule="auto"/>
-        <w:rPr>
-          <w:rFonts w:ascii="Times New Roman" w:eastAsia="Times New Roman" w:hAnsi="Times New Roman" w:cs="Times New Roman"/>
-          <w:b/>
-          <w:color w:val="000000"/>
-          <w:sz w:val="24"/>
-          <w:szCs w:val="24"/>
-        </w:rPr>
-      </w:pPr>
-    </w:p>
-    <w:p>
-      <w:pPr>
-        <w:spacing w:after="0" w:line="240" w:lineRule="auto"/>
-        <w:rPr>
-          <w:rFonts w:ascii="Times New Roman" w:eastAsia="Times New Roman" w:hAnsi="Times New Roman" w:cs="Times New Roman"/>
-          <w:b/>
-          <w:color w:val="000000"/>
-          <w:sz w:val="24"/>
-          <w:szCs w:val="24"/>
-        </w:rPr>
-      </w:pPr>
-    </w:p>
-    <w:p>
-      <w:pPr>
-        <w:spacing w:after="0" w:line="240" w:lineRule="auto"/>
-        <w:rPr>
-          <w:rFonts w:ascii="Times New Roman" w:eastAsia="Times New Roman" w:hAnsi="Times New Roman" w:cs="Times New Roman"/>
-          <w:b/>
-          <w:color w:val="000000"/>
-          <w:sz w:val="24"/>
-          <w:szCs w:val="24"/>
-        </w:rPr>
-      </w:pPr>
-    </w:p>
-    <w:p>
-      <w:pPr>
-        <w:spacing w:after="0" w:line="240" w:lineRule="auto"/>
-        <w:rPr>
-          <w:rFonts w:ascii="Times New Roman" w:eastAsia="Times New Roman" w:hAnsi="Times New Roman" w:cs="Times New Roman"/>
-          <w:b/>
-          <w:color w:val="000000"/>
-          <w:sz w:val="24"/>
-          <w:szCs w:val="24"/>
-        </w:rPr>
-      </w:pPr>
-    </w:p>
-    <w:p>
-      <w:pPr>
-        <w:spacing w:after="0" w:line="240" w:lineRule="auto"/>
-        <w:rPr>
-          <w:rFonts w:ascii="Times New Roman" w:eastAsia="Times New Roman" w:hAnsi="Times New Roman" w:cs="Times New Roman"/>
-          <w:b/>
-          <w:color w:val="000000"/>
-          <w:sz w:val="24"/>
-          <w:szCs w:val="24"/>
-        </w:rPr>
-      </w:pPr>
-    </w:p>
-    <w:p>
-      <w:pPr>
-        <w:spacing w:after="0" w:line="240" w:lineRule="auto"/>
-        <w:rPr>
-          <w:rFonts w:ascii="Times New Roman" w:eastAsia="Times New Roman" w:hAnsi="Times New Roman" w:cs="Times New Roman"/>
-          <w:b/>
-          <w:color w:val="000000"/>
-          <w:sz w:val="24"/>
-          <w:szCs w:val="24"/>
-        </w:rPr>
-      </w:pPr>
-    </w:p>
-    <w:p>
-      <w:pPr>
-        <w:spacing w:after="0" w:line="240" w:lineRule="auto"/>
-        <w:rPr>
-          <w:rFonts w:ascii="Times New Roman" w:eastAsia="Times New Roman" w:hAnsi="Times New Roman" w:cs="Times New Roman"/>
-          <w:b/>
-          <w:color w:val="000000"/>
-          <w:sz w:val="24"/>
-          <w:szCs w:val="24"/>
-        </w:rPr>
-      </w:pPr>
-    </w:p>
-    <w:p>
-      <w:pPr>
-        <w:spacing w:after="0" w:line="240" w:lineRule="auto"/>
-        <w:rPr>
-          <w:rFonts w:ascii="Times New Roman" w:eastAsia="Times New Roman" w:hAnsi="Times New Roman" w:cs="Times New Roman"/>
-          <w:b/>
-          <w:color w:val="000000"/>
-          <w:sz w:val="24"/>
-          <w:szCs w:val="24"/>
-        </w:rPr>
-      </w:pPr>
-    </w:p>
-    <w:p>
-      <w:pPr>
-        <w:spacing w:after="0" w:line="240" w:lineRule="auto"/>
-        <w:rPr>
-          <w:rFonts w:ascii="Times New Roman" w:eastAsia="Times New Roman" w:hAnsi="Times New Roman" w:cs="Times New Roman"/>
-          <w:b/>
-          <w:color w:val="000000"/>
-          <w:sz w:val="24"/>
-          <w:szCs w:val="24"/>
-        </w:rPr>
-      </w:pPr>
-    </w:p>
-    <w:p>
-      <w:pPr>
-        <w:spacing w:after="0" w:line="240" w:lineRule="auto"/>
-        <w:rPr>
-          <w:rFonts w:ascii="Times New Roman" w:eastAsia="Times New Roman" w:hAnsi="Times New Roman" w:cs="Times New Roman"/>
-          <w:b/>
-          <w:color w:val="000000"/>
-          <w:sz w:val="24"/>
-          <w:szCs w:val="24"/>
-        </w:rPr>
-      </w:pPr>
-    </w:p>
-    <w:p>
-      <w:pPr>
-        <w:spacing w:after="0" w:line="240" w:lineRule="auto"/>
-        <w:rPr>
-          <w:rFonts w:ascii="Times New Roman" w:eastAsia="Times New Roman" w:hAnsi="Times New Roman" w:cs="Times New Roman"/>
-          <w:b/>
-          <w:color w:val="000000"/>
-          <w:sz w:val="24"/>
-          <w:szCs w:val="24"/>
-        </w:rPr>
-      </w:pPr>
-    </w:p>
-    <w:p>
-      <w:pPr>
-        <w:spacing w:after="0" w:line="240" w:lineRule="auto"/>
-        <w:rPr>
-          <w:rFonts w:ascii="Times New Roman" w:eastAsia="Times New Roman" w:hAnsi="Times New Roman" w:cs="Times New Roman"/>
-          <w:b/>
-          <w:color w:val="000000"/>
-          <w:sz w:val="24"/>
-          <w:szCs w:val="24"/>
-        </w:rPr>
-      </w:pPr>
-    </w:p>
-    <w:p>
-      <w:pPr>
-        <w:spacing w:after="0" w:line="240" w:lineRule="auto"/>
-        <w:rPr>
-          <w:rFonts w:ascii="Times New Roman" w:eastAsia="Times New Roman" w:hAnsi="Times New Roman" w:cs="Times New Roman"/>
-          <w:b/>
-          <w:color w:val="000000"/>
-          <w:sz w:val="24"/>
-          <w:szCs w:val="24"/>
-        </w:rPr>
-      </w:pPr>
-    </w:p>
-    <w:p>
-      <w:pPr>
-        <w:spacing w:after="0" w:line="240" w:lineRule="auto"/>
-        <w:rPr>
-          <w:rFonts w:ascii="Times New Roman" w:eastAsia="Times New Roman" w:hAnsi="Times New Roman" w:cs="Times New Roman"/>
-          <w:b/>
-          <w:color w:val="000000"/>
-          <w:sz w:val="24"/>
-          <w:szCs w:val="24"/>
-        </w:rPr>
-      </w:pPr>
-    </w:p>
-    <w:p>
-      <w:pPr>
-        <w:spacing w:after="0" w:line="240" w:lineRule="auto"/>
-        <w:rPr>
-          <w:rFonts w:ascii="Times New Roman" w:eastAsia="Times New Roman" w:hAnsi="Times New Roman" w:cs="Times New Roman"/>
-          <w:b/>
-          <w:color w:val="000000"/>
-          <w:sz w:val="24"/>
-          <w:szCs w:val="24"/>
-        </w:rPr>
-      </w:pPr>
-    </w:p>
-    <w:p>
-      <w:pPr>
-        <w:spacing w:after="0" w:line="240" w:lineRule="auto"/>
-        <w:rPr>
-          <w:rFonts w:ascii="Times New Roman" w:eastAsia="Times New Roman" w:hAnsi="Times New Roman" w:cs="Times New Roman"/>
           <w:b/>
           <w:color w:val="000000"/>
           <w:sz w:val="24"/>
@@ -7231,8 +6639,8 @@
         </w:rPr>
         <w:drawing>
           <wp:inline distT="0" distB="0" distL="0" distR="0" wp14:anchorId="329CAA6E" wp14:editId="3F430A8A">
-            <wp:extent cx="5943600" cy="5061585"/>
-            <wp:effectExtent l="0" t="0" r="0" b="5715"/>
+            <wp:extent cx="4777740" cy="4068735"/>
+            <wp:effectExtent l="0" t="0" r="3810" b="8255"/>
             <wp:docPr id="3" name="Picture 3" descr="C:\Users\Dhawal Soni\Downloads\Activity Diagram (2).png"/>
             <wp:cNvGraphicFramePr>
               <a:graphicFrameLocks xmlns:a="http://schemas.openxmlformats.org/drawingml/2006/main" noChangeAspect="1"/>
@@ -7242,391 +6650,6 @@
                 <pic:pic xmlns:pic="http://schemas.openxmlformats.org/drawingml/2006/picture">
                   <pic:nvPicPr>
                     <pic:cNvPr id="0" name="Picture 1" descr="C:\Users\Dhawal Soni\Downloads\Activity Diagram (2).png"/>
-                    <pic:cNvPicPr>
-                      <a:picLocks noChangeAspect="1" noChangeArrowheads="1"/>
-                    </pic:cNvPicPr>
-                  </pic:nvPicPr>
-                  <pic:blipFill>
-                    <a:blip r:embed="rId6">
-                      <a:extLst>
-                        <a:ext uri="{28A0092B-C50C-407E-A947-70E740481C1C}">
-                          <a14:useLocalDpi xmlns:a14="http://schemas.microsoft.com/office/drawing/2010/main" val="0"/>
-                        </a:ext>
-                      </a:extLst>
-                    </a:blip>
-                    <a:srcRect/>
-                    <a:stretch>
-                      <a:fillRect/>
-                    </a:stretch>
-                  </pic:blipFill>
-                  <pic:spPr bwMode="auto">
-                    <a:xfrm>
-                      <a:off x="0" y="0"/>
-                      <a:ext cx="5943600" cy="5061585"/>
-                    </a:xfrm>
-                    <a:prstGeom prst="rect">
-                      <a:avLst/>
-                    </a:prstGeom>
-                    <a:noFill/>
-                    <a:ln>
-                      <a:noFill/>
-                    </a:ln>
-                  </pic:spPr>
-                </pic:pic>
-              </a:graphicData>
-            </a:graphic>
-          </wp:inline>
-        </w:drawing>
-      </w:r>
-    </w:p>
-    <w:p>
-      <w:pPr>
-        <w:spacing w:after="0" w:line="240" w:lineRule="auto"/>
-        <w:rPr>
-          <w:rFonts w:ascii="Times New Roman" w:eastAsia="Times New Roman" w:hAnsi="Times New Roman" w:cs="Times New Roman"/>
-          <w:color w:val="000000"/>
-          <w:sz w:val="24"/>
-          <w:szCs w:val="24"/>
-        </w:rPr>
-      </w:pPr>
-    </w:p>
-    <w:p>
-      <w:pPr>
-        <w:spacing w:after="0" w:line="240" w:lineRule="auto"/>
-        <w:rPr>
-          <w:rFonts w:ascii="Times New Roman" w:eastAsia="Times New Roman" w:hAnsi="Times New Roman" w:cs="Times New Roman"/>
-          <w:sz w:val="24"/>
-          <w:szCs w:val="24"/>
-        </w:rPr>
-      </w:pPr>
-    </w:p>
-    <w:p>
-      <w:pPr>
-        <w:spacing w:after="0" w:line="240" w:lineRule="auto"/>
-        <w:rPr>
-          <w:rFonts w:ascii="Times New Roman" w:eastAsia="Times New Roman" w:hAnsi="Times New Roman" w:cs="Times New Roman"/>
-          <w:b/>
-          <w:color w:val="000000"/>
-          <w:sz w:val="24"/>
-          <w:szCs w:val="24"/>
-        </w:rPr>
-      </w:pPr>
-    </w:p>
-    <w:p>
-      <w:pPr>
-        <w:spacing w:after="0" w:line="240" w:lineRule="auto"/>
-        <w:rPr>
-          <w:rFonts w:ascii="Times New Roman" w:eastAsia="Times New Roman" w:hAnsi="Times New Roman" w:cs="Times New Roman"/>
-          <w:b/>
-          <w:color w:val="000000"/>
-          <w:sz w:val="24"/>
-          <w:szCs w:val="24"/>
-        </w:rPr>
-      </w:pPr>
-    </w:p>
-    <w:p>
-      <w:pPr>
-        <w:spacing w:after="0" w:line="240" w:lineRule="auto"/>
-        <w:rPr>
-          <w:rFonts w:ascii="Times New Roman" w:eastAsia="Times New Roman" w:hAnsi="Times New Roman" w:cs="Times New Roman"/>
-          <w:b/>
-          <w:color w:val="000000"/>
-          <w:sz w:val="24"/>
-          <w:szCs w:val="24"/>
-        </w:rPr>
-      </w:pPr>
-    </w:p>
-    <w:p>
-      <w:pPr>
-        <w:spacing w:after="0" w:line="240" w:lineRule="auto"/>
-        <w:rPr>
-          <w:rFonts w:ascii="Times New Roman" w:eastAsia="Times New Roman" w:hAnsi="Times New Roman" w:cs="Times New Roman"/>
-          <w:b/>
-          <w:color w:val="000000"/>
-          <w:sz w:val="24"/>
-          <w:szCs w:val="24"/>
-        </w:rPr>
-      </w:pPr>
-    </w:p>
-    <w:p>
-      <w:pPr>
-        <w:spacing w:after="0" w:line="240" w:lineRule="auto"/>
-        <w:rPr>
-          <w:rFonts w:ascii="Times New Roman" w:eastAsia="Times New Roman" w:hAnsi="Times New Roman" w:cs="Times New Roman"/>
-          <w:b/>
-          <w:color w:val="000000"/>
-          <w:sz w:val="24"/>
-          <w:szCs w:val="24"/>
-        </w:rPr>
-      </w:pPr>
-    </w:p>
-    <w:p>
-      <w:pPr>
-        <w:spacing w:after="0" w:line="240" w:lineRule="auto"/>
-        <w:rPr>
-          <w:rFonts w:ascii="Times New Roman" w:eastAsia="Times New Roman" w:hAnsi="Times New Roman" w:cs="Times New Roman"/>
-          <w:b/>
-          <w:color w:val="000000"/>
-          <w:sz w:val="24"/>
-          <w:szCs w:val="24"/>
-        </w:rPr>
-      </w:pPr>
-    </w:p>
-    <w:p>
-      <w:pPr>
-        <w:spacing w:after="0" w:line="240" w:lineRule="auto"/>
-        <w:rPr>
-          <w:rFonts w:ascii="Times New Roman" w:eastAsia="Times New Roman" w:hAnsi="Times New Roman" w:cs="Times New Roman"/>
-          <w:b/>
-          <w:color w:val="000000"/>
-          <w:sz w:val="24"/>
-          <w:szCs w:val="24"/>
-        </w:rPr>
-      </w:pPr>
-    </w:p>
-    <w:p>
-      <w:pPr>
-        <w:spacing w:after="0" w:line="240" w:lineRule="auto"/>
-        <w:rPr>
-          <w:rFonts w:ascii="Times New Roman" w:eastAsia="Times New Roman" w:hAnsi="Times New Roman" w:cs="Times New Roman"/>
-          <w:b/>
-          <w:color w:val="000000"/>
-          <w:sz w:val="24"/>
-          <w:szCs w:val="24"/>
-        </w:rPr>
-      </w:pPr>
-    </w:p>
-    <w:p>
-      <w:pPr>
-        <w:spacing w:after="0" w:line="240" w:lineRule="auto"/>
-        <w:rPr>
-          <w:rFonts w:ascii="Times New Roman" w:eastAsia="Times New Roman" w:hAnsi="Times New Roman" w:cs="Times New Roman"/>
-          <w:b/>
-          <w:color w:val="000000"/>
-          <w:sz w:val="24"/>
-          <w:szCs w:val="24"/>
-        </w:rPr>
-      </w:pPr>
-    </w:p>
-    <w:p>
-      <w:pPr>
-        <w:spacing w:after="0" w:line="240" w:lineRule="auto"/>
-        <w:rPr>
-          <w:rFonts w:ascii="Times New Roman" w:eastAsia="Times New Roman" w:hAnsi="Times New Roman" w:cs="Times New Roman"/>
-          <w:b/>
-          <w:color w:val="000000"/>
-          <w:sz w:val="24"/>
-          <w:szCs w:val="24"/>
-        </w:rPr>
-      </w:pPr>
-    </w:p>
-    <w:p>
-      <w:pPr>
-        <w:spacing w:after="0" w:line="240" w:lineRule="auto"/>
-        <w:rPr>
-          <w:rFonts w:ascii="Times New Roman" w:eastAsia="Times New Roman" w:hAnsi="Times New Roman" w:cs="Times New Roman"/>
-          <w:b/>
-          <w:color w:val="000000"/>
-          <w:sz w:val="24"/>
-          <w:szCs w:val="24"/>
-        </w:rPr>
-      </w:pPr>
-    </w:p>
-    <w:p>
-      <w:pPr>
-        <w:spacing w:after="0" w:line="240" w:lineRule="auto"/>
-        <w:rPr>
-          <w:rFonts w:ascii="Times New Roman" w:eastAsia="Times New Roman" w:hAnsi="Times New Roman" w:cs="Times New Roman"/>
-          <w:b/>
-          <w:color w:val="000000"/>
-          <w:sz w:val="24"/>
-          <w:szCs w:val="24"/>
-        </w:rPr>
-      </w:pPr>
-    </w:p>
-    <w:p>
-      <w:pPr>
-        <w:spacing w:after="0" w:line="240" w:lineRule="auto"/>
-        <w:rPr>
-          <w:rFonts w:ascii="Times New Roman" w:eastAsia="Times New Roman" w:hAnsi="Times New Roman" w:cs="Times New Roman"/>
-          <w:b/>
-          <w:color w:val="000000"/>
-          <w:sz w:val="24"/>
-          <w:szCs w:val="24"/>
-        </w:rPr>
-      </w:pPr>
-    </w:p>
-    <w:p>
-      <w:pPr>
-        <w:spacing w:after="0" w:line="240" w:lineRule="auto"/>
-        <w:rPr>
-          <w:rFonts w:ascii="Times New Roman" w:eastAsia="Times New Roman" w:hAnsi="Times New Roman" w:cs="Times New Roman"/>
-          <w:b/>
-          <w:color w:val="000000"/>
-          <w:sz w:val="24"/>
-          <w:szCs w:val="24"/>
-        </w:rPr>
-      </w:pPr>
-    </w:p>
-    <w:p>
-      <w:pPr>
-        <w:spacing w:after="0" w:line="240" w:lineRule="auto"/>
-        <w:rPr>
-          <w:rFonts w:ascii="Times New Roman" w:eastAsia="Times New Roman" w:hAnsi="Times New Roman" w:cs="Times New Roman"/>
-          <w:b/>
-          <w:color w:val="000000"/>
-          <w:sz w:val="24"/>
-          <w:szCs w:val="24"/>
-        </w:rPr>
-      </w:pPr>
-    </w:p>
-    <w:p>
-      <w:pPr>
-        <w:spacing w:after="0" w:line="240" w:lineRule="auto"/>
-        <w:rPr>
-          <w:rFonts w:ascii="Times New Roman" w:eastAsia="Times New Roman" w:hAnsi="Times New Roman" w:cs="Times New Roman"/>
-          <w:b/>
-          <w:color w:val="000000"/>
-          <w:sz w:val="24"/>
-          <w:szCs w:val="24"/>
-        </w:rPr>
-      </w:pPr>
-    </w:p>
-    <w:p>
-      <w:pPr>
-        <w:spacing w:after="0" w:line="240" w:lineRule="auto"/>
-        <w:rPr>
-          <w:rFonts w:ascii="Times New Roman" w:eastAsia="Times New Roman" w:hAnsi="Times New Roman" w:cs="Times New Roman"/>
-          <w:b/>
-          <w:color w:val="000000"/>
-          <w:sz w:val="24"/>
-          <w:szCs w:val="24"/>
-        </w:rPr>
-      </w:pPr>
-    </w:p>
-    <w:p>
-      <w:pPr>
-        <w:spacing w:after="0" w:line="240" w:lineRule="auto"/>
-        <w:rPr>
-          <w:rFonts w:ascii="Times New Roman" w:eastAsia="Times New Roman" w:hAnsi="Times New Roman" w:cs="Times New Roman"/>
-          <w:b/>
-          <w:color w:val="000000"/>
-          <w:sz w:val="24"/>
-          <w:szCs w:val="24"/>
-        </w:rPr>
-      </w:pPr>
-    </w:p>
-    <w:p>
-      <w:pPr>
-        <w:spacing w:after="0" w:line="240" w:lineRule="auto"/>
-        <w:rPr>
-          <w:rFonts w:ascii="Times New Roman" w:eastAsia="Times New Roman" w:hAnsi="Times New Roman" w:cs="Times New Roman"/>
-          <w:b/>
-          <w:color w:val="000000"/>
-          <w:sz w:val="24"/>
-          <w:szCs w:val="24"/>
-        </w:rPr>
-      </w:pPr>
-    </w:p>
-    <w:p>
-      <w:pPr>
-        <w:spacing w:after="0" w:line="240" w:lineRule="auto"/>
-        <w:rPr>
-          <w:rFonts w:ascii="Times New Roman" w:eastAsia="Times New Roman" w:hAnsi="Times New Roman" w:cs="Times New Roman"/>
-          <w:b/>
-          <w:color w:val="000000"/>
-          <w:sz w:val="24"/>
-          <w:szCs w:val="24"/>
-        </w:rPr>
-      </w:pPr>
-      <w:r>
-        <w:rPr>
-          <w:rFonts w:ascii="Times New Roman" w:eastAsia="Times New Roman" w:hAnsi="Times New Roman" w:cs="Times New Roman"/>
-          <w:b/>
-          <w:color w:val="000000"/>
-          <w:sz w:val="24"/>
-          <w:szCs w:val="24"/>
-        </w:rPr>
-        <w:lastRenderedPageBreak/>
-        <w:t>Use case Diagram:</w:t>
-      </w:r>
-      <w:r>
-        <w:rPr>
-          <w:rFonts w:ascii="Times New Roman" w:eastAsia="Times New Roman" w:hAnsi="Times New Roman" w:cs="Times New Roman"/>
-          <w:b/>
-          <w:color w:val="000000"/>
-          <w:sz w:val="24"/>
-          <w:szCs w:val="24"/>
-        </w:rPr>
-        <w:t>-</w:t>
-      </w:r>
-    </w:p>
-    <w:p>
-      <w:pPr>
-        <w:spacing w:after="0" w:line="240" w:lineRule="auto"/>
-        <w:rPr>
-          <w:rFonts w:ascii="Times New Roman" w:eastAsia="Times New Roman" w:hAnsi="Times New Roman" w:cs="Times New Roman"/>
-          <w:b/>
-          <w:color w:val="000000"/>
-          <w:sz w:val="24"/>
-          <w:szCs w:val="24"/>
-        </w:rPr>
-      </w:pPr>
-      <w:bookmarkStart w:id="0" w:name="_GoBack"/>
-      <w:bookmarkEnd w:id="0"/>
-    </w:p>
-    <w:p>
-      <w:pPr>
-        <w:spacing w:after="0" w:line="240" w:lineRule="auto"/>
-        <w:rPr>
-          <w:rFonts w:ascii="Times New Roman" w:eastAsia="Times New Roman" w:hAnsi="Times New Roman" w:cs="Times New Roman"/>
-          <w:color w:val="000000"/>
-          <w:sz w:val="24"/>
-          <w:szCs w:val="24"/>
-        </w:rPr>
-      </w:pPr>
-    </w:p>
-    <w:p>
-      <w:pPr>
-        <w:spacing w:after="0" w:line="240" w:lineRule="auto"/>
-        <w:rPr>
-          <w:rFonts w:ascii="Times New Roman" w:eastAsia="Times New Roman" w:hAnsi="Times New Roman" w:cs="Times New Roman"/>
-          <w:color w:val="000000"/>
-          <w:sz w:val="24"/>
-          <w:szCs w:val="24"/>
-        </w:rPr>
-      </w:pPr>
-    </w:p>
-    <w:p>
-      <w:pPr>
-        <w:spacing w:after="0" w:line="240" w:lineRule="auto"/>
-        <w:rPr>
-          <w:rFonts w:ascii="Times New Roman" w:eastAsia="Times New Roman" w:hAnsi="Times New Roman" w:cs="Times New Roman"/>
-          <w:sz w:val="24"/>
-          <w:szCs w:val="24"/>
-        </w:rPr>
-      </w:pPr>
-      <w:r>
-        <w:rPr>
-          <w:rFonts w:ascii="Times New Roman" w:eastAsia="Times New Roman" w:hAnsi="Times New Roman" w:cs="Times New Roman"/>
-          <w:noProof/>
-          <w:color w:val="000000"/>
-          <w:sz w:val="24"/>
-          <w:szCs w:val="24"/>
-        </w:rPr>
-        <w:drawing>
-          <wp:inline distT="0" distB="0" distL="0" distR="0" wp14:anchorId="2E86AC0B" wp14:editId="7F82F7A3">
-            <wp:extent cx="6582835" cy="4661228"/>
-            <wp:effectExtent l="0" t="0" r="8890" b="6350"/>
-            <wp:docPr id="1" name="Picture 1" descr="https://lh3.googleusercontent.com/y5vQlNPFzQg8kFZbmnskLYxLXHIQbNdUBNmT8xRAhxfzi1rrkw1HENboVTGgZlPzHKoRAbwQX-B9eAMmp-Q6Qq8MWstzeeYTZq13yoPEKvRvoXz80Lp7UC6srimRKZQaHl6Wvs4u"/>
-            <wp:cNvGraphicFramePr>
-              <a:graphicFrameLocks xmlns:a="http://schemas.openxmlformats.org/drawingml/2006/main" noChangeAspect="1"/>
-            </wp:cNvGraphicFramePr>
-            <a:graphic xmlns:a="http://schemas.openxmlformats.org/drawingml/2006/main">
-              <a:graphicData uri="http://schemas.openxmlformats.org/drawingml/2006/picture">
-                <pic:pic xmlns:pic="http://schemas.openxmlformats.org/drawingml/2006/picture">
-                  <pic:nvPicPr>
-                    <pic:cNvPr id="0" name="Picture 3" descr="https://lh3.googleusercontent.com/y5vQlNPFzQg8kFZbmnskLYxLXHIQbNdUBNmT8xRAhxfzi1rrkw1HENboVTGgZlPzHKoRAbwQX-B9eAMmp-Q6Qq8MWstzeeYTZq13yoPEKvRvoXz80Lp7UC6srimRKZQaHl6Wvs4u"/>
                     <pic:cNvPicPr>
                       <a:picLocks noChangeAspect="1" noChangeArrowheads="1"/>
                     </pic:cNvPicPr>
@@ -7647,7 +6670,7 @@
                   <pic:spPr bwMode="auto">
                     <a:xfrm>
                       <a:off x="0" y="0"/>
-                      <a:ext cx="6584574" cy="4662459"/>
+                      <a:ext cx="4782319" cy="4072634"/>
                     </a:xfrm>
                     <a:prstGeom prst="rect">
                       <a:avLst/>
@@ -7669,28 +6692,367 @@
         <w:spacing w:after="0" w:line="240" w:lineRule="auto"/>
         <w:rPr>
           <w:rFonts w:ascii="Times New Roman" w:eastAsia="Times New Roman" w:hAnsi="Times New Roman" w:cs="Times New Roman"/>
-          <w:sz w:val="24"/>
-          <w:szCs w:val="24"/>
-        </w:rPr>
-      </w:pPr>
-    </w:p>
-    <w:p>
-      <w:pPr>
-        <w:spacing w:after="0" w:line="240" w:lineRule="auto"/>
-        <w:rPr>
-          <w:rFonts w:ascii="Times New Roman" w:eastAsia="Times New Roman" w:hAnsi="Times New Roman" w:cs="Times New Roman"/>
-          <w:sz w:val="24"/>
-          <w:szCs w:val="24"/>
-        </w:rPr>
-      </w:pPr>
-    </w:p>
-    <w:p>
-      <w:pPr>
-        <w:spacing w:after="0" w:line="240" w:lineRule="auto"/>
-        <w:rPr>
-          <w:rFonts w:ascii="Times New Roman" w:eastAsia="Times New Roman" w:hAnsi="Times New Roman" w:cs="Times New Roman"/>
-          <w:sz w:val="24"/>
-          <w:szCs w:val="24"/>
+          <w:color w:val="000000"/>
+          <w:sz w:val="24"/>
+          <w:szCs w:val="24"/>
+        </w:rPr>
+      </w:pPr>
+    </w:p>
+    <w:p>
+      <w:pPr>
+        <w:spacing w:after="0" w:line="240" w:lineRule="auto"/>
+        <w:rPr>
+          <w:rFonts w:ascii="Times New Roman" w:eastAsia="Times New Roman" w:hAnsi="Times New Roman" w:cs="Times New Roman"/>
+          <w:b/>
+          <w:color w:val="000000"/>
+          <w:sz w:val="24"/>
+          <w:szCs w:val="24"/>
+        </w:rPr>
+      </w:pPr>
+      <w:r>
+        <w:rPr>
+          <w:rFonts w:ascii="Times New Roman" w:eastAsia="Times New Roman" w:hAnsi="Times New Roman" w:cs="Times New Roman"/>
+          <w:b/>
+          <w:color w:val="000000"/>
+          <w:sz w:val="24"/>
+          <w:szCs w:val="24"/>
+        </w:rPr>
+        <w:t>Use case Diagram:</w:t>
+      </w:r>
+      <w:r>
+        <w:rPr>
+          <w:rFonts w:ascii="Times New Roman" w:eastAsia="Times New Roman" w:hAnsi="Times New Roman" w:cs="Times New Roman"/>
+          <w:b/>
+          <w:color w:val="000000"/>
+          <w:sz w:val="24"/>
+          <w:szCs w:val="24"/>
+        </w:rPr>
+        <w:t>-</w:t>
+      </w:r>
+    </w:p>
+    <w:p>
+      <w:pPr>
+        <w:spacing w:after="0" w:line="240" w:lineRule="auto"/>
+        <w:rPr>
+          <w:rFonts w:ascii="Times New Roman" w:eastAsia="Times New Roman" w:hAnsi="Times New Roman" w:cs="Times New Roman"/>
+          <w:b/>
+          <w:color w:val="000000"/>
+          <w:sz w:val="24"/>
+          <w:szCs w:val="24"/>
+        </w:rPr>
+      </w:pPr>
+    </w:p>
+    <w:p>
+      <w:pPr>
+        <w:spacing w:after="0" w:line="240" w:lineRule="auto"/>
+        <w:rPr>
+          <w:rFonts w:ascii="Times New Roman" w:eastAsia="Times New Roman" w:hAnsi="Times New Roman" w:cs="Times New Roman"/>
+          <w:color w:val="000000"/>
+          <w:sz w:val="24"/>
+          <w:szCs w:val="24"/>
+        </w:rPr>
+      </w:pPr>
+    </w:p>
+    <w:p>
+      <w:pPr>
+        <w:spacing w:after="0" w:line="240" w:lineRule="auto"/>
+        <w:rPr>
+          <w:rFonts w:ascii="Times New Roman" w:eastAsia="Times New Roman" w:hAnsi="Times New Roman" w:cs="Times New Roman"/>
+          <w:color w:val="000000"/>
+          <w:sz w:val="24"/>
+          <w:szCs w:val="24"/>
+        </w:rPr>
+      </w:pPr>
+    </w:p>
+    <w:p>
+      <w:pPr>
+        <w:spacing w:after="0" w:line="240" w:lineRule="auto"/>
+        <w:rPr>
+          <w:rFonts w:ascii="Times New Roman" w:eastAsia="Times New Roman" w:hAnsi="Times New Roman" w:cs="Times New Roman"/>
+          <w:sz w:val="24"/>
+          <w:szCs w:val="24"/>
+        </w:rPr>
+      </w:pPr>
+      <w:r>
+        <w:rPr>
+          <w:rFonts w:ascii="Times New Roman" w:eastAsia="Times New Roman" w:hAnsi="Times New Roman" w:cs="Times New Roman"/>
+          <w:noProof/>
+          <w:color w:val="000000"/>
+          <w:sz w:val="24"/>
+          <w:szCs w:val="24"/>
+        </w:rPr>
+        <w:drawing>
+          <wp:inline distT="0" distB="0" distL="0" distR="0" wp14:anchorId="2E86AC0B" wp14:editId="7F82F7A3">
+            <wp:extent cx="5311140" cy="3760755"/>
+            <wp:effectExtent l="0" t="0" r="3810" b="0"/>
+            <wp:docPr id="1" name="Picture 1" descr="https://lh3.googleusercontent.com/y5vQlNPFzQg8kFZbmnskLYxLXHIQbNdUBNmT8xRAhxfzi1rrkw1HENboVTGgZlPzHKoRAbwQX-B9eAMmp-Q6Qq8MWstzeeYTZq13yoPEKvRvoXz80Lp7UC6srimRKZQaHl6Wvs4u"/>
+            <wp:cNvGraphicFramePr>
+              <a:graphicFrameLocks xmlns:a="http://schemas.openxmlformats.org/drawingml/2006/main" noChangeAspect="1"/>
+            </wp:cNvGraphicFramePr>
+            <a:graphic xmlns:a="http://schemas.openxmlformats.org/drawingml/2006/main">
+              <a:graphicData uri="http://schemas.openxmlformats.org/drawingml/2006/picture">
+                <pic:pic xmlns:pic="http://schemas.openxmlformats.org/drawingml/2006/picture">
+                  <pic:nvPicPr>
+                    <pic:cNvPr id="0" name="Picture 3" descr="https://lh3.googleusercontent.com/y5vQlNPFzQg8kFZbmnskLYxLXHIQbNdUBNmT8xRAhxfzi1rrkw1HENboVTGgZlPzHKoRAbwQX-B9eAMmp-Q6Qq8MWstzeeYTZq13yoPEKvRvoXz80Lp7UC6srimRKZQaHl6Wvs4u"/>
+                    <pic:cNvPicPr>
+                      <a:picLocks noChangeAspect="1" noChangeArrowheads="1"/>
+                    </pic:cNvPicPr>
+                  </pic:nvPicPr>
+                  <pic:blipFill>
+                    <a:blip r:embed="rId8">
+                      <a:extLst>
+                        <a:ext uri="{28A0092B-C50C-407E-A947-70E740481C1C}">
+                          <a14:useLocalDpi xmlns:a14="http://schemas.microsoft.com/office/drawing/2010/main" val="0"/>
+                        </a:ext>
+                      </a:extLst>
+                    </a:blip>
+                    <a:srcRect/>
+                    <a:stretch>
+                      <a:fillRect/>
+                    </a:stretch>
+                  </pic:blipFill>
+                  <pic:spPr bwMode="auto">
+                    <a:xfrm>
+                      <a:off x="0" y="0"/>
+                      <a:ext cx="5319589" cy="3766737"/>
+                    </a:xfrm>
+                    <a:prstGeom prst="rect">
+                      <a:avLst/>
+                    </a:prstGeom>
+                    <a:noFill/>
+                    <a:ln>
+                      <a:noFill/>
+                    </a:ln>
+                  </pic:spPr>
+                </pic:pic>
+              </a:graphicData>
+            </a:graphic>
+          </wp:inline>
+        </w:drawing>
+      </w:r>
+    </w:p>
+    <w:p>
+      <w:pPr>
+        <w:spacing w:after="0" w:line="240" w:lineRule="auto"/>
+        <w:rPr>
+          <w:rFonts w:ascii="Times New Roman" w:eastAsia="Times New Roman" w:hAnsi="Times New Roman" w:cs="Times New Roman"/>
+          <w:color w:val="000000"/>
+          <w:sz w:val="24"/>
+          <w:szCs w:val="24"/>
+        </w:rPr>
+      </w:pPr>
+      <w:bookmarkStart w:id="0" w:name="_GoBack"/>
+      <w:bookmarkEnd w:id="0"/>
+    </w:p>
+    <w:p>
+      <w:pPr>
+        <w:spacing w:after="0" w:line="240" w:lineRule="auto"/>
+        <w:rPr>
+          <w:rFonts w:ascii="Times New Roman" w:eastAsia="Times New Roman" w:hAnsi="Times New Roman" w:cs="Times New Roman"/>
+          <w:color w:val="000000"/>
+          <w:sz w:val="24"/>
+          <w:szCs w:val="24"/>
+        </w:rPr>
+      </w:pPr>
+      <w:r>
+        <w:rPr>
+          <w:rFonts w:ascii="Times New Roman" w:eastAsia="Times New Roman" w:hAnsi="Times New Roman" w:cs="Times New Roman"/>
+          <w:noProof/>
+          <w:color w:val="000000"/>
+          <w:sz w:val="24"/>
+          <w:szCs w:val="24"/>
+        </w:rPr>
+        <w:lastRenderedPageBreak/>
+        <w:drawing>
+          <wp:inline distT="0" distB="0" distL="0" distR="0" wp14:anchorId="6E367913" wp14:editId="3ACFB574">
+            <wp:extent cx="2705100" cy="7999365"/>
+            <wp:effectExtent l="0" t="0" r="0" b="1905"/>
+            <wp:docPr id="5" name="Picture 5"/>
+            <wp:cNvGraphicFramePr>
+              <a:graphicFrameLocks xmlns:a="http://schemas.openxmlformats.org/drawingml/2006/main" noChangeAspect="1"/>
+            </wp:cNvGraphicFramePr>
+            <a:graphic xmlns:a="http://schemas.openxmlformats.org/drawingml/2006/main">
+              <a:graphicData uri="http://schemas.openxmlformats.org/drawingml/2006/picture">
+                <pic:pic xmlns:pic="http://schemas.openxmlformats.org/drawingml/2006/picture">
+                  <pic:nvPicPr>
+                    <pic:cNvPr id="0" name="Picture 2"/>
+                    <pic:cNvPicPr>
+                      <a:picLocks noChangeAspect="1" noChangeArrowheads="1"/>
+                    </pic:cNvPicPr>
+                  </pic:nvPicPr>
+                  <pic:blipFill>
+                    <a:blip r:embed="rId9">
+                      <a:extLst>
+                        <a:ext uri="{28A0092B-C50C-407E-A947-70E740481C1C}">
+                          <a14:useLocalDpi xmlns:a14="http://schemas.microsoft.com/office/drawing/2010/main" val="0"/>
+                        </a:ext>
+                      </a:extLst>
+                    </a:blip>
+                    <a:srcRect/>
+                    <a:stretch>
+                      <a:fillRect/>
+                    </a:stretch>
+                  </pic:blipFill>
+                  <pic:spPr bwMode="auto">
+                    <a:xfrm>
+                      <a:off x="0" y="0"/>
+                      <a:ext cx="2707972" cy="8007858"/>
+                    </a:xfrm>
+                    <a:prstGeom prst="rect">
+                      <a:avLst/>
+                    </a:prstGeom>
+                    <a:noFill/>
+                    <a:ln>
+                      <a:noFill/>
+                    </a:ln>
+                  </pic:spPr>
+                </pic:pic>
+              </a:graphicData>
+            </a:graphic>
+          </wp:inline>
+        </w:drawing>
+      </w:r>
+      <w:r>
+        <w:rPr>
+          <w:rFonts w:ascii="Times New Roman" w:eastAsia="Times New Roman" w:hAnsi="Times New Roman" w:cs="Times New Roman"/>
+          <w:color w:val="000000"/>
+          <w:sz w:val="24"/>
+          <w:szCs w:val="24"/>
+        </w:rPr>
+        <w:t xml:space="preserve">  </w:t>
+      </w:r>
+      <w:r>
+        <w:rPr>
+          <w:rFonts w:ascii="Times New Roman" w:eastAsia="Times New Roman" w:hAnsi="Times New Roman" w:cs="Times New Roman"/>
+          <w:noProof/>
+          <w:color w:val="000000"/>
+          <w:sz w:val="24"/>
+          <w:szCs w:val="24"/>
+        </w:rPr>
+        <w:drawing>
+          <wp:inline distT="0" distB="0" distL="0" distR="0" wp14:anchorId="4D70FE2E" wp14:editId="02D3F8CA">
+            <wp:extent cx="2870041" cy="8046720"/>
+            <wp:effectExtent l="0" t="0" r="6985" b="0"/>
+            <wp:docPr id="6" name="Picture 6"/>
+            <wp:cNvGraphicFramePr>
+              <a:graphicFrameLocks xmlns:a="http://schemas.openxmlformats.org/drawingml/2006/main" noChangeAspect="1"/>
+            </wp:cNvGraphicFramePr>
+            <a:graphic xmlns:a="http://schemas.openxmlformats.org/drawingml/2006/main">
+              <a:graphicData uri="http://schemas.openxmlformats.org/drawingml/2006/picture">
+                <pic:pic xmlns:pic="http://schemas.openxmlformats.org/drawingml/2006/picture">
+                  <pic:nvPicPr>
+                    <pic:cNvPr id="0" name="Picture 3"/>
+                    <pic:cNvPicPr>
+                      <a:picLocks noChangeAspect="1" noChangeArrowheads="1"/>
+                    </pic:cNvPicPr>
+                  </pic:nvPicPr>
+                  <pic:blipFill>
+                    <a:blip r:embed="rId10">
+                      <a:extLst>
+                        <a:ext uri="{28A0092B-C50C-407E-A947-70E740481C1C}">
+                          <a14:useLocalDpi xmlns:a14="http://schemas.microsoft.com/office/drawing/2010/main" val="0"/>
+                        </a:ext>
+                      </a:extLst>
+                    </a:blip>
+                    <a:srcRect/>
+                    <a:stretch>
+                      <a:fillRect/>
+                    </a:stretch>
+                  </pic:blipFill>
+                  <pic:spPr bwMode="auto">
+                    <a:xfrm>
+                      <a:off x="0" y="0"/>
+                      <a:ext cx="2871863" cy="8051829"/>
+                    </a:xfrm>
+                    <a:prstGeom prst="rect">
+                      <a:avLst/>
+                    </a:prstGeom>
+                    <a:noFill/>
+                    <a:ln>
+                      <a:noFill/>
+                    </a:ln>
+                  </pic:spPr>
+                </pic:pic>
+              </a:graphicData>
+            </a:graphic>
+          </wp:inline>
+        </w:drawing>
+      </w:r>
+    </w:p>
+    <w:p>
+      <w:pPr>
+        <w:spacing w:after="0" w:line="240" w:lineRule="auto"/>
+        <w:rPr>
+          <w:rFonts w:ascii="Times New Roman" w:eastAsia="Times New Roman" w:hAnsi="Times New Roman" w:cs="Times New Roman"/>
+          <w:color w:val="000000"/>
+          <w:sz w:val="18"/>
+          <w:szCs w:val="24"/>
+        </w:rPr>
+      </w:pPr>
+      <w:r>
+        <w:rPr>
+          <w:rFonts w:ascii="Times New Roman" w:eastAsia="Times New Roman" w:hAnsi="Times New Roman" w:cs="Times New Roman"/>
+          <w:color w:val="000000"/>
+          <w:sz w:val="18"/>
+          <w:szCs w:val="24"/>
+        </w:rPr>
+        <w:t xml:space="preserve">Algorithm to Schedule meetings for Google users         </w:t>
+      </w:r>
+      <w:r>
+        <w:rPr>
+          <w:rFonts w:ascii="Times New Roman" w:eastAsia="Times New Roman" w:hAnsi="Times New Roman" w:cs="Times New Roman"/>
+          <w:color w:val="000000"/>
+          <w:sz w:val="18"/>
+          <w:szCs w:val="24"/>
+        </w:rPr>
+        <w:t xml:space="preserve">          </w:t>
+      </w:r>
+      <w:r>
+        <w:rPr>
+          <w:rFonts w:ascii="Times New Roman" w:eastAsia="Times New Roman" w:hAnsi="Times New Roman" w:cs="Times New Roman"/>
+          <w:color w:val="000000"/>
+          <w:sz w:val="18"/>
+          <w:szCs w:val="24"/>
+        </w:rPr>
+        <w:t xml:space="preserve"> Algorithm to schedule meetings for manual scheduled meetings.</w:t>
+      </w:r>
+    </w:p>
+    <w:p>
+      <w:pPr>
+        <w:spacing w:before="360" w:after="80" w:line="240" w:lineRule="auto"/>
+        <w:outlineLvl w:val="1"/>
+        <w:rPr>
+          <w:rFonts w:ascii="Times New Roman" w:eastAsia="Times New Roman" w:hAnsi="Times New Roman" w:cs="Times New Roman"/>
+          <w:b/>
+          <w:bCs/>
+          <w:color w:val="000000"/>
+          <w:sz w:val="32"/>
+          <w:szCs w:val="32"/>
+        </w:rPr>
+      </w:pPr>
+      <w:r>
+        <w:rPr>
+          <w:rFonts w:ascii="Times New Roman" w:eastAsia="Times New Roman" w:hAnsi="Times New Roman" w:cs="Times New Roman"/>
+          <w:b/>
+          <w:bCs/>
+          <w:color w:val="000000"/>
+          <w:sz w:val="32"/>
+          <w:szCs w:val="32"/>
+        </w:rPr>
+        <w:t>FLOWCHART IMPLEMENTATION OF ALGORITHM IN BOTH CASES.</w:t>
+      </w:r>
+    </w:p>
+    <w:p>
+      <w:pPr>
+        <w:spacing w:before="360" w:after="80" w:line="240" w:lineRule="auto"/>
+        <w:outlineLvl w:val="1"/>
+        <w:rPr>
+          <w:rFonts w:ascii="Times New Roman" w:eastAsia="Times New Roman" w:hAnsi="Times New Roman" w:cs="Times New Roman"/>
+          <w:b/>
+          <w:bCs/>
+          <w:color w:val="000000"/>
+          <w:sz w:val="32"/>
+          <w:szCs w:val="32"/>
         </w:rPr>
       </w:pPr>
     </w:p>
@@ -7897,7 +7259,6 @@
           <w:sz w:val="32"/>
           <w:szCs w:val="32"/>
         </w:rPr>
-        <w:lastRenderedPageBreak/>
         <w:t>1.9</w:t>
       </w:r>
       <w:r>
@@ -8323,6 +7684,7 @@
         <w:outlineLvl w:val="1"/>
       </w:pPr>
       <w:r>
+        <w:lastRenderedPageBreak/>
         <w:t>Wise choice of Technology :</w:t>
       </w:r>
     </w:p>
@@ -8429,7 +7791,6 @@
         <w:outlineLvl w:val="1"/>
       </w:pPr>
     </w:p>
-    <w:p/>
     <w:sectPr>
       <w:pgSz w:w="12240" w:h="15840"/>
       <w:pgMar w:top="990" w:right="1440" w:bottom="270" w:left="1440" w:header="720" w:footer="720" w:gutter="0"/>
@@ -10747,4 +10108,16 @@
     </a:ext>
   </a:extLst>
 </a:theme>
+</file>
+
+<file path=customXml/item1.xml><?xml version="1.0" encoding="utf-8"?>
+<b:Sources xmlns:b="http://schemas.openxmlformats.org/officeDocument/2006/bibliography" xmlns="http://schemas.openxmlformats.org/officeDocument/2006/bibliography" SelectedStyle="\APASixthEditionOfficeOnline.xsl" StyleName="APA" Version="6"/>
+</file>
+
+<file path=customXml/itemProps1.xml><?xml version="1.0" encoding="utf-8"?>
+<ds:datastoreItem xmlns:ds="http://schemas.openxmlformats.org/officeDocument/2006/customXml" ds:itemID="{6AB503D6-50C0-48D6-82A9-85399DE753F2}">
+  <ds:schemaRefs>
+    <ds:schemaRef ds:uri="http://schemas.openxmlformats.org/officeDocument/2006/bibliography"/>
+  </ds:schemaRefs>
+</ds:datastoreItem>
 </file>
</xml_diff>